<commit_message>
Merge from TTU updates
</commit_message>
<xml_diff>
--- a/Redfish Service Conformance Check Tool - HLD and Guide.docx
+++ b/Redfish Service Conformance Check Tool - HLD and Guide.docx
@@ -114,8 +114,12 @@
     <w:p/>
     <w:p/>
     <w:p>
-      <w:bookmarkStart w:id="0" w:name="_GoBack"/>
-      <w:bookmarkEnd w:id="0"/>
+      <w:pPr>
+        <w:jc w:val="center"/>
+      </w:pPr>
+      <w:r>
+        <w:t>Redfish Service Conformance Check Tool’s source code licensed under the Apache license: http://www.apache.org/licenses/LICENSE-2.0</w:t>
+      </w:r>
     </w:p>
     <w:p/>
     <w:p/>
@@ -134,14 +138,12 @@
     <w:p/>
     <w:p/>
     <w:p/>
+    <w:p>
+      <w:bookmarkStart w:id="0" w:name="_GoBack"/>
+      <w:bookmarkEnd w:id="0"/>
+    </w:p>
     <w:sdt>
       <w:sdtPr>
-        <w:rPr>
-          <w:rFonts w:asciiTheme="minorHAnsi" w:eastAsiaTheme="minorHAnsi" w:hAnsiTheme="minorHAnsi" w:cstheme="minorBidi"/>
-          <w:color w:val="auto"/>
-          <w:sz w:val="22"/>
-          <w:szCs w:val="22"/>
-        </w:rPr>
         <w:id w:val="358473547"/>
         <w:docPartObj>
           <w:docPartGallery w:val="Table of Contents"/>
@@ -150,9 +152,13 @@
       </w:sdtPr>
       <w:sdtEndPr>
         <w:rPr>
+          <w:rFonts w:asciiTheme="minorHAnsi" w:eastAsiaTheme="minorHAnsi" w:hAnsiTheme="minorHAnsi" w:cstheme="minorBidi"/>
           <w:b/>
           <w:bCs/>
           <w:noProof/>
+          <w:color w:val="auto"/>
+          <w:sz w:val="22"/>
+          <w:szCs w:val="22"/>
         </w:rPr>
       </w:sdtEndPr>
       <w:sdtContent>
@@ -5512,7 +5518,7 @@
             <wp:cNvGraphicFramePr/>
             <a:graphic xmlns:a="http://schemas.openxmlformats.org/drawingml/2006/main">
               <a:graphicData uri="http://schemas.openxmlformats.org/drawingml/2006/diagram">
-                <dgm:relIds xmlns:dgm="http://schemas.openxmlformats.org/drawingml/2006/diagram" xmlns:r="http://schemas.openxmlformats.org/officeDocument/2006/relationships" r:dm="rId9" r:lo="rId10" r:qs="rId11" r:cs="rId12"/>
+                <dgm:relIds xmlns:dgm="http://schemas.openxmlformats.org/drawingml/2006/diagram" xmlns:r="http://schemas.openxmlformats.org/officeDocument/2006/relationships" r:dm="rId8" r:lo="rId9" r:qs="rId10" r:cs="rId11"/>
               </a:graphicData>
             </a:graphic>
           </wp:inline>
@@ -6306,7 +6312,7 @@
             <wp:cNvGraphicFramePr/>
             <a:graphic xmlns:a="http://schemas.openxmlformats.org/drawingml/2006/main">
               <a:graphicData uri="http://schemas.openxmlformats.org/drawingml/2006/diagram">
-                <dgm:relIds xmlns:dgm="http://schemas.openxmlformats.org/drawingml/2006/diagram" xmlns:r="http://schemas.openxmlformats.org/officeDocument/2006/relationships" r:dm="rId14" r:lo="rId15" r:qs="rId16" r:cs="rId17"/>
+                <dgm:relIds xmlns:dgm="http://schemas.openxmlformats.org/drawingml/2006/diagram" xmlns:r="http://schemas.openxmlformats.org/officeDocument/2006/relationships" r:dm="rId13" r:lo="rId14" r:qs="rId15" r:cs="rId16"/>
               </a:graphicData>
             </a:graphic>
           </wp:inline>
@@ -8142,7 +8148,7 @@
             <wp:cNvGraphicFramePr/>
             <a:graphic xmlns:a="http://schemas.openxmlformats.org/drawingml/2006/main">
               <a:graphicData uri="http://schemas.openxmlformats.org/drawingml/2006/diagram">
-                <dgm:relIds xmlns:dgm="http://schemas.openxmlformats.org/drawingml/2006/diagram" xmlns:r="http://schemas.openxmlformats.org/officeDocument/2006/relationships" r:dm="rId19" r:lo="rId20" r:qs="rId21" r:cs="rId22"/>
+                <dgm:relIds xmlns:dgm="http://schemas.openxmlformats.org/drawingml/2006/diagram" xmlns:r="http://schemas.openxmlformats.org/officeDocument/2006/relationships" r:dm="rId18" r:lo="rId19" r:qs="rId20" r:cs="rId21"/>
               </a:graphicData>
             </a:graphic>
           </wp:inline>
@@ -8305,7 +8311,7 @@
             <wp:cNvGraphicFramePr/>
             <a:graphic xmlns:a="http://schemas.openxmlformats.org/drawingml/2006/main">
               <a:graphicData uri="http://schemas.openxmlformats.org/drawingml/2006/diagram">
-                <dgm:relIds xmlns:dgm="http://schemas.openxmlformats.org/drawingml/2006/diagram" xmlns:r="http://schemas.openxmlformats.org/officeDocument/2006/relationships" r:dm="rId24" r:lo="rId25" r:qs="rId26" r:cs="rId27"/>
+                <dgm:relIds xmlns:dgm="http://schemas.openxmlformats.org/drawingml/2006/diagram" xmlns:r="http://schemas.openxmlformats.org/officeDocument/2006/relationships" r:dm="rId23" r:lo="rId24" r:qs="rId25" r:cs="rId26"/>
               </a:graphicData>
             </a:graphic>
           </wp:inline>
@@ -8695,7 +8701,7 @@
             <wp:cNvGraphicFramePr/>
             <a:graphic xmlns:a="http://schemas.openxmlformats.org/drawingml/2006/main">
               <a:graphicData uri="http://schemas.openxmlformats.org/drawingml/2006/diagram">
-                <dgm:relIds xmlns:dgm="http://schemas.openxmlformats.org/drawingml/2006/diagram" xmlns:r="http://schemas.openxmlformats.org/officeDocument/2006/relationships" r:dm="rId29" r:lo="rId30" r:qs="rId31" r:cs="rId32"/>
+                <dgm:relIds xmlns:dgm="http://schemas.openxmlformats.org/drawingml/2006/diagram" xmlns:r="http://schemas.openxmlformats.org/officeDocument/2006/relationships" r:dm="rId28" r:lo="rId29" r:qs="rId30" r:cs="rId31"/>
               </a:graphicData>
             </a:graphic>
           </wp:inline>
@@ -8717,7 +8723,13 @@
         <w:pStyle w:val="ListParagraph"/>
       </w:pPr>
       <w:r>
-        <w:t>Following are some of the examples of using rf_utility.py functions:</w:t>
+        <w:t xml:space="preserve">Following are some of </w:t>
+      </w:r>
+      <w:r>
+        <w:t>the examples of using rf_utility</w:t>
+      </w:r>
+      <w:r>
+        <w:t>.py functions:</w:t>
       </w:r>
     </w:p>
     <w:p>
@@ -9143,7 +9155,7 @@
             <wp:cNvGraphicFramePr/>
             <a:graphic xmlns:a="http://schemas.openxmlformats.org/drawingml/2006/main">
               <a:graphicData uri="http://schemas.openxmlformats.org/drawingml/2006/diagram">
-                <dgm:relIds xmlns:dgm="http://schemas.openxmlformats.org/drawingml/2006/diagram" xmlns:r="http://schemas.openxmlformats.org/officeDocument/2006/relationships" r:dm="rId34" r:lo="rId35" r:qs="rId36" r:cs="rId37"/>
+                <dgm:relIds xmlns:dgm="http://schemas.openxmlformats.org/drawingml/2006/diagram" xmlns:r="http://schemas.openxmlformats.org/officeDocument/2006/relationships" r:dm="rId33" r:lo="rId34" r:qs="rId35" r:cs="rId36"/>
               </a:graphicData>
             </a:graphic>
           </wp:inline>
@@ -9282,7 +9294,7 @@
             <wp:cNvGraphicFramePr/>
             <a:graphic xmlns:a="http://schemas.openxmlformats.org/drawingml/2006/main">
               <a:graphicData uri="http://schemas.openxmlformats.org/drawingml/2006/diagram">
-                <dgm:relIds xmlns:dgm="http://schemas.openxmlformats.org/drawingml/2006/diagram" xmlns:r="http://schemas.openxmlformats.org/officeDocument/2006/relationships" r:dm="rId39" r:lo="rId40" r:qs="rId41" r:cs="rId42"/>
+                <dgm:relIds xmlns:dgm="http://schemas.openxmlformats.org/drawingml/2006/diagram" xmlns:r="http://schemas.openxmlformats.org/officeDocument/2006/relationships" r:dm="rId38" r:lo="rId39" r:qs="rId40" r:cs="rId41"/>
               </a:graphicData>
             </a:graphic>
           </wp:inline>
@@ -9433,7 +9445,7 @@
             <wp:cNvGraphicFramePr/>
             <a:graphic xmlns:a="http://schemas.openxmlformats.org/drawingml/2006/main">
               <a:graphicData uri="http://schemas.openxmlformats.org/drawingml/2006/diagram">
-                <dgm:relIds xmlns:dgm="http://schemas.openxmlformats.org/drawingml/2006/diagram" xmlns:r="http://schemas.openxmlformats.org/officeDocument/2006/relationships" r:dm="rId44" r:lo="rId45" r:qs="rId46" r:cs="rId47"/>
+                <dgm:relIds xmlns:dgm="http://schemas.openxmlformats.org/drawingml/2006/diagram" xmlns:r="http://schemas.openxmlformats.org/officeDocument/2006/relationships" r:dm="rId43" r:lo="rId44" r:qs="rId45" r:cs="rId46"/>
               </a:graphicData>
             </a:graphic>
           </wp:inline>
@@ -9450,12 +9462,12 @@
       </w:pPr>
     </w:p>
     <w:sectPr>
-      <w:headerReference w:type="even" r:id="rId49"/>
-      <w:headerReference w:type="default" r:id="rId50"/>
-      <w:footerReference w:type="even" r:id="rId51"/>
-      <w:footerReference w:type="default" r:id="rId52"/>
-      <w:headerReference w:type="first" r:id="rId53"/>
-      <w:footerReference w:type="first" r:id="rId54"/>
+      <w:headerReference w:type="even" r:id="rId48"/>
+      <w:headerReference w:type="default" r:id="rId49"/>
+      <w:footerReference w:type="even" r:id="rId50"/>
+      <w:footerReference w:type="default" r:id="rId51"/>
+      <w:headerReference w:type="first" r:id="rId52"/>
+      <w:footerReference w:type="first" r:id="rId53"/>
       <w:pgSz w:w="12240" w:h="15840"/>
       <w:pgMar w:top="1440" w:right="1440" w:bottom="1440" w:left="1440" w:header="720" w:footer="720" w:gutter="0"/>
       <w:cols w:space="720"/>
@@ -9463,14 +9475,6 @@
     </w:sectPr>
   </w:body>
 </w:document>
-</file>
-
-<file path=word/customizations.xml><?xml version="1.0" encoding="utf-8"?>
-<wne:tcg xmlns:r="http://schemas.openxmlformats.org/officeDocument/2006/relationships" xmlns:wne="http://schemas.microsoft.com/office/word/2006/wordml">
-  <wne:toolbars>
-    <wne:toolbarData r:id="rId1"/>
-  </wne:toolbars>
-</wne:tcg>
 </file>
 
 <file path=word/endnotes.xml><?xml version="1.0" encoding="utf-8"?>
@@ -20028,54 +20032,54 @@
     </dgm:pt>
   </dgm:ptLst>
   <dgm:cxnLst>
+    <dgm:cxn modelId="{B55F93C9-F8D2-4C11-BBC4-9BAF4E3ED783}" srcId="{24770EE6-BC0C-4823-A422-5DAABB6DE9F7}" destId="{CBE87494-5EF0-40CC-A4D1-83754BD5226E}" srcOrd="1" destOrd="0" parTransId="{4BBFD37E-4D2B-448A-97A1-EEE41AFBA407}" sibTransId="{AA378E1E-17B6-42A5-B667-63F3E5C89B71}"/>
     <dgm:cxn modelId="{7FD38A3F-6BD6-44BF-95BF-4FCD15B4A74D}" srcId="{54A70875-ED32-40B1-BB08-3E30F0966118}" destId="{F3EBC018-C676-44C3-8CDB-87B88270D150}" srcOrd="0" destOrd="0" parTransId="{6B2F8B16-876C-490A-A8C3-367F977AE4F4}" sibTransId="{89BC30ED-8495-4A00-BE20-9376E0E9587C}"/>
-    <dgm:cxn modelId="{18B74473-AF98-498C-9D0D-ED62B2792B11}" type="presOf" srcId="{F3EBC018-C676-44C3-8CDB-87B88270D150}" destId="{F4606F0F-297C-413A-81D6-1A096AA4FF2D}" srcOrd="0" destOrd="0" presId="urn:microsoft.com/office/officeart/2005/8/layout/hierarchy4"/>
-    <dgm:cxn modelId="{A0396E22-AF4D-4555-9E63-EB95DAA9D104}" type="presOf" srcId="{A26392F6-BD53-463B-A332-C7E4AF9E7875}" destId="{95214A66-2B1E-46C5-8F04-3FA9B0FC9CEF}" srcOrd="0" destOrd="0" presId="urn:microsoft.com/office/officeart/2005/8/layout/hierarchy4"/>
+    <dgm:cxn modelId="{01886F22-8037-4C42-8732-9B45F19DC777}" type="presOf" srcId="{6E037EE2-ED1A-431C-B238-62B9A1A38D32}" destId="{0BA82C2A-7977-4E02-A19C-67E288484248}" srcOrd="0" destOrd="0" presId="urn:microsoft.com/office/officeart/2005/8/layout/hierarchy4"/>
+    <dgm:cxn modelId="{421D46D5-96D5-40F1-98BF-E9E50EDC01A7}" type="presOf" srcId="{A26392F6-BD53-463B-A332-C7E4AF9E7875}" destId="{95214A66-2B1E-46C5-8F04-3FA9B0FC9CEF}" srcOrd="0" destOrd="0" presId="urn:microsoft.com/office/officeart/2005/8/layout/hierarchy4"/>
+    <dgm:cxn modelId="{AB3B7785-08F2-4C7C-933F-200B8899EB22}" type="presOf" srcId="{54A70875-ED32-40B1-BB08-3E30F0966118}" destId="{A8125595-B427-49C7-958C-AC69D8C16052}" srcOrd="0" destOrd="0" presId="urn:microsoft.com/office/officeart/2005/8/layout/hierarchy4"/>
+    <dgm:cxn modelId="{ACE0599B-F0C4-4FA1-8DAC-1CA3C74A2BD2}" type="presOf" srcId="{F3EBC018-C676-44C3-8CDB-87B88270D150}" destId="{F4606F0F-297C-413A-81D6-1A096AA4FF2D}" srcOrd="0" destOrd="0" presId="urn:microsoft.com/office/officeart/2005/8/layout/hierarchy4"/>
+    <dgm:cxn modelId="{435C76F6-05A8-4917-9186-163AE6EF429D}" srcId="{24770EE6-BC0C-4823-A422-5DAABB6DE9F7}" destId="{A26392F6-BD53-463B-A332-C7E4AF9E7875}" srcOrd="0" destOrd="0" parTransId="{5DD16FAA-98CB-4B9F-9611-3E1753535451}" sibTransId="{63350338-BC6C-42D5-949E-B68A9BA0A673}"/>
+    <dgm:cxn modelId="{997F527B-7C00-4B4F-B422-74330090B137}" srcId="{A26392F6-BD53-463B-A332-C7E4AF9E7875}" destId="{6E037EE2-ED1A-431C-B238-62B9A1A38D32}" srcOrd="2" destOrd="0" parTransId="{28C93FD0-8C6E-49E5-A4B5-DE34AC65BA4D}" sibTransId="{1C67673A-7999-4B1A-882E-5F14B20B3AFF}"/>
+    <dgm:cxn modelId="{FB2EF056-53AB-4FBC-A5F2-B9E3BBEA86BD}" type="presOf" srcId="{B7C8AAF1-AF1B-4340-9585-399A47BB465F}" destId="{1785FA82-EC2F-43B5-BD94-6BA6A75E8B26}" srcOrd="0" destOrd="0" presId="urn:microsoft.com/office/officeart/2005/8/layout/hierarchy4"/>
+    <dgm:cxn modelId="{9F7FDB69-0743-4D34-B7F2-5FBAC13E179A}" type="presOf" srcId="{24770EE6-BC0C-4823-A422-5DAABB6DE9F7}" destId="{DD06A89B-4A9E-430A-963F-C7258F9BFE5A}" srcOrd="0" destOrd="0" presId="urn:microsoft.com/office/officeart/2005/8/layout/hierarchy4"/>
+    <dgm:cxn modelId="{5EE29A5C-BC7C-4A7B-B6DC-B5A36CD3D7B6}" srcId="{A26392F6-BD53-463B-A332-C7E4AF9E7875}" destId="{3F364D89-8501-4D40-B2EE-2D20B7F61646}" srcOrd="0" destOrd="0" parTransId="{A6119DCD-6E8A-41C9-A9FA-771CA06C29D6}" sibTransId="{174269F5-5D6D-4106-8442-6294B310053B}"/>
+    <dgm:cxn modelId="{31555A2F-B34D-496F-BD2C-7CF92929F218}" type="presOf" srcId="{3F364D89-8501-4D40-B2EE-2D20B7F61646}" destId="{12B694C9-42FA-4A1D-83B7-C002B238CE98}" srcOrd="0" destOrd="0" presId="urn:microsoft.com/office/officeart/2005/8/layout/hierarchy4"/>
+    <dgm:cxn modelId="{F5F11454-4063-4F23-B4F1-2B526E038D3C}" srcId="{A26392F6-BD53-463B-A332-C7E4AF9E7875}" destId="{54A70875-ED32-40B1-BB08-3E30F0966118}" srcOrd="1" destOrd="0" parTransId="{B8C00657-4187-4C1B-98DE-2B558B56B21B}" sibTransId="{8EBD8197-E15C-45E6-AF1B-0B114DE965CC}"/>
     <dgm:cxn modelId="{9490A679-E03F-42EA-879C-DC7B56CB549B}" srcId="{3F364D89-8501-4D40-B2EE-2D20B7F61646}" destId="{B7C8AAF1-AF1B-4340-9585-399A47BB465F}" srcOrd="0" destOrd="0" parTransId="{22F79C0A-FF2A-4616-9C9F-5AB73403F136}" sibTransId="{BCEB917E-FABC-49CE-BA9D-65E9A0A3B53D}"/>
-    <dgm:cxn modelId="{BC424638-5A87-47BC-A50E-2FDAE4CD9035}" type="presOf" srcId="{24770EE6-BC0C-4823-A422-5DAABB6DE9F7}" destId="{DD06A89B-4A9E-430A-963F-C7258F9BFE5A}" srcOrd="0" destOrd="0" presId="urn:microsoft.com/office/officeart/2005/8/layout/hierarchy4"/>
-    <dgm:cxn modelId="{435C76F6-05A8-4917-9186-163AE6EF429D}" srcId="{24770EE6-BC0C-4823-A422-5DAABB6DE9F7}" destId="{A26392F6-BD53-463B-A332-C7E4AF9E7875}" srcOrd="0" destOrd="0" parTransId="{5DD16FAA-98CB-4B9F-9611-3E1753535451}" sibTransId="{63350338-BC6C-42D5-949E-B68A9BA0A673}"/>
-    <dgm:cxn modelId="{4B8BB38F-AE63-4910-8698-5DFE952E1858}" type="presOf" srcId="{54A70875-ED32-40B1-BB08-3E30F0966118}" destId="{A8125595-B427-49C7-958C-AC69D8C16052}" srcOrd="0" destOrd="0" presId="urn:microsoft.com/office/officeart/2005/8/layout/hierarchy4"/>
-    <dgm:cxn modelId="{6C9B3CAF-A8F2-4F82-9F62-6FBD5FDA0AA9}" type="presOf" srcId="{6E037EE2-ED1A-431C-B238-62B9A1A38D32}" destId="{0BA82C2A-7977-4E02-A19C-67E288484248}" srcOrd="0" destOrd="0" presId="urn:microsoft.com/office/officeart/2005/8/layout/hierarchy4"/>
-    <dgm:cxn modelId="{F5F11454-4063-4F23-B4F1-2B526E038D3C}" srcId="{A26392F6-BD53-463B-A332-C7E4AF9E7875}" destId="{54A70875-ED32-40B1-BB08-3E30F0966118}" srcOrd="1" destOrd="0" parTransId="{B8C00657-4187-4C1B-98DE-2B558B56B21B}" sibTransId="{8EBD8197-E15C-45E6-AF1B-0B114DE965CC}"/>
-    <dgm:cxn modelId="{B55F93C9-F8D2-4C11-BBC4-9BAF4E3ED783}" srcId="{24770EE6-BC0C-4823-A422-5DAABB6DE9F7}" destId="{CBE87494-5EF0-40CC-A4D1-83754BD5226E}" srcOrd="1" destOrd="0" parTransId="{4BBFD37E-4D2B-448A-97A1-EEE41AFBA407}" sibTransId="{AA378E1E-17B6-42A5-B667-63F3E5C89B71}"/>
-    <dgm:cxn modelId="{997F527B-7C00-4B4F-B422-74330090B137}" srcId="{A26392F6-BD53-463B-A332-C7E4AF9E7875}" destId="{6E037EE2-ED1A-431C-B238-62B9A1A38D32}" srcOrd="2" destOrd="0" parTransId="{28C93FD0-8C6E-49E5-A4B5-DE34AC65BA4D}" sibTransId="{1C67673A-7999-4B1A-882E-5F14B20B3AFF}"/>
-    <dgm:cxn modelId="{69F50649-44C3-4911-9730-B7F1DD48FEBA}" type="presOf" srcId="{B7C8AAF1-AF1B-4340-9585-399A47BB465F}" destId="{1785FA82-EC2F-43B5-BD94-6BA6A75E8B26}" srcOrd="0" destOrd="0" presId="urn:microsoft.com/office/officeart/2005/8/layout/hierarchy4"/>
-    <dgm:cxn modelId="{87934F26-3738-4486-9757-5B976EB2A563}" type="presOf" srcId="{3F364D89-8501-4D40-B2EE-2D20B7F61646}" destId="{12B694C9-42FA-4A1D-83B7-C002B238CE98}" srcOrd="0" destOrd="0" presId="urn:microsoft.com/office/officeart/2005/8/layout/hierarchy4"/>
-    <dgm:cxn modelId="{5EE29A5C-BC7C-4A7B-B6DC-B5A36CD3D7B6}" srcId="{A26392F6-BD53-463B-A332-C7E4AF9E7875}" destId="{3F364D89-8501-4D40-B2EE-2D20B7F61646}" srcOrd="0" destOrd="0" parTransId="{A6119DCD-6E8A-41C9-A9FA-771CA06C29D6}" sibTransId="{174269F5-5D6D-4106-8442-6294B310053B}"/>
-    <dgm:cxn modelId="{DDFE0A75-961D-47B6-B4F0-479F7847F91D}" type="presOf" srcId="{CBE87494-5EF0-40CC-A4D1-83754BD5226E}" destId="{9E5168B5-B9F0-4E9C-B072-5970E681DD70}" srcOrd="0" destOrd="0" presId="urn:microsoft.com/office/officeart/2005/8/layout/hierarchy4"/>
-    <dgm:cxn modelId="{8110A8E3-9670-4396-941D-9DF3B9A59A78}" type="presParOf" srcId="{DD06A89B-4A9E-430A-963F-C7258F9BFE5A}" destId="{74DE6712-D015-4CEB-89A9-3148047F58EB}" srcOrd="0" destOrd="0" presId="urn:microsoft.com/office/officeart/2005/8/layout/hierarchy4"/>
-    <dgm:cxn modelId="{C0D7123A-C270-4EB6-ACC1-43885EAED575}" type="presParOf" srcId="{74DE6712-D015-4CEB-89A9-3148047F58EB}" destId="{95214A66-2B1E-46C5-8F04-3FA9B0FC9CEF}" srcOrd="0" destOrd="0" presId="urn:microsoft.com/office/officeart/2005/8/layout/hierarchy4"/>
-    <dgm:cxn modelId="{EB4D45EF-975B-4F5A-8C80-DE59FCF9E646}" type="presParOf" srcId="{74DE6712-D015-4CEB-89A9-3148047F58EB}" destId="{1A1CD80C-3BAD-44F3-BF9C-4963552E2889}" srcOrd="1" destOrd="0" presId="urn:microsoft.com/office/officeart/2005/8/layout/hierarchy4"/>
-    <dgm:cxn modelId="{E640BFA1-E28B-4F14-B211-1DF1B3387248}" type="presParOf" srcId="{74DE6712-D015-4CEB-89A9-3148047F58EB}" destId="{7B9D1B4A-BDDD-44D3-866D-589A336A4686}" srcOrd="2" destOrd="0" presId="urn:microsoft.com/office/officeart/2005/8/layout/hierarchy4"/>
-    <dgm:cxn modelId="{314DF4DA-B212-40C3-866D-7943570EB0FC}" type="presParOf" srcId="{7B9D1B4A-BDDD-44D3-866D-589A336A4686}" destId="{059FABAF-FB5F-4CC8-975B-0C169BCAD18C}" srcOrd="0" destOrd="0" presId="urn:microsoft.com/office/officeart/2005/8/layout/hierarchy4"/>
-    <dgm:cxn modelId="{5EE213D8-92FD-4427-9D60-E47C29BC1CBB}" type="presParOf" srcId="{059FABAF-FB5F-4CC8-975B-0C169BCAD18C}" destId="{12B694C9-42FA-4A1D-83B7-C002B238CE98}" srcOrd="0" destOrd="0" presId="urn:microsoft.com/office/officeart/2005/8/layout/hierarchy4"/>
-    <dgm:cxn modelId="{B08FDBD9-E2CC-43D3-AB98-1D321184DDFB}" type="presParOf" srcId="{059FABAF-FB5F-4CC8-975B-0C169BCAD18C}" destId="{77EC1137-C721-4A08-BCB1-78B1A88F88E3}" srcOrd="1" destOrd="0" presId="urn:microsoft.com/office/officeart/2005/8/layout/hierarchy4"/>
-    <dgm:cxn modelId="{D3273407-8890-4A02-A130-FC32565E6516}" type="presParOf" srcId="{059FABAF-FB5F-4CC8-975B-0C169BCAD18C}" destId="{FB0CA5AF-A827-4F07-863C-5DC6B17BB0F4}" srcOrd="2" destOrd="0" presId="urn:microsoft.com/office/officeart/2005/8/layout/hierarchy4"/>
-    <dgm:cxn modelId="{E308D461-8032-4EE6-A531-D37D08700354}" type="presParOf" srcId="{FB0CA5AF-A827-4F07-863C-5DC6B17BB0F4}" destId="{17988977-63B9-4151-8BC1-97E24EEE9690}" srcOrd="0" destOrd="0" presId="urn:microsoft.com/office/officeart/2005/8/layout/hierarchy4"/>
-    <dgm:cxn modelId="{A708D645-881C-4C3B-989D-DAF2BD34263F}" type="presParOf" srcId="{17988977-63B9-4151-8BC1-97E24EEE9690}" destId="{1785FA82-EC2F-43B5-BD94-6BA6A75E8B26}" srcOrd="0" destOrd="0" presId="urn:microsoft.com/office/officeart/2005/8/layout/hierarchy4"/>
-    <dgm:cxn modelId="{84C3866F-4F10-4A50-BF55-F8EBC0960944}" type="presParOf" srcId="{17988977-63B9-4151-8BC1-97E24EEE9690}" destId="{14FDD971-BC8C-4D14-9EB5-8A53E771D3A3}" srcOrd="1" destOrd="0" presId="urn:microsoft.com/office/officeart/2005/8/layout/hierarchy4"/>
-    <dgm:cxn modelId="{04C4F530-BC92-4615-BA60-68E5848321AC}" type="presParOf" srcId="{7B9D1B4A-BDDD-44D3-866D-589A336A4686}" destId="{08449FED-CF61-4EBA-BA8E-8C55AA033C25}" srcOrd="1" destOrd="0" presId="urn:microsoft.com/office/officeart/2005/8/layout/hierarchy4"/>
-    <dgm:cxn modelId="{E024D2F4-8F43-44FF-B69B-D69733A9818F}" type="presParOf" srcId="{7B9D1B4A-BDDD-44D3-866D-589A336A4686}" destId="{2E902304-C35A-4C6C-91F2-A556FE320BFF}" srcOrd="2" destOrd="0" presId="urn:microsoft.com/office/officeart/2005/8/layout/hierarchy4"/>
-    <dgm:cxn modelId="{197A1590-E558-4C4E-A55C-8A7B79A02D5F}" type="presParOf" srcId="{2E902304-C35A-4C6C-91F2-A556FE320BFF}" destId="{A8125595-B427-49C7-958C-AC69D8C16052}" srcOrd="0" destOrd="0" presId="urn:microsoft.com/office/officeart/2005/8/layout/hierarchy4"/>
-    <dgm:cxn modelId="{5776EAC2-6B1D-4780-85F9-CB67629B6663}" type="presParOf" srcId="{2E902304-C35A-4C6C-91F2-A556FE320BFF}" destId="{7D99A688-B94D-420D-A5FF-8EF0FA747750}" srcOrd="1" destOrd="0" presId="urn:microsoft.com/office/officeart/2005/8/layout/hierarchy4"/>
-    <dgm:cxn modelId="{763CD0BC-C216-477F-9C35-2260682F1B08}" type="presParOf" srcId="{2E902304-C35A-4C6C-91F2-A556FE320BFF}" destId="{5DD09A4B-5846-4AF6-8A96-B0F4C70F053D}" srcOrd="2" destOrd="0" presId="urn:microsoft.com/office/officeart/2005/8/layout/hierarchy4"/>
-    <dgm:cxn modelId="{D934CB0E-8D26-4065-BF39-5327FF7A33F2}" type="presParOf" srcId="{5DD09A4B-5846-4AF6-8A96-B0F4C70F053D}" destId="{66BD4E0F-C848-4261-94D6-209E83CD5F1E}" srcOrd="0" destOrd="0" presId="urn:microsoft.com/office/officeart/2005/8/layout/hierarchy4"/>
-    <dgm:cxn modelId="{76F48720-2902-412A-98DA-2D0E9C1DF43C}" type="presParOf" srcId="{66BD4E0F-C848-4261-94D6-209E83CD5F1E}" destId="{F4606F0F-297C-413A-81D6-1A096AA4FF2D}" srcOrd="0" destOrd="0" presId="urn:microsoft.com/office/officeart/2005/8/layout/hierarchy4"/>
-    <dgm:cxn modelId="{EF6694BF-6305-4C5C-84EB-665AA30BE308}" type="presParOf" srcId="{66BD4E0F-C848-4261-94D6-209E83CD5F1E}" destId="{843C5AB7-03D9-4E8F-9F82-595723A04451}" srcOrd="1" destOrd="0" presId="urn:microsoft.com/office/officeart/2005/8/layout/hierarchy4"/>
-    <dgm:cxn modelId="{D00D4C1B-A16C-4500-BE95-3349C01BB9CA}" type="presParOf" srcId="{7B9D1B4A-BDDD-44D3-866D-589A336A4686}" destId="{202BB3D1-ECF4-4653-88E8-4C49D57EBBAC}" srcOrd="3" destOrd="0" presId="urn:microsoft.com/office/officeart/2005/8/layout/hierarchy4"/>
-    <dgm:cxn modelId="{05FB8D1D-0EB4-4DF3-AA30-8B6D4D1CD218}" type="presParOf" srcId="{7B9D1B4A-BDDD-44D3-866D-589A336A4686}" destId="{2D669345-E1BC-4935-9EE9-F142E14FE528}" srcOrd="4" destOrd="0" presId="urn:microsoft.com/office/officeart/2005/8/layout/hierarchy4"/>
-    <dgm:cxn modelId="{14CDF86B-C020-4CEE-835E-7CF9B8E57C08}" type="presParOf" srcId="{2D669345-E1BC-4935-9EE9-F142E14FE528}" destId="{0BA82C2A-7977-4E02-A19C-67E288484248}" srcOrd="0" destOrd="0" presId="urn:microsoft.com/office/officeart/2005/8/layout/hierarchy4"/>
-    <dgm:cxn modelId="{1A596CB3-90AA-47AC-BDC2-E0F13B65CCA3}" type="presParOf" srcId="{2D669345-E1BC-4935-9EE9-F142E14FE528}" destId="{07A37C74-D8B3-4FBC-B3C4-580FF16E0741}" srcOrd="1" destOrd="0" presId="urn:microsoft.com/office/officeart/2005/8/layout/hierarchy4"/>
-    <dgm:cxn modelId="{7D7DCAF5-1D23-45C4-AE96-85D03C5DC9D1}" type="presParOf" srcId="{DD06A89B-4A9E-430A-963F-C7258F9BFE5A}" destId="{3D8CE83F-62A3-43CE-B014-94FF1DF027CB}" srcOrd="1" destOrd="0" presId="urn:microsoft.com/office/officeart/2005/8/layout/hierarchy4"/>
-    <dgm:cxn modelId="{1A3D7331-B7B1-40F3-A028-7709A86EDF13}" type="presParOf" srcId="{DD06A89B-4A9E-430A-963F-C7258F9BFE5A}" destId="{FF8D3094-5067-416F-A6EF-C12A6577EFAF}" srcOrd="2" destOrd="0" presId="urn:microsoft.com/office/officeart/2005/8/layout/hierarchy4"/>
-    <dgm:cxn modelId="{A9FFF920-6E3C-4268-AC52-D294F6766EA8}" type="presParOf" srcId="{FF8D3094-5067-416F-A6EF-C12A6577EFAF}" destId="{9E5168B5-B9F0-4E9C-B072-5970E681DD70}" srcOrd="0" destOrd="0" presId="urn:microsoft.com/office/officeart/2005/8/layout/hierarchy4"/>
-    <dgm:cxn modelId="{9FBDEA09-E72A-47CA-B111-EC48783A0326}" type="presParOf" srcId="{FF8D3094-5067-416F-A6EF-C12A6577EFAF}" destId="{A8254881-5906-4D8C-BDE6-D9B63CBA6920}" srcOrd="1" destOrd="0" presId="urn:microsoft.com/office/officeart/2005/8/layout/hierarchy4"/>
+    <dgm:cxn modelId="{0D276AF5-EE9C-47B6-887F-CE2B297FF6AA}" type="presOf" srcId="{CBE87494-5EF0-40CC-A4D1-83754BD5226E}" destId="{9E5168B5-B9F0-4E9C-B072-5970E681DD70}" srcOrd="0" destOrd="0" presId="urn:microsoft.com/office/officeart/2005/8/layout/hierarchy4"/>
+    <dgm:cxn modelId="{F643510B-D818-47D2-8BD1-2FFBF1F3C22B}" type="presParOf" srcId="{DD06A89B-4A9E-430A-963F-C7258F9BFE5A}" destId="{74DE6712-D015-4CEB-89A9-3148047F58EB}" srcOrd="0" destOrd="0" presId="urn:microsoft.com/office/officeart/2005/8/layout/hierarchy4"/>
+    <dgm:cxn modelId="{EF06237A-FAE9-4675-B20D-D189D6FED624}" type="presParOf" srcId="{74DE6712-D015-4CEB-89A9-3148047F58EB}" destId="{95214A66-2B1E-46C5-8F04-3FA9B0FC9CEF}" srcOrd="0" destOrd="0" presId="urn:microsoft.com/office/officeart/2005/8/layout/hierarchy4"/>
+    <dgm:cxn modelId="{5E6F01D5-776A-4ED5-B1AA-AE1A10B000E7}" type="presParOf" srcId="{74DE6712-D015-4CEB-89A9-3148047F58EB}" destId="{1A1CD80C-3BAD-44F3-BF9C-4963552E2889}" srcOrd="1" destOrd="0" presId="urn:microsoft.com/office/officeart/2005/8/layout/hierarchy4"/>
+    <dgm:cxn modelId="{497E7782-D800-4918-B74D-0F0379FA42CE}" type="presParOf" srcId="{74DE6712-D015-4CEB-89A9-3148047F58EB}" destId="{7B9D1B4A-BDDD-44D3-866D-589A336A4686}" srcOrd="2" destOrd="0" presId="urn:microsoft.com/office/officeart/2005/8/layout/hierarchy4"/>
+    <dgm:cxn modelId="{FCB86144-8159-4CF9-A043-AEAFE9A4D6E4}" type="presParOf" srcId="{7B9D1B4A-BDDD-44D3-866D-589A336A4686}" destId="{059FABAF-FB5F-4CC8-975B-0C169BCAD18C}" srcOrd="0" destOrd="0" presId="urn:microsoft.com/office/officeart/2005/8/layout/hierarchy4"/>
+    <dgm:cxn modelId="{9C86B527-8D3F-4AEB-853C-2314796AEC53}" type="presParOf" srcId="{059FABAF-FB5F-4CC8-975B-0C169BCAD18C}" destId="{12B694C9-42FA-4A1D-83B7-C002B238CE98}" srcOrd="0" destOrd="0" presId="urn:microsoft.com/office/officeart/2005/8/layout/hierarchy4"/>
+    <dgm:cxn modelId="{22B95CD8-9A32-406B-A983-9D351E229D53}" type="presParOf" srcId="{059FABAF-FB5F-4CC8-975B-0C169BCAD18C}" destId="{77EC1137-C721-4A08-BCB1-78B1A88F88E3}" srcOrd="1" destOrd="0" presId="urn:microsoft.com/office/officeart/2005/8/layout/hierarchy4"/>
+    <dgm:cxn modelId="{E8F9E44D-BCB2-40E1-B752-E855B37481C3}" type="presParOf" srcId="{059FABAF-FB5F-4CC8-975B-0C169BCAD18C}" destId="{FB0CA5AF-A827-4F07-863C-5DC6B17BB0F4}" srcOrd="2" destOrd="0" presId="urn:microsoft.com/office/officeart/2005/8/layout/hierarchy4"/>
+    <dgm:cxn modelId="{6077D378-DBA4-4790-921A-CBB08F511299}" type="presParOf" srcId="{FB0CA5AF-A827-4F07-863C-5DC6B17BB0F4}" destId="{17988977-63B9-4151-8BC1-97E24EEE9690}" srcOrd="0" destOrd="0" presId="urn:microsoft.com/office/officeart/2005/8/layout/hierarchy4"/>
+    <dgm:cxn modelId="{763B3281-4CD3-426B-B85E-1426B32D132E}" type="presParOf" srcId="{17988977-63B9-4151-8BC1-97E24EEE9690}" destId="{1785FA82-EC2F-43B5-BD94-6BA6A75E8B26}" srcOrd="0" destOrd="0" presId="urn:microsoft.com/office/officeart/2005/8/layout/hierarchy4"/>
+    <dgm:cxn modelId="{BFEA7D6E-5B75-4A6B-A217-DF8A47FCA9C1}" type="presParOf" srcId="{17988977-63B9-4151-8BC1-97E24EEE9690}" destId="{14FDD971-BC8C-4D14-9EB5-8A53E771D3A3}" srcOrd="1" destOrd="0" presId="urn:microsoft.com/office/officeart/2005/8/layout/hierarchy4"/>
+    <dgm:cxn modelId="{6744205A-6BF2-44E9-8172-53DFD08CB5B7}" type="presParOf" srcId="{7B9D1B4A-BDDD-44D3-866D-589A336A4686}" destId="{08449FED-CF61-4EBA-BA8E-8C55AA033C25}" srcOrd="1" destOrd="0" presId="urn:microsoft.com/office/officeart/2005/8/layout/hierarchy4"/>
+    <dgm:cxn modelId="{7785BA89-FDF9-4232-BE1B-D4EF385DE56C}" type="presParOf" srcId="{7B9D1B4A-BDDD-44D3-866D-589A336A4686}" destId="{2E902304-C35A-4C6C-91F2-A556FE320BFF}" srcOrd="2" destOrd="0" presId="urn:microsoft.com/office/officeart/2005/8/layout/hierarchy4"/>
+    <dgm:cxn modelId="{A657D2E8-CCAF-4870-8AA8-6DFA4BD4AF6D}" type="presParOf" srcId="{2E902304-C35A-4C6C-91F2-A556FE320BFF}" destId="{A8125595-B427-49C7-958C-AC69D8C16052}" srcOrd="0" destOrd="0" presId="urn:microsoft.com/office/officeart/2005/8/layout/hierarchy4"/>
+    <dgm:cxn modelId="{C7FB2FFA-9A6F-4FB3-8782-AB29A990C590}" type="presParOf" srcId="{2E902304-C35A-4C6C-91F2-A556FE320BFF}" destId="{7D99A688-B94D-420D-A5FF-8EF0FA747750}" srcOrd="1" destOrd="0" presId="urn:microsoft.com/office/officeart/2005/8/layout/hierarchy4"/>
+    <dgm:cxn modelId="{B405F729-CB24-46FA-A810-C3D54E7E5353}" type="presParOf" srcId="{2E902304-C35A-4C6C-91F2-A556FE320BFF}" destId="{5DD09A4B-5846-4AF6-8A96-B0F4C70F053D}" srcOrd="2" destOrd="0" presId="urn:microsoft.com/office/officeart/2005/8/layout/hierarchy4"/>
+    <dgm:cxn modelId="{ADAF5DDC-1F32-47B1-B64F-1F4FD9CD9E9F}" type="presParOf" srcId="{5DD09A4B-5846-4AF6-8A96-B0F4C70F053D}" destId="{66BD4E0F-C848-4261-94D6-209E83CD5F1E}" srcOrd="0" destOrd="0" presId="urn:microsoft.com/office/officeart/2005/8/layout/hierarchy4"/>
+    <dgm:cxn modelId="{4A0882D1-D294-4FF2-950A-E22AD699A10A}" type="presParOf" srcId="{66BD4E0F-C848-4261-94D6-209E83CD5F1E}" destId="{F4606F0F-297C-413A-81D6-1A096AA4FF2D}" srcOrd="0" destOrd="0" presId="urn:microsoft.com/office/officeart/2005/8/layout/hierarchy4"/>
+    <dgm:cxn modelId="{20D3F202-15D7-49C9-A499-78004BD4ADA7}" type="presParOf" srcId="{66BD4E0F-C848-4261-94D6-209E83CD5F1E}" destId="{843C5AB7-03D9-4E8F-9F82-595723A04451}" srcOrd="1" destOrd="0" presId="urn:microsoft.com/office/officeart/2005/8/layout/hierarchy4"/>
+    <dgm:cxn modelId="{C377B8D1-5621-48C0-B0F0-0A7BA7B4575E}" type="presParOf" srcId="{7B9D1B4A-BDDD-44D3-866D-589A336A4686}" destId="{202BB3D1-ECF4-4653-88E8-4C49D57EBBAC}" srcOrd="3" destOrd="0" presId="urn:microsoft.com/office/officeart/2005/8/layout/hierarchy4"/>
+    <dgm:cxn modelId="{D08F50D7-6478-4125-934E-87776FB89578}" type="presParOf" srcId="{7B9D1B4A-BDDD-44D3-866D-589A336A4686}" destId="{2D669345-E1BC-4935-9EE9-F142E14FE528}" srcOrd="4" destOrd="0" presId="urn:microsoft.com/office/officeart/2005/8/layout/hierarchy4"/>
+    <dgm:cxn modelId="{CCEBAE87-AE56-41C1-B680-1E679ACD786C}" type="presParOf" srcId="{2D669345-E1BC-4935-9EE9-F142E14FE528}" destId="{0BA82C2A-7977-4E02-A19C-67E288484248}" srcOrd="0" destOrd="0" presId="urn:microsoft.com/office/officeart/2005/8/layout/hierarchy4"/>
+    <dgm:cxn modelId="{BF0E4F03-95B0-4FF9-8EBD-BE6C610C5AA8}" type="presParOf" srcId="{2D669345-E1BC-4935-9EE9-F142E14FE528}" destId="{07A37C74-D8B3-4FBC-B3C4-580FF16E0741}" srcOrd="1" destOrd="0" presId="urn:microsoft.com/office/officeart/2005/8/layout/hierarchy4"/>
+    <dgm:cxn modelId="{C75A7B33-EF1C-49C5-8824-BB28EAD6AE5F}" type="presParOf" srcId="{DD06A89B-4A9E-430A-963F-C7258F9BFE5A}" destId="{3D8CE83F-62A3-43CE-B014-94FF1DF027CB}" srcOrd="1" destOrd="0" presId="urn:microsoft.com/office/officeart/2005/8/layout/hierarchy4"/>
+    <dgm:cxn modelId="{703AA2BF-C504-4BCD-A025-46441F437EBC}" type="presParOf" srcId="{DD06A89B-4A9E-430A-963F-C7258F9BFE5A}" destId="{FF8D3094-5067-416F-A6EF-C12A6577EFAF}" srcOrd="2" destOrd="0" presId="urn:microsoft.com/office/officeart/2005/8/layout/hierarchy4"/>
+    <dgm:cxn modelId="{6F3ECF92-6B02-4F26-8B3C-790039630439}" type="presParOf" srcId="{FF8D3094-5067-416F-A6EF-C12A6577EFAF}" destId="{9E5168B5-B9F0-4E9C-B072-5970E681DD70}" srcOrd="0" destOrd="0" presId="urn:microsoft.com/office/officeart/2005/8/layout/hierarchy4"/>
+    <dgm:cxn modelId="{BD0FB5E2-CA8C-4A39-8B05-29A2B9F98291}" type="presParOf" srcId="{FF8D3094-5067-416F-A6EF-C12A6577EFAF}" destId="{A8254881-5906-4D8C-BDE6-D9B63CBA6920}" srcOrd="1" destOrd="0" presId="urn:microsoft.com/office/officeart/2005/8/layout/hierarchy4"/>
   </dgm:cxnLst>
   <dgm:bg/>
   <dgm:whole/>
   <dgm:extLst>
     <a:ext uri="http://schemas.microsoft.com/office/drawing/2008/diagram">
-      <dsp:dataModelExt xmlns:dsp="http://schemas.microsoft.com/office/drawing/2008/diagram" relId="rId13" minVer="http://schemas.openxmlformats.org/drawingml/2006/diagram"/>
+      <dsp:dataModelExt xmlns:dsp="http://schemas.microsoft.com/office/drawing/2008/diagram" relId="rId12" minVer="http://schemas.openxmlformats.org/drawingml/2006/diagram"/>
     </a:ext>
   </dgm:extLst>
 </dgm:dataModel>
@@ -20299,24 +20303,10 @@
     <dgm:pt modelId="{8CCDBBB6-4C36-4858-B93D-66FDC730FC2E}" type="pres">
       <dgm:prSet presAssocID="{9CDC55A1-6B73-4CFD-8989-D5450D9312A0}" presName="sibTrans" presStyleLbl="sibTrans2D1" presStyleIdx="0" presStyleCnt="3"/>
       <dgm:spPr/>
-      <dgm:t>
-        <a:bodyPr/>
-        <a:lstStyle/>
-        <a:p>
-          <a:endParaRPr lang="en-US"/>
-        </a:p>
-      </dgm:t>
     </dgm:pt>
     <dgm:pt modelId="{63D9A9FA-DBC8-4210-8675-A4B62276546E}" type="pres">
       <dgm:prSet presAssocID="{9CDC55A1-6B73-4CFD-8989-D5450D9312A0}" presName="connectorText" presStyleLbl="sibTrans2D1" presStyleIdx="0" presStyleCnt="3"/>
       <dgm:spPr/>
-      <dgm:t>
-        <a:bodyPr/>
-        <a:lstStyle/>
-        <a:p>
-          <a:endParaRPr lang="en-US"/>
-        </a:p>
-      </dgm:t>
     </dgm:pt>
     <dgm:pt modelId="{EDC46D0B-8758-4BB0-9457-FD9566F142E6}" type="pres">
       <dgm:prSet presAssocID="{3E2A3577-19D7-4CF9-997E-3C986A9F1A81}" presName="node" presStyleLbl="node1" presStyleIdx="1" presStyleCnt="4">
@@ -20336,24 +20326,10 @@
     <dgm:pt modelId="{F1AABA27-6955-4839-ABD0-52EEEBEC6621}" type="pres">
       <dgm:prSet presAssocID="{D14B1304-0B58-40EB-9746-66C0A175844F}" presName="sibTrans" presStyleLbl="sibTrans2D1" presStyleIdx="1" presStyleCnt="3"/>
       <dgm:spPr/>
-      <dgm:t>
-        <a:bodyPr/>
-        <a:lstStyle/>
-        <a:p>
-          <a:endParaRPr lang="en-US"/>
-        </a:p>
-      </dgm:t>
     </dgm:pt>
     <dgm:pt modelId="{BAB3538E-815A-410A-9757-794570284A72}" type="pres">
       <dgm:prSet presAssocID="{D14B1304-0B58-40EB-9746-66C0A175844F}" presName="connectorText" presStyleLbl="sibTrans2D1" presStyleIdx="1" presStyleCnt="3"/>
       <dgm:spPr/>
-      <dgm:t>
-        <a:bodyPr/>
-        <a:lstStyle/>
-        <a:p>
-          <a:endParaRPr lang="en-US"/>
-        </a:p>
-      </dgm:t>
     </dgm:pt>
     <dgm:pt modelId="{106E602D-0222-4E96-AF79-122805A86599}" type="pres">
       <dgm:prSet presAssocID="{884FC4A0-8DC7-4E41-85BB-C1AFFA7CCF94}" presName="node" presStyleLbl="node1" presStyleIdx="2" presStyleCnt="4">
@@ -20373,24 +20349,10 @@
     <dgm:pt modelId="{495E7B61-4D2C-4A96-AC20-F6BBEDA1026C}" type="pres">
       <dgm:prSet presAssocID="{C6532148-56FF-47C4-8BD4-C182643E72FA}" presName="sibTrans" presStyleLbl="sibTrans2D1" presStyleIdx="2" presStyleCnt="3"/>
       <dgm:spPr/>
-      <dgm:t>
-        <a:bodyPr/>
-        <a:lstStyle/>
-        <a:p>
-          <a:endParaRPr lang="en-US"/>
-        </a:p>
-      </dgm:t>
     </dgm:pt>
     <dgm:pt modelId="{FE6526AA-79DB-435F-994D-93A9EB9D1070}" type="pres">
       <dgm:prSet presAssocID="{C6532148-56FF-47C4-8BD4-C182643E72FA}" presName="connectorText" presStyleLbl="sibTrans2D1" presStyleIdx="2" presStyleCnt="3"/>
       <dgm:spPr/>
-      <dgm:t>
-        <a:bodyPr/>
-        <a:lstStyle/>
-        <a:p>
-          <a:endParaRPr lang="en-US"/>
-        </a:p>
-      </dgm:t>
     </dgm:pt>
     <dgm:pt modelId="{44420B81-C9ED-4F92-BB7B-AF9D34E707EA}" type="pres">
       <dgm:prSet presAssocID="{447BF4C3-CD1E-4CEA-A076-92007F142DBC}" presName="node" presStyleLbl="node1" presStyleIdx="3" presStyleCnt="4">
@@ -20409,37 +20371,37 @@
     </dgm:pt>
   </dgm:ptLst>
   <dgm:cxnLst>
-    <dgm:cxn modelId="{471CEA98-477E-4CE0-9394-34CF83155EA9}" type="presOf" srcId="{884FC4A0-8DC7-4E41-85BB-C1AFFA7CCF94}" destId="{106E602D-0222-4E96-AF79-122805A86599}" srcOrd="0" destOrd="0" presId="urn:microsoft.com/office/officeart/2005/8/layout/process2"/>
     <dgm:cxn modelId="{FBD310A6-7855-4AEE-A529-E137250F9A9B}" srcId="{7B151529-AB5F-4BDA-8254-4F13F0F3306F}" destId="{3E2A3577-19D7-4CF9-997E-3C986A9F1A81}" srcOrd="1" destOrd="0" parTransId="{1DBC818A-9416-4BEA-90BA-98FA4AAF2513}" sibTransId="{D14B1304-0B58-40EB-9746-66C0A175844F}"/>
-    <dgm:cxn modelId="{6371AF5B-46AA-4F9B-8363-23631EE83EED}" type="presOf" srcId="{447BF4C3-CD1E-4CEA-A076-92007F142DBC}" destId="{44420B81-C9ED-4F92-BB7B-AF9D34E707EA}" srcOrd="0" destOrd="0" presId="urn:microsoft.com/office/officeart/2005/8/layout/process2"/>
-    <dgm:cxn modelId="{35571A30-4CC9-4767-A756-94962FE95D0D}" type="presOf" srcId="{C6532148-56FF-47C4-8BD4-C182643E72FA}" destId="{495E7B61-4D2C-4A96-AC20-F6BBEDA1026C}" srcOrd="0" destOrd="0" presId="urn:microsoft.com/office/officeart/2005/8/layout/process2"/>
+    <dgm:cxn modelId="{C22DC07C-0044-43D5-8886-6960A8B1F7AB}" type="presOf" srcId="{C6532148-56FF-47C4-8BD4-C182643E72FA}" destId="{495E7B61-4D2C-4A96-AC20-F6BBEDA1026C}" srcOrd="0" destOrd="0" presId="urn:microsoft.com/office/officeart/2005/8/layout/process2"/>
+    <dgm:cxn modelId="{BE48B88D-62D8-43E1-A713-5C720658EAF2}" type="presOf" srcId="{F3025F97-86F3-4556-9883-2BBD5DB2DF6D}" destId="{FF820E11-95D9-4670-B6B7-78A64A1217B2}" srcOrd="0" destOrd="0" presId="urn:microsoft.com/office/officeart/2005/8/layout/process2"/>
     <dgm:cxn modelId="{37D2D54C-23D4-412A-8448-EC438490CF42}" srcId="{7B151529-AB5F-4BDA-8254-4F13F0F3306F}" destId="{447BF4C3-CD1E-4CEA-A076-92007F142DBC}" srcOrd="3" destOrd="0" parTransId="{FA19D5BB-0C2E-4EEC-B681-155354D1180C}" sibTransId="{EAA06E70-0150-4B7F-A415-588572444FA4}"/>
     <dgm:cxn modelId="{3D50F974-F856-444B-8826-CF4EE937957D}" srcId="{7B151529-AB5F-4BDA-8254-4F13F0F3306F}" destId="{884FC4A0-8DC7-4E41-85BB-C1AFFA7CCF94}" srcOrd="2" destOrd="0" parTransId="{BA18EBEF-0AE6-45B0-8F2F-423CA4D771A2}" sibTransId="{C6532148-56FF-47C4-8BD4-C182643E72FA}"/>
-    <dgm:cxn modelId="{C291DB5F-A336-4327-A6DC-2A9A38C4ABF1}" type="presOf" srcId="{9CDC55A1-6B73-4CFD-8989-D5450D9312A0}" destId="{63D9A9FA-DBC8-4210-8675-A4B62276546E}" srcOrd="1" destOrd="0" presId="urn:microsoft.com/office/officeart/2005/8/layout/process2"/>
-    <dgm:cxn modelId="{D2EDD05C-E284-433B-AEDF-ED0C7BEDC2E8}" type="presOf" srcId="{F3025F97-86F3-4556-9883-2BBD5DB2DF6D}" destId="{FF820E11-95D9-4670-B6B7-78A64A1217B2}" srcOrd="0" destOrd="0" presId="urn:microsoft.com/office/officeart/2005/8/layout/process2"/>
-    <dgm:cxn modelId="{3CCE3381-5BEF-47CF-9728-ADE3A7212C92}" type="presOf" srcId="{C6532148-56FF-47C4-8BD4-C182643E72FA}" destId="{FE6526AA-79DB-435F-994D-93A9EB9D1070}" srcOrd="1" destOrd="0" presId="urn:microsoft.com/office/officeart/2005/8/layout/process2"/>
-    <dgm:cxn modelId="{0D1BFD8F-CB88-481D-8733-23E9BCDC9EEE}" type="presOf" srcId="{3E2A3577-19D7-4CF9-997E-3C986A9F1A81}" destId="{EDC46D0B-8758-4BB0-9457-FD9566F142E6}" srcOrd="0" destOrd="0" presId="urn:microsoft.com/office/officeart/2005/8/layout/process2"/>
-    <dgm:cxn modelId="{5156C2FA-07D8-4F5A-8C98-5E1C48291CC5}" type="presOf" srcId="{D14B1304-0B58-40EB-9746-66C0A175844F}" destId="{BAB3538E-815A-410A-9757-794570284A72}" srcOrd="1" destOrd="0" presId="urn:microsoft.com/office/officeart/2005/8/layout/process2"/>
-    <dgm:cxn modelId="{1DB5D2DE-CB09-4732-9074-BED1E398931D}" type="presOf" srcId="{9CDC55A1-6B73-4CFD-8989-D5450D9312A0}" destId="{8CCDBBB6-4C36-4858-B93D-66FDC730FC2E}" srcOrd="0" destOrd="0" presId="urn:microsoft.com/office/officeart/2005/8/layout/process2"/>
-    <dgm:cxn modelId="{26CC4281-BC8E-4678-987B-8D7EC3CA3F3D}" type="presOf" srcId="{7B151529-AB5F-4BDA-8254-4F13F0F3306F}" destId="{71A64589-BE37-45E3-B942-20CBB805DE3F}" srcOrd="0" destOrd="0" presId="urn:microsoft.com/office/officeart/2005/8/layout/process2"/>
-    <dgm:cxn modelId="{780CECD9-BF0A-4B4B-8E41-DA02A9E6D5EC}" type="presOf" srcId="{D14B1304-0B58-40EB-9746-66C0A175844F}" destId="{F1AABA27-6955-4839-ABD0-52EEEBEC6621}" srcOrd="0" destOrd="0" presId="urn:microsoft.com/office/officeart/2005/8/layout/process2"/>
+    <dgm:cxn modelId="{5C4D8591-48DD-493F-8594-617DE4F4ACCA}" type="presOf" srcId="{3E2A3577-19D7-4CF9-997E-3C986A9F1A81}" destId="{EDC46D0B-8758-4BB0-9457-FD9566F142E6}" srcOrd="0" destOrd="0" presId="urn:microsoft.com/office/officeart/2005/8/layout/process2"/>
+    <dgm:cxn modelId="{801A7305-3886-4128-BD6D-4471B628F0F2}" type="presOf" srcId="{D14B1304-0B58-40EB-9746-66C0A175844F}" destId="{F1AABA27-6955-4839-ABD0-52EEEBEC6621}" srcOrd="0" destOrd="0" presId="urn:microsoft.com/office/officeart/2005/8/layout/process2"/>
+    <dgm:cxn modelId="{3044FD51-9CAA-4A1C-8ABF-48BB23C81F28}" type="presOf" srcId="{884FC4A0-8DC7-4E41-85BB-C1AFFA7CCF94}" destId="{106E602D-0222-4E96-AF79-122805A86599}" srcOrd="0" destOrd="0" presId="urn:microsoft.com/office/officeart/2005/8/layout/process2"/>
+    <dgm:cxn modelId="{DF543319-B9A0-4B2C-9DD4-4F1127CEAD15}" type="presOf" srcId="{7B151529-AB5F-4BDA-8254-4F13F0F3306F}" destId="{71A64589-BE37-45E3-B942-20CBB805DE3F}" srcOrd="0" destOrd="0" presId="urn:microsoft.com/office/officeart/2005/8/layout/process2"/>
+    <dgm:cxn modelId="{42C303AC-99BF-4BD5-9D23-C37D859E4991}" type="presOf" srcId="{D14B1304-0B58-40EB-9746-66C0A175844F}" destId="{BAB3538E-815A-410A-9757-794570284A72}" srcOrd="1" destOrd="0" presId="urn:microsoft.com/office/officeart/2005/8/layout/process2"/>
+    <dgm:cxn modelId="{D3CC3393-4CA5-4C81-9D5C-E40BE58F9825}" type="presOf" srcId="{447BF4C3-CD1E-4CEA-A076-92007F142DBC}" destId="{44420B81-C9ED-4F92-BB7B-AF9D34E707EA}" srcOrd="0" destOrd="0" presId="urn:microsoft.com/office/officeart/2005/8/layout/process2"/>
+    <dgm:cxn modelId="{ACBC0749-B6A8-4FE1-93F0-088EC1F32995}" type="presOf" srcId="{9CDC55A1-6B73-4CFD-8989-D5450D9312A0}" destId="{8CCDBBB6-4C36-4858-B93D-66FDC730FC2E}" srcOrd="0" destOrd="0" presId="urn:microsoft.com/office/officeart/2005/8/layout/process2"/>
+    <dgm:cxn modelId="{79004BFC-EA5F-4735-96A2-226E21E0B0E7}" type="presOf" srcId="{9CDC55A1-6B73-4CFD-8989-D5450D9312A0}" destId="{63D9A9FA-DBC8-4210-8675-A4B62276546E}" srcOrd="1" destOrd="0" presId="urn:microsoft.com/office/officeart/2005/8/layout/process2"/>
+    <dgm:cxn modelId="{1D23C407-AC3C-4BEF-AFFF-0FD612865FE9}" type="presOf" srcId="{C6532148-56FF-47C4-8BD4-C182643E72FA}" destId="{FE6526AA-79DB-435F-994D-93A9EB9D1070}" srcOrd="1" destOrd="0" presId="urn:microsoft.com/office/officeart/2005/8/layout/process2"/>
     <dgm:cxn modelId="{1BFA3911-E337-4AF3-80E0-EFEAAE1CDD46}" srcId="{7B151529-AB5F-4BDA-8254-4F13F0F3306F}" destId="{F3025F97-86F3-4556-9883-2BBD5DB2DF6D}" srcOrd="0" destOrd="0" parTransId="{1DDC320C-58C5-4668-B437-2E57EFF92D8D}" sibTransId="{9CDC55A1-6B73-4CFD-8989-D5450D9312A0}"/>
-    <dgm:cxn modelId="{A0FFFD02-459D-4263-ADE5-B02DDFD95C2A}" type="presParOf" srcId="{71A64589-BE37-45E3-B942-20CBB805DE3F}" destId="{FF820E11-95D9-4670-B6B7-78A64A1217B2}" srcOrd="0" destOrd="0" presId="urn:microsoft.com/office/officeart/2005/8/layout/process2"/>
-    <dgm:cxn modelId="{38B1FBDA-596E-4D5F-8998-34F0CAA6F770}" type="presParOf" srcId="{71A64589-BE37-45E3-B942-20CBB805DE3F}" destId="{8CCDBBB6-4C36-4858-B93D-66FDC730FC2E}" srcOrd="1" destOrd="0" presId="urn:microsoft.com/office/officeart/2005/8/layout/process2"/>
-    <dgm:cxn modelId="{2064EE27-5D5D-4AE1-A318-EA705BA1275A}" type="presParOf" srcId="{8CCDBBB6-4C36-4858-B93D-66FDC730FC2E}" destId="{63D9A9FA-DBC8-4210-8675-A4B62276546E}" srcOrd="0" destOrd="0" presId="urn:microsoft.com/office/officeart/2005/8/layout/process2"/>
-    <dgm:cxn modelId="{711050AB-9CBD-46C6-9ADA-1D1B50943887}" type="presParOf" srcId="{71A64589-BE37-45E3-B942-20CBB805DE3F}" destId="{EDC46D0B-8758-4BB0-9457-FD9566F142E6}" srcOrd="2" destOrd="0" presId="urn:microsoft.com/office/officeart/2005/8/layout/process2"/>
-    <dgm:cxn modelId="{E2F983C3-06D4-4B15-B78D-4957465DA28F}" type="presParOf" srcId="{71A64589-BE37-45E3-B942-20CBB805DE3F}" destId="{F1AABA27-6955-4839-ABD0-52EEEBEC6621}" srcOrd="3" destOrd="0" presId="urn:microsoft.com/office/officeart/2005/8/layout/process2"/>
-    <dgm:cxn modelId="{F16A97CD-DC1E-4487-81F8-FB2299670536}" type="presParOf" srcId="{F1AABA27-6955-4839-ABD0-52EEEBEC6621}" destId="{BAB3538E-815A-410A-9757-794570284A72}" srcOrd="0" destOrd="0" presId="urn:microsoft.com/office/officeart/2005/8/layout/process2"/>
-    <dgm:cxn modelId="{313A6108-7213-4DF6-8A1A-DD1E34C032C9}" type="presParOf" srcId="{71A64589-BE37-45E3-B942-20CBB805DE3F}" destId="{106E602D-0222-4E96-AF79-122805A86599}" srcOrd="4" destOrd="0" presId="urn:microsoft.com/office/officeart/2005/8/layout/process2"/>
-    <dgm:cxn modelId="{78DBEE02-835E-4410-883E-CF2D976E9C85}" type="presParOf" srcId="{71A64589-BE37-45E3-B942-20CBB805DE3F}" destId="{495E7B61-4D2C-4A96-AC20-F6BBEDA1026C}" srcOrd="5" destOrd="0" presId="urn:microsoft.com/office/officeart/2005/8/layout/process2"/>
-    <dgm:cxn modelId="{286220AE-6E8B-453B-AB62-1B4E9D67CF75}" type="presParOf" srcId="{495E7B61-4D2C-4A96-AC20-F6BBEDA1026C}" destId="{FE6526AA-79DB-435F-994D-93A9EB9D1070}" srcOrd="0" destOrd="0" presId="urn:microsoft.com/office/officeart/2005/8/layout/process2"/>
-    <dgm:cxn modelId="{959193A4-9348-4A61-987F-9E74AE74573E}" type="presParOf" srcId="{71A64589-BE37-45E3-B942-20CBB805DE3F}" destId="{44420B81-C9ED-4F92-BB7B-AF9D34E707EA}" srcOrd="6" destOrd="0" presId="urn:microsoft.com/office/officeart/2005/8/layout/process2"/>
+    <dgm:cxn modelId="{53070347-A433-4165-BF3E-E0B702E1E280}" type="presParOf" srcId="{71A64589-BE37-45E3-B942-20CBB805DE3F}" destId="{FF820E11-95D9-4670-B6B7-78A64A1217B2}" srcOrd="0" destOrd="0" presId="urn:microsoft.com/office/officeart/2005/8/layout/process2"/>
+    <dgm:cxn modelId="{215FE159-C70B-4B80-B83B-A34F967B3783}" type="presParOf" srcId="{71A64589-BE37-45E3-B942-20CBB805DE3F}" destId="{8CCDBBB6-4C36-4858-B93D-66FDC730FC2E}" srcOrd="1" destOrd="0" presId="urn:microsoft.com/office/officeart/2005/8/layout/process2"/>
+    <dgm:cxn modelId="{F70A1D70-9E0B-487D-A5F6-F636DBCCDA8B}" type="presParOf" srcId="{8CCDBBB6-4C36-4858-B93D-66FDC730FC2E}" destId="{63D9A9FA-DBC8-4210-8675-A4B62276546E}" srcOrd="0" destOrd="0" presId="urn:microsoft.com/office/officeart/2005/8/layout/process2"/>
+    <dgm:cxn modelId="{7C0C6944-4CB9-4161-9166-030720E78926}" type="presParOf" srcId="{71A64589-BE37-45E3-B942-20CBB805DE3F}" destId="{EDC46D0B-8758-4BB0-9457-FD9566F142E6}" srcOrd="2" destOrd="0" presId="urn:microsoft.com/office/officeart/2005/8/layout/process2"/>
+    <dgm:cxn modelId="{B35FCCBF-DCA2-49D3-9CE3-B2009FB8A845}" type="presParOf" srcId="{71A64589-BE37-45E3-B942-20CBB805DE3F}" destId="{F1AABA27-6955-4839-ABD0-52EEEBEC6621}" srcOrd="3" destOrd="0" presId="urn:microsoft.com/office/officeart/2005/8/layout/process2"/>
+    <dgm:cxn modelId="{72AE11F5-0665-4D47-AD13-75A55F068405}" type="presParOf" srcId="{F1AABA27-6955-4839-ABD0-52EEEBEC6621}" destId="{BAB3538E-815A-410A-9757-794570284A72}" srcOrd="0" destOrd="0" presId="urn:microsoft.com/office/officeart/2005/8/layout/process2"/>
+    <dgm:cxn modelId="{AE9A8917-AD75-4D37-B618-F6AA15DDC1D6}" type="presParOf" srcId="{71A64589-BE37-45E3-B942-20CBB805DE3F}" destId="{106E602D-0222-4E96-AF79-122805A86599}" srcOrd="4" destOrd="0" presId="urn:microsoft.com/office/officeart/2005/8/layout/process2"/>
+    <dgm:cxn modelId="{C39547B8-7ED0-49F0-B6E3-F6965D2F6A22}" type="presParOf" srcId="{71A64589-BE37-45E3-B942-20CBB805DE3F}" destId="{495E7B61-4D2C-4A96-AC20-F6BBEDA1026C}" srcOrd="5" destOrd="0" presId="urn:microsoft.com/office/officeart/2005/8/layout/process2"/>
+    <dgm:cxn modelId="{0BBD6CDD-7D40-4A7B-AF82-13324C7440F1}" type="presParOf" srcId="{495E7B61-4D2C-4A96-AC20-F6BBEDA1026C}" destId="{FE6526AA-79DB-435F-994D-93A9EB9D1070}" srcOrd="0" destOrd="0" presId="urn:microsoft.com/office/officeart/2005/8/layout/process2"/>
+    <dgm:cxn modelId="{EC121CF9-155E-4CEE-A1B9-EFC447AE2772}" type="presParOf" srcId="{71A64589-BE37-45E3-B942-20CBB805DE3F}" destId="{44420B81-C9ED-4F92-BB7B-AF9D34E707EA}" srcOrd="6" destOrd="0" presId="urn:microsoft.com/office/officeart/2005/8/layout/process2"/>
   </dgm:cxnLst>
   <dgm:bg/>
   <dgm:whole/>
   <dgm:extLst>
     <a:ext uri="http://schemas.microsoft.com/office/drawing/2008/diagram">
-      <dsp:dataModelExt xmlns:dsp="http://schemas.microsoft.com/office/drawing/2008/diagram" relId="rId18" minVer="http://schemas.openxmlformats.org/drawingml/2006/diagram"/>
+      <dsp:dataModelExt xmlns:dsp="http://schemas.microsoft.com/office/drawing/2008/diagram" relId="rId17" minVer="http://schemas.openxmlformats.org/drawingml/2006/diagram"/>
     </a:ext>
   </dgm:extLst>
 </dgm:dataModel>
@@ -21167,60 +21129,60 @@
     </dgm:pt>
   </dgm:ptLst>
   <dgm:cxnLst>
-    <dgm:cxn modelId="{B768C420-8E2F-4D2A-B653-68DB1DCA3FD3}" type="presOf" srcId="{8AE9363B-7725-4D6B-8CA2-6113385746F4}" destId="{E66787D6-4A52-412C-9216-E3A6939D1F63}" srcOrd="0" destOrd="0" presId="urn:diagrams.loki3.com/BracketList"/>
+    <dgm:cxn modelId="{BFDB0A2F-E550-4D1E-AC00-E0D49D957461}" type="presOf" srcId="{6545F37A-BC84-4808-8886-40AEE8D3C8F1}" destId="{ACE0A04E-1A1F-45CA-8E65-37A2242D1261}" srcOrd="0" destOrd="0" presId="urn:diagrams.loki3.com/BracketList"/>
+    <dgm:cxn modelId="{E1461409-9AB1-4518-9846-48F6FDCFFC09}" type="presOf" srcId="{51282593-391A-496F-A097-F3CA1579CFDB}" destId="{0EE96404-63EC-4245-8C33-C20B6C2F6D6C}" srcOrd="0" destOrd="1" presId="urn:diagrams.loki3.com/BracketList"/>
     <dgm:cxn modelId="{832B4FF0-D6A8-4CA5-8BC6-14DD88A3CF7F}" srcId="{F53D4B4A-56DA-404B-9C0E-EA66B907531D}" destId="{6545F37A-BC84-4808-8886-40AEE8D3C8F1}" srcOrd="3" destOrd="0" parTransId="{4016A80A-851B-4C63-A24B-13754724951A}" sibTransId="{65FB17CB-5A0D-4934-BD06-64BDB2E7E0D4}"/>
-    <dgm:cxn modelId="{1C2C4E0A-FD94-4EF1-97E4-6126EB63FECC}" type="presOf" srcId="{1F291E04-2A98-460D-A31F-E5005CCFEC52}" destId="{BCA4F0AC-D8C3-4D2A-8747-9DB8566384D7}" srcOrd="0" destOrd="0" presId="urn:diagrams.loki3.com/BracketList"/>
-    <dgm:cxn modelId="{0C486550-F824-4036-ACA7-3A702E9EA5E3}" type="presOf" srcId="{A8730F6F-83D3-42B1-8EFD-B9CBAC085156}" destId="{28FEEECB-1B26-4EC0-BA08-937EC617CD65}" srcOrd="0" destOrd="0" presId="urn:diagrams.loki3.com/BracketList"/>
-    <dgm:cxn modelId="{46E7C27A-2360-4AD5-9CF5-EB1899B1A031}" type="presOf" srcId="{6545F37A-BC84-4808-8886-40AEE8D3C8F1}" destId="{ACE0A04E-1A1F-45CA-8E65-37A2242D1261}" srcOrd="0" destOrd="0" presId="urn:diagrams.loki3.com/BracketList"/>
     <dgm:cxn modelId="{021ABAC5-9E5E-479E-82ED-398914245EBF}" srcId="{8AE9363B-7725-4D6B-8CA2-6113385746F4}" destId="{FAB2CEF9-5E95-4AA6-9C92-DB70FCFF45FC}" srcOrd="1" destOrd="0" parTransId="{512318DD-5A0F-4C09-9DBB-BFB63D2E0C00}" sibTransId="{EB1DD20A-7E69-4DD2-A92D-7E5B592C3C07}"/>
-    <dgm:cxn modelId="{DD0DA5EC-D835-4D3A-B658-F91EB880E386}" type="presOf" srcId="{F53D4B4A-56DA-404B-9C0E-EA66B907531D}" destId="{19C09170-D540-426F-8073-6613616C68CF}" srcOrd="0" destOrd="0" presId="urn:diagrams.loki3.com/BracketList"/>
-    <dgm:cxn modelId="{FBF91A4C-FBC3-4324-A6E5-A1F62AC9EB96}" type="presOf" srcId="{F402C70A-4142-4833-9621-D2BA14D5BEFF}" destId="{495A14A6-04AE-4C65-9ECB-6B1E7AB9330E}" srcOrd="0" destOrd="0" presId="urn:diagrams.loki3.com/BracketList"/>
+    <dgm:cxn modelId="{0CB12F1E-133D-4407-BB10-B76B87116E50}" type="presOf" srcId="{629E5F07-63B9-4D4B-92C0-3F7235FE4393}" destId="{0386E20A-950C-4D7E-A3C1-96B171A5476E}" srcOrd="0" destOrd="0" presId="urn:diagrams.loki3.com/BracketList"/>
+    <dgm:cxn modelId="{C514D214-D91E-4A63-B68A-5F2AD152CCAC}" type="presOf" srcId="{FAB2CEF9-5E95-4AA6-9C92-DB70FCFF45FC}" destId="{28FEEECB-1B26-4EC0-BA08-937EC617CD65}" srcOrd="0" destOrd="1" presId="urn:diagrams.loki3.com/BracketList"/>
     <dgm:cxn modelId="{DC79D452-4136-4B9C-A9AA-A5B810849D92}" srcId="{8AE9363B-7725-4D6B-8CA2-6113385746F4}" destId="{8BECC86F-2F15-4CF0-BE05-7FBA86DE2DA5}" srcOrd="2" destOrd="0" parTransId="{80467915-7A46-4F0C-B752-E0A50B29BE29}" sibTransId="{883F8E0B-E076-4B65-AECB-32007DA688CF}"/>
-    <dgm:cxn modelId="{9F3BC7F9-9F7D-4C54-99A0-8B3A532113EE}" type="presOf" srcId="{894973B7-3662-499D-A18F-3C6643929409}" destId="{0EE96404-63EC-4245-8C33-C20B6C2F6D6C}" srcOrd="0" destOrd="0" presId="urn:diagrams.loki3.com/BracketList"/>
+    <dgm:cxn modelId="{EDE7EE86-5ACE-4242-AA29-BA1717C55579}" type="presOf" srcId="{F53D4B4A-56DA-404B-9C0E-EA66B907531D}" destId="{19C09170-D540-426F-8073-6613616C68CF}" srcOrd="0" destOrd="0" presId="urn:diagrams.loki3.com/BracketList"/>
     <dgm:cxn modelId="{067B5D91-5E1C-4FF2-85DA-B40D04A218D5}" srcId="{091AC4A7-0191-487C-8F81-2E00A2D5ED86}" destId="{629E5F07-63B9-4D4B-92C0-3F7235FE4393}" srcOrd="0" destOrd="0" parTransId="{A508B9C4-5304-4718-945B-95DD80BAF108}" sibTransId="{F5585F2C-F2ED-49C8-893E-308365D6F93C}"/>
     <dgm:cxn modelId="{320AD59D-7BC9-4A3C-9F0D-89948AB7FA0C}" srcId="{6545F37A-BC84-4808-8886-40AEE8D3C8F1}" destId="{894973B7-3662-499D-A18F-3C6643929409}" srcOrd="0" destOrd="0" parTransId="{BA470701-63DF-478D-88C5-E04318C198C9}" sibTransId="{AF9F011E-7EE9-4896-9AD3-F4B1C714D251}"/>
-    <dgm:cxn modelId="{59575883-47EC-48E6-B2A9-77318B4495CB}" type="presOf" srcId="{8BECC86F-2F15-4CF0-BE05-7FBA86DE2DA5}" destId="{28FEEECB-1B26-4EC0-BA08-937EC617CD65}" srcOrd="0" destOrd="2" presId="urn:diagrams.loki3.com/BracketList"/>
-    <dgm:cxn modelId="{639BB904-10FC-494E-A8AA-880D689079B4}" type="presOf" srcId="{FAB2CEF9-5E95-4AA6-9C92-DB70FCFF45FC}" destId="{28FEEECB-1B26-4EC0-BA08-937EC617CD65}" srcOrd="0" destOrd="1" presId="urn:diagrams.loki3.com/BracketList"/>
+    <dgm:cxn modelId="{879651C8-9C16-4164-9F4E-847698F79295}" type="presOf" srcId="{091AC4A7-0191-487C-8F81-2E00A2D5ED86}" destId="{9EC8352A-DDC6-49BF-8263-11459B2A8346}" srcOrd="0" destOrd="0" presId="urn:diagrams.loki3.com/BracketList"/>
+    <dgm:cxn modelId="{4D5FD4E5-6AA0-4FF1-B431-5B7378F619FB}" type="presOf" srcId="{8AE9363B-7725-4D6B-8CA2-6113385746F4}" destId="{E66787D6-4A52-412C-9216-E3A6939D1F63}" srcOrd="0" destOrd="0" presId="urn:diagrams.loki3.com/BracketList"/>
     <dgm:cxn modelId="{445D59E4-F746-42EB-818E-F11E15CA2866}" srcId="{1F291E04-2A98-460D-A31F-E5005CCFEC52}" destId="{BF247DA0-5BF0-4373-BDFB-1A41EAAF2B53}" srcOrd="1" destOrd="0" parTransId="{74FDB0A7-7598-41C5-8E4E-1F473DD50AA0}" sibTransId="{E0DA9306-3A77-40FD-AB23-8CCF4E944278}"/>
+    <dgm:cxn modelId="{A85BC510-BC9D-42D6-95A6-C3CB77CD9D4C}" type="presOf" srcId="{F402C70A-4142-4833-9621-D2BA14D5BEFF}" destId="{495A14A6-04AE-4C65-9ECB-6B1E7AB9330E}" srcOrd="0" destOrd="0" presId="urn:diagrams.loki3.com/BracketList"/>
     <dgm:cxn modelId="{C614DC39-0A68-47EC-BBD6-1BA6E3141614}" srcId="{1F291E04-2A98-460D-A31F-E5005CCFEC52}" destId="{F402C70A-4142-4833-9621-D2BA14D5BEFF}" srcOrd="0" destOrd="0" parTransId="{49925F2D-730D-4CA4-A98F-CC6AF1193796}" sibTransId="{EF149940-E267-4431-9F3D-AE48D78E866C}"/>
     <dgm:cxn modelId="{883BD42F-DED0-4675-AC76-8E01252561DB}" srcId="{F53D4B4A-56DA-404B-9C0E-EA66B907531D}" destId="{091AC4A7-0191-487C-8F81-2E00A2D5ED86}" srcOrd="0" destOrd="0" parTransId="{1B329609-5C28-49EF-9565-09C5BAEBF358}" sibTransId="{A89B5F4B-F9AF-4615-93D2-DA76C460F683}"/>
-    <dgm:cxn modelId="{29697F82-2093-4AF5-8019-0BFAE97C4644}" type="presOf" srcId="{51282593-391A-496F-A097-F3CA1579CFDB}" destId="{0EE96404-63EC-4245-8C33-C20B6C2F6D6C}" srcOrd="0" destOrd="1" presId="urn:diagrams.loki3.com/BracketList"/>
+    <dgm:cxn modelId="{079E4FAF-D6CD-4DC0-83D4-D2410C8FDE5B}" type="presOf" srcId="{BF247DA0-5BF0-4373-BDFB-1A41EAAF2B53}" destId="{495A14A6-04AE-4C65-9ECB-6B1E7AB9330E}" srcOrd="0" destOrd="1" presId="urn:diagrams.loki3.com/BracketList"/>
     <dgm:cxn modelId="{F5A899CC-0B11-4BF6-B3C4-AE919A33845D}" srcId="{F53D4B4A-56DA-404B-9C0E-EA66B907531D}" destId="{1F291E04-2A98-460D-A31F-E5005CCFEC52}" srcOrd="1" destOrd="0" parTransId="{7BE05FBA-DD8B-4B32-B737-A1BD080F7D29}" sibTransId="{311582BE-802E-4189-85C7-7D64D8C0A9E6}"/>
-    <dgm:cxn modelId="{BC524972-19D3-4EAC-A018-411EFA1EC2BC}" type="presOf" srcId="{BF247DA0-5BF0-4373-BDFB-1A41EAAF2B53}" destId="{495A14A6-04AE-4C65-9ECB-6B1E7AB9330E}" srcOrd="0" destOrd="1" presId="urn:diagrams.loki3.com/BracketList"/>
-    <dgm:cxn modelId="{7B2DA645-EA76-4D7D-B48C-6B9663B7D595}" type="presOf" srcId="{629E5F07-63B9-4D4B-92C0-3F7235FE4393}" destId="{0386E20A-950C-4D7E-A3C1-96B171A5476E}" srcOrd="0" destOrd="0" presId="urn:diagrams.loki3.com/BracketList"/>
+    <dgm:cxn modelId="{E3791409-6EDA-4F8F-BD32-959BAB9A03FC}" type="presOf" srcId="{894973B7-3662-499D-A18F-3C6643929409}" destId="{0EE96404-63EC-4245-8C33-C20B6C2F6D6C}" srcOrd="0" destOrd="0" presId="urn:diagrams.loki3.com/BracketList"/>
+    <dgm:cxn modelId="{6DD27DE7-C229-4F6D-82CF-15E9381F597D}" type="presOf" srcId="{1F291E04-2A98-460D-A31F-E5005CCFEC52}" destId="{BCA4F0AC-D8C3-4D2A-8747-9DB8566384D7}" srcOrd="0" destOrd="0" presId="urn:diagrams.loki3.com/BracketList"/>
+    <dgm:cxn modelId="{5779D607-CA50-4C79-9CDA-9509231D1110}" type="presOf" srcId="{A8730F6F-83D3-42B1-8EFD-B9CBAC085156}" destId="{28FEEECB-1B26-4EC0-BA08-937EC617CD65}" srcOrd="0" destOrd="0" presId="urn:diagrams.loki3.com/BracketList"/>
     <dgm:cxn modelId="{1C13FFC7-9216-4F03-ABFA-FEB4F83734FF}" srcId="{8AE9363B-7725-4D6B-8CA2-6113385746F4}" destId="{A8730F6F-83D3-42B1-8EFD-B9CBAC085156}" srcOrd="0" destOrd="0" parTransId="{333897A3-8752-400D-8E17-86AE88555866}" sibTransId="{17AD7EC0-2228-4D40-B124-CEBE542738F2}"/>
     <dgm:cxn modelId="{D4D69F1E-111C-4E77-953D-009C53EB5590}" srcId="{6545F37A-BC84-4808-8886-40AEE8D3C8F1}" destId="{51282593-391A-496F-A097-F3CA1579CFDB}" srcOrd="1" destOrd="0" parTransId="{CF24AE37-59F5-4C9A-BAD5-1A4742BEABF0}" sibTransId="{0A567070-19D0-4213-8E92-F1D3772F2F6C}"/>
+    <dgm:cxn modelId="{AAC2BA58-803B-4FF7-81E9-33D8B300F14D}" type="presOf" srcId="{8BECC86F-2F15-4CF0-BE05-7FBA86DE2DA5}" destId="{28FEEECB-1B26-4EC0-BA08-937EC617CD65}" srcOrd="0" destOrd="2" presId="urn:diagrams.loki3.com/BracketList"/>
     <dgm:cxn modelId="{87275CA6-DF25-4FEA-9307-33093D848838}" srcId="{F53D4B4A-56DA-404B-9C0E-EA66B907531D}" destId="{8AE9363B-7725-4D6B-8CA2-6113385746F4}" srcOrd="2" destOrd="0" parTransId="{93567404-8F01-46D6-9290-D210942E4D9D}" sibTransId="{DE272D81-B0CE-4CA2-906E-2FEE7598029A}"/>
-    <dgm:cxn modelId="{AE23449B-DCC7-4BF0-9DD8-AA32D0F6AD60}" type="presOf" srcId="{091AC4A7-0191-487C-8F81-2E00A2D5ED86}" destId="{9EC8352A-DDC6-49BF-8263-11459B2A8346}" srcOrd="0" destOrd="0" presId="urn:diagrams.loki3.com/BracketList"/>
-    <dgm:cxn modelId="{4C2A2BDA-8011-43FE-8E32-FB8A6024F059}" type="presParOf" srcId="{19C09170-D540-426F-8073-6613616C68CF}" destId="{AF8C12D2-265A-4ED4-85A3-195460214808}" srcOrd="0" destOrd="0" presId="urn:diagrams.loki3.com/BracketList"/>
-    <dgm:cxn modelId="{B7EA1C0D-5CEE-44B9-B100-26742FF4EEB8}" type="presParOf" srcId="{AF8C12D2-265A-4ED4-85A3-195460214808}" destId="{9EC8352A-DDC6-49BF-8263-11459B2A8346}" srcOrd="0" destOrd="0" presId="urn:diagrams.loki3.com/BracketList"/>
-    <dgm:cxn modelId="{3EB7A8D7-071A-4AD0-B580-2B257C42200E}" type="presParOf" srcId="{AF8C12D2-265A-4ED4-85A3-195460214808}" destId="{4173562F-50E6-4E57-B016-47EA6BC7A30C}" srcOrd="1" destOrd="0" presId="urn:diagrams.loki3.com/BracketList"/>
-    <dgm:cxn modelId="{F92AD641-6386-491B-8F90-08043642188E}" type="presParOf" srcId="{AF8C12D2-265A-4ED4-85A3-195460214808}" destId="{74C76F57-6EFF-4802-91C4-6326994D9BB6}" srcOrd="2" destOrd="0" presId="urn:diagrams.loki3.com/BracketList"/>
-    <dgm:cxn modelId="{801BF718-7D5F-4CA1-9C0E-43995B679875}" type="presParOf" srcId="{AF8C12D2-265A-4ED4-85A3-195460214808}" destId="{0386E20A-950C-4D7E-A3C1-96B171A5476E}" srcOrd="3" destOrd="0" presId="urn:diagrams.loki3.com/BracketList"/>
-    <dgm:cxn modelId="{C0D4D786-5677-4F24-9A42-63722819830B}" type="presParOf" srcId="{19C09170-D540-426F-8073-6613616C68CF}" destId="{225DB7E5-A59A-460C-92A4-F95E5C6F6889}" srcOrd="1" destOrd="0" presId="urn:diagrams.loki3.com/BracketList"/>
-    <dgm:cxn modelId="{55B546AF-4191-4F53-AA6D-31A917D255B3}" type="presParOf" srcId="{19C09170-D540-426F-8073-6613616C68CF}" destId="{031FCB91-EA1B-4B9D-BCDF-E20E57BB788A}" srcOrd="2" destOrd="0" presId="urn:diagrams.loki3.com/BracketList"/>
-    <dgm:cxn modelId="{9A39C34C-0CAB-4C88-B5B6-E3F76A748EB7}" type="presParOf" srcId="{031FCB91-EA1B-4B9D-BCDF-E20E57BB788A}" destId="{BCA4F0AC-D8C3-4D2A-8747-9DB8566384D7}" srcOrd="0" destOrd="0" presId="urn:diagrams.loki3.com/BracketList"/>
-    <dgm:cxn modelId="{E361115F-5997-42C3-ADA7-9982CA5E0324}" type="presParOf" srcId="{031FCB91-EA1B-4B9D-BCDF-E20E57BB788A}" destId="{79D20092-87E5-43DE-8560-CB03107976E0}" srcOrd="1" destOrd="0" presId="urn:diagrams.loki3.com/BracketList"/>
-    <dgm:cxn modelId="{CE1BBE80-B3FC-4A69-9FD7-58DAC1B41237}" type="presParOf" srcId="{031FCB91-EA1B-4B9D-BCDF-E20E57BB788A}" destId="{D071872C-74D1-4475-BD91-EB81CCA9837D}" srcOrd="2" destOrd="0" presId="urn:diagrams.loki3.com/BracketList"/>
-    <dgm:cxn modelId="{EBAB1E50-E0F2-4F56-B3F8-B9E6A8AE1136}" type="presParOf" srcId="{031FCB91-EA1B-4B9D-BCDF-E20E57BB788A}" destId="{495A14A6-04AE-4C65-9ECB-6B1E7AB9330E}" srcOrd="3" destOrd="0" presId="urn:diagrams.loki3.com/BracketList"/>
-    <dgm:cxn modelId="{71AD02CC-DBA0-455B-B4AC-328323225D8E}" type="presParOf" srcId="{19C09170-D540-426F-8073-6613616C68CF}" destId="{CFBA26FF-DA64-479B-9065-19F17AD9E9BD}" srcOrd="3" destOrd="0" presId="urn:diagrams.loki3.com/BracketList"/>
-    <dgm:cxn modelId="{000D50DA-8F16-457C-9640-2B3D7DCBFC83}" type="presParOf" srcId="{19C09170-D540-426F-8073-6613616C68CF}" destId="{47320132-DC29-4BD7-9F29-6DF0A4BC31F2}" srcOrd="4" destOrd="0" presId="urn:diagrams.loki3.com/BracketList"/>
-    <dgm:cxn modelId="{06EBC4DB-52CD-4EB6-9FCD-CA5ECF8E6D4A}" type="presParOf" srcId="{47320132-DC29-4BD7-9F29-6DF0A4BC31F2}" destId="{E66787D6-4A52-412C-9216-E3A6939D1F63}" srcOrd="0" destOrd="0" presId="urn:diagrams.loki3.com/BracketList"/>
-    <dgm:cxn modelId="{1D3FFE58-23A9-45CD-83EE-65B6A3749D34}" type="presParOf" srcId="{47320132-DC29-4BD7-9F29-6DF0A4BC31F2}" destId="{CB340B76-3A05-42CB-93E2-F79D80BB26C9}" srcOrd="1" destOrd="0" presId="urn:diagrams.loki3.com/BracketList"/>
-    <dgm:cxn modelId="{F9DA7FBD-71C8-475E-B581-75219BB0C6AB}" type="presParOf" srcId="{47320132-DC29-4BD7-9F29-6DF0A4BC31F2}" destId="{312BF834-52EC-4A9D-A8B3-0ABF1A20A33E}" srcOrd="2" destOrd="0" presId="urn:diagrams.loki3.com/BracketList"/>
-    <dgm:cxn modelId="{8701DAC9-40B8-496E-8664-4A74798BA195}" type="presParOf" srcId="{47320132-DC29-4BD7-9F29-6DF0A4BC31F2}" destId="{28FEEECB-1B26-4EC0-BA08-937EC617CD65}" srcOrd="3" destOrd="0" presId="urn:diagrams.loki3.com/BracketList"/>
-    <dgm:cxn modelId="{FB928096-9E04-47EE-B2B8-7DCF732A23A5}" type="presParOf" srcId="{19C09170-D540-426F-8073-6613616C68CF}" destId="{3E2D2DFE-0642-470C-888C-95F3B457CDA4}" srcOrd="5" destOrd="0" presId="urn:diagrams.loki3.com/BracketList"/>
-    <dgm:cxn modelId="{40922987-6E92-4F23-8BE7-B48A00C770EE}" type="presParOf" srcId="{19C09170-D540-426F-8073-6613616C68CF}" destId="{0EE50274-CBF3-4F9E-B84F-D548E026ABBF}" srcOrd="6" destOrd="0" presId="urn:diagrams.loki3.com/BracketList"/>
-    <dgm:cxn modelId="{CDD8165B-2F05-43DA-B3A6-23871901FD22}" type="presParOf" srcId="{0EE50274-CBF3-4F9E-B84F-D548E026ABBF}" destId="{ACE0A04E-1A1F-45CA-8E65-37A2242D1261}" srcOrd="0" destOrd="0" presId="urn:diagrams.loki3.com/BracketList"/>
-    <dgm:cxn modelId="{947D2666-3D28-46F3-9AEB-7814B47B6838}" type="presParOf" srcId="{0EE50274-CBF3-4F9E-B84F-D548E026ABBF}" destId="{17CD8D7F-24CA-48FB-A8C5-5CAF9CF5868B}" srcOrd="1" destOrd="0" presId="urn:diagrams.loki3.com/BracketList"/>
-    <dgm:cxn modelId="{0E6194B9-0F32-4789-BDA4-C58B5EE1E690}" type="presParOf" srcId="{0EE50274-CBF3-4F9E-B84F-D548E026ABBF}" destId="{63A375BD-7A0D-44E6-BD77-60472E516A48}" srcOrd="2" destOrd="0" presId="urn:diagrams.loki3.com/BracketList"/>
-    <dgm:cxn modelId="{EB318695-56A4-41D0-980E-3920E87C0C6D}" type="presParOf" srcId="{0EE50274-CBF3-4F9E-B84F-D548E026ABBF}" destId="{0EE96404-63EC-4245-8C33-C20B6C2F6D6C}" srcOrd="3" destOrd="0" presId="urn:diagrams.loki3.com/BracketList"/>
+    <dgm:cxn modelId="{AFABE676-A5EE-47B5-A32F-7E942467EA73}" type="presParOf" srcId="{19C09170-D540-426F-8073-6613616C68CF}" destId="{AF8C12D2-265A-4ED4-85A3-195460214808}" srcOrd="0" destOrd="0" presId="urn:diagrams.loki3.com/BracketList"/>
+    <dgm:cxn modelId="{C4583099-AC10-4B76-9AB6-F0CF1C898C2B}" type="presParOf" srcId="{AF8C12D2-265A-4ED4-85A3-195460214808}" destId="{9EC8352A-DDC6-49BF-8263-11459B2A8346}" srcOrd="0" destOrd="0" presId="urn:diagrams.loki3.com/BracketList"/>
+    <dgm:cxn modelId="{5EBE1C15-E455-4D5E-B26A-AB2F8B9D0B4D}" type="presParOf" srcId="{AF8C12D2-265A-4ED4-85A3-195460214808}" destId="{4173562F-50E6-4E57-B016-47EA6BC7A30C}" srcOrd="1" destOrd="0" presId="urn:diagrams.loki3.com/BracketList"/>
+    <dgm:cxn modelId="{898A8C6E-66A9-4D71-81B8-AB818E77D1B5}" type="presParOf" srcId="{AF8C12D2-265A-4ED4-85A3-195460214808}" destId="{74C76F57-6EFF-4802-91C4-6326994D9BB6}" srcOrd="2" destOrd="0" presId="urn:diagrams.loki3.com/BracketList"/>
+    <dgm:cxn modelId="{B7E751EE-E989-485E-96E5-94F7C1A8C171}" type="presParOf" srcId="{AF8C12D2-265A-4ED4-85A3-195460214808}" destId="{0386E20A-950C-4D7E-A3C1-96B171A5476E}" srcOrd="3" destOrd="0" presId="urn:diagrams.loki3.com/BracketList"/>
+    <dgm:cxn modelId="{7A517727-E476-483D-92A1-5E2364268CC1}" type="presParOf" srcId="{19C09170-D540-426F-8073-6613616C68CF}" destId="{225DB7E5-A59A-460C-92A4-F95E5C6F6889}" srcOrd="1" destOrd="0" presId="urn:diagrams.loki3.com/BracketList"/>
+    <dgm:cxn modelId="{55378C61-5858-433A-A502-EAA46792F003}" type="presParOf" srcId="{19C09170-D540-426F-8073-6613616C68CF}" destId="{031FCB91-EA1B-4B9D-BCDF-E20E57BB788A}" srcOrd="2" destOrd="0" presId="urn:diagrams.loki3.com/BracketList"/>
+    <dgm:cxn modelId="{C3E8D1C2-0303-4380-AA63-B4836FF87219}" type="presParOf" srcId="{031FCB91-EA1B-4B9D-BCDF-E20E57BB788A}" destId="{BCA4F0AC-D8C3-4D2A-8747-9DB8566384D7}" srcOrd="0" destOrd="0" presId="urn:diagrams.loki3.com/BracketList"/>
+    <dgm:cxn modelId="{67804516-527A-45FB-A9C3-D5D5F29D8D7D}" type="presParOf" srcId="{031FCB91-EA1B-4B9D-BCDF-E20E57BB788A}" destId="{79D20092-87E5-43DE-8560-CB03107976E0}" srcOrd="1" destOrd="0" presId="urn:diagrams.loki3.com/BracketList"/>
+    <dgm:cxn modelId="{858ADAB7-8FA9-46FA-A751-7446F133FCD1}" type="presParOf" srcId="{031FCB91-EA1B-4B9D-BCDF-E20E57BB788A}" destId="{D071872C-74D1-4475-BD91-EB81CCA9837D}" srcOrd="2" destOrd="0" presId="urn:diagrams.loki3.com/BracketList"/>
+    <dgm:cxn modelId="{57570DE9-D68F-433D-8C77-3918D0D2C1D7}" type="presParOf" srcId="{031FCB91-EA1B-4B9D-BCDF-E20E57BB788A}" destId="{495A14A6-04AE-4C65-9ECB-6B1E7AB9330E}" srcOrd="3" destOrd="0" presId="urn:diagrams.loki3.com/BracketList"/>
+    <dgm:cxn modelId="{E8DE3ADD-C9B8-4BDA-AB19-B056F513673E}" type="presParOf" srcId="{19C09170-D540-426F-8073-6613616C68CF}" destId="{CFBA26FF-DA64-479B-9065-19F17AD9E9BD}" srcOrd="3" destOrd="0" presId="urn:diagrams.loki3.com/BracketList"/>
+    <dgm:cxn modelId="{C70D9F69-9974-4DB0-99B6-E3E64E060FFE}" type="presParOf" srcId="{19C09170-D540-426F-8073-6613616C68CF}" destId="{47320132-DC29-4BD7-9F29-6DF0A4BC31F2}" srcOrd="4" destOrd="0" presId="urn:diagrams.loki3.com/BracketList"/>
+    <dgm:cxn modelId="{B4DF3CB9-5A27-4A4E-91A7-5021DBD8B516}" type="presParOf" srcId="{47320132-DC29-4BD7-9F29-6DF0A4BC31F2}" destId="{E66787D6-4A52-412C-9216-E3A6939D1F63}" srcOrd="0" destOrd="0" presId="urn:diagrams.loki3.com/BracketList"/>
+    <dgm:cxn modelId="{78253CF9-6CE9-45CE-85A3-DEB6F96CBD47}" type="presParOf" srcId="{47320132-DC29-4BD7-9F29-6DF0A4BC31F2}" destId="{CB340B76-3A05-42CB-93E2-F79D80BB26C9}" srcOrd="1" destOrd="0" presId="urn:diagrams.loki3.com/BracketList"/>
+    <dgm:cxn modelId="{C2B32DC1-CCD5-463C-8357-9BFE06002592}" type="presParOf" srcId="{47320132-DC29-4BD7-9F29-6DF0A4BC31F2}" destId="{312BF834-52EC-4A9D-A8B3-0ABF1A20A33E}" srcOrd="2" destOrd="0" presId="urn:diagrams.loki3.com/BracketList"/>
+    <dgm:cxn modelId="{76D28108-1082-4C97-8225-EF04DC919EC1}" type="presParOf" srcId="{47320132-DC29-4BD7-9F29-6DF0A4BC31F2}" destId="{28FEEECB-1B26-4EC0-BA08-937EC617CD65}" srcOrd="3" destOrd="0" presId="urn:diagrams.loki3.com/BracketList"/>
+    <dgm:cxn modelId="{04F313E4-BB5F-470F-920D-677B7B071D97}" type="presParOf" srcId="{19C09170-D540-426F-8073-6613616C68CF}" destId="{3E2D2DFE-0642-470C-888C-95F3B457CDA4}" srcOrd="5" destOrd="0" presId="urn:diagrams.loki3.com/BracketList"/>
+    <dgm:cxn modelId="{8274AD55-49E4-48D4-84AE-0AC8F25FD797}" type="presParOf" srcId="{19C09170-D540-426F-8073-6613616C68CF}" destId="{0EE50274-CBF3-4F9E-B84F-D548E026ABBF}" srcOrd="6" destOrd="0" presId="urn:diagrams.loki3.com/BracketList"/>
+    <dgm:cxn modelId="{73C7E599-E7A1-4812-B072-05FD9A0D461B}" type="presParOf" srcId="{0EE50274-CBF3-4F9E-B84F-D548E026ABBF}" destId="{ACE0A04E-1A1F-45CA-8E65-37A2242D1261}" srcOrd="0" destOrd="0" presId="urn:diagrams.loki3.com/BracketList"/>
+    <dgm:cxn modelId="{7672725B-7E6A-4146-9CD8-B92E11FF16F5}" type="presParOf" srcId="{0EE50274-CBF3-4F9E-B84F-D548E026ABBF}" destId="{17CD8D7F-24CA-48FB-A8C5-5CAF9CF5868B}" srcOrd="1" destOrd="0" presId="urn:diagrams.loki3.com/BracketList"/>
+    <dgm:cxn modelId="{39F5F112-40D8-46DC-990B-18D2773A9DD0}" type="presParOf" srcId="{0EE50274-CBF3-4F9E-B84F-D548E026ABBF}" destId="{63A375BD-7A0D-44E6-BD77-60472E516A48}" srcOrd="2" destOrd="0" presId="urn:diagrams.loki3.com/BracketList"/>
+    <dgm:cxn modelId="{AA3D218F-A502-43A4-9B8A-E661E340E572}" type="presParOf" srcId="{0EE50274-CBF3-4F9E-B84F-D548E026ABBF}" destId="{0EE96404-63EC-4245-8C33-C20B6C2F6D6C}" srcOrd="3" destOrd="0" presId="urn:diagrams.loki3.com/BracketList"/>
   </dgm:cxnLst>
   <dgm:bg/>
   <dgm:whole/>
   <dgm:extLst>
     <a:ext uri="http://schemas.microsoft.com/office/drawing/2008/diagram">
-      <dsp:dataModelExt xmlns:dsp="http://schemas.microsoft.com/office/drawing/2008/diagram" relId="rId23" minVer="http://schemas.openxmlformats.org/drawingml/2006/diagram"/>
+      <dsp:dataModelExt xmlns:dsp="http://schemas.microsoft.com/office/drawing/2008/diagram" relId="rId22" minVer="http://schemas.openxmlformats.org/drawingml/2006/diagram"/>
     </a:ext>
   </dgm:extLst>
 </dgm:dataModel>
@@ -22284,88 +22246,88 @@
     </dgm:pt>
   </dgm:ptLst>
   <dgm:cxnLst>
+    <dgm:cxn modelId="{A3D269B7-DB87-4931-B14D-5385C195FF15}" type="presOf" srcId="{51D7916D-A50F-4FA8-AE1E-F08506881C52}" destId="{DD67210A-D50E-4789-B7A7-E67717359CC0}" srcOrd="0" destOrd="0" presId="urn:diagrams.loki3.com/BracketList"/>
+    <dgm:cxn modelId="{E01B1ED7-D780-4055-B73E-031A6E89B59B}" type="presOf" srcId="{A5993110-7FA5-49C1-AF52-8C7F0D8008EF}" destId="{D4EA9FF9-69FA-4516-97A5-61732C8C8014}" srcOrd="0" destOrd="0" presId="urn:diagrams.loki3.com/BracketList"/>
+    <dgm:cxn modelId="{F8AB1912-08E0-4529-84B3-20F2250ED11D}" type="presOf" srcId="{99ADEE7C-4F7B-467B-89AA-CC46FB707EA6}" destId="{D3681CAA-CF29-471E-B1B1-6D8EBD377180}" srcOrd="0" destOrd="0" presId="urn:diagrams.loki3.com/BracketList"/>
     <dgm:cxn modelId="{8F6C8613-81BA-4148-B41A-718602D23C23}" srcId="{03B7621B-1590-4604-BA06-1497C074EB98}" destId="{F56941AE-44B8-457A-B000-3F3E33CE7D68}" srcOrd="0" destOrd="0" parTransId="{920F7235-8F51-4AA4-A682-F21FCE16A644}" sibTransId="{66D7365E-6E0C-4466-A96B-2899CD40C8E7}"/>
     <dgm:cxn modelId="{98ADAA54-2E91-49AF-AE4E-79EC6BF7C2C1}" srcId="{03B7621B-1590-4604-BA06-1497C074EB98}" destId="{1E1CF7E2-4D6D-465C-81F0-C277A0BB4345}" srcOrd="6" destOrd="0" parTransId="{F641DF84-C95B-4920-8F63-4C971AEDD2E5}" sibTransId="{81ED76E6-46B4-4993-82C8-9F1D94B45ABD}"/>
+    <dgm:cxn modelId="{A460974F-6965-4D23-998A-40E5B0149E88}" type="presOf" srcId="{F56941AE-44B8-457A-B000-3F3E33CE7D68}" destId="{57816DBA-697F-4126-9A6C-0A9EB5222192}" srcOrd="0" destOrd="0" presId="urn:diagrams.loki3.com/BracketList"/>
     <dgm:cxn modelId="{8086DB94-33A7-4353-B403-9AFC345D6677}" srcId="{00D9CE1A-5903-47E2-9DB7-BBCB7D54AEA0}" destId="{DE2ADE12-82B4-44A0-B621-54C5443320BA}" srcOrd="0" destOrd="0" parTransId="{C20AC7BF-2ACF-4AF7-89BF-81891FE39C60}" sibTransId="{66D478C5-0D47-4453-A77E-7CA86CC01D09}"/>
     <dgm:cxn modelId="{A067A7B7-ABA2-4541-BD76-4D611A6A1AF8}" srcId="{03B7621B-1590-4604-BA06-1497C074EB98}" destId="{00D9CE1A-5903-47E2-9DB7-BBCB7D54AEA0}" srcOrd="3" destOrd="0" parTransId="{F059688B-7197-400A-9A55-169A9A395A2C}" sibTransId="{D049BC56-D850-472C-8D1B-4149FF7FBED7}"/>
-    <dgm:cxn modelId="{E4717C53-EB39-4F22-8F8C-E6EF08A0CAFF}" type="presOf" srcId="{52FF5061-738C-4F23-ADB6-B315B6F83D65}" destId="{1807F594-D5FD-40B6-AE21-B86991A6B045}" srcOrd="0" destOrd="2" presId="urn:diagrams.loki3.com/BracketList"/>
     <dgm:cxn modelId="{E76C2D6B-1B3C-4B8A-806A-F0431C8F7C49}" srcId="{99ADEE7C-4F7B-467B-89AA-CC46FB707EA6}" destId="{4D21D491-C21E-4DDE-800C-45030337FC5C}" srcOrd="0" destOrd="0" parTransId="{BB737269-C5D1-474B-B35A-4A2AF91A9E2D}" sibTransId="{B5ACA0AD-0DBB-4F6F-A170-404B17EBE9B6}"/>
-    <dgm:cxn modelId="{5D05EB85-5BEB-402B-BCFA-691F1311779C}" type="presOf" srcId="{0B7430C5-18B9-47D0-8C8F-FCF01A51C8EC}" destId="{1807F594-D5FD-40B6-AE21-B86991A6B045}" srcOrd="0" destOrd="3" presId="urn:diagrams.loki3.com/BracketList"/>
-    <dgm:cxn modelId="{2720046C-A563-4889-A868-BE3B12C04D43}" type="presOf" srcId="{DE2ADE12-82B4-44A0-B621-54C5443320BA}" destId="{8753DB74-94D8-45B0-941E-6B34FFF4C2ED}" srcOrd="0" destOrd="0" presId="urn:diagrams.loki3.com/BracketList"/>
-    <dgm:cxn modelId="{2BECB83F-0FE5-4C53-B75C-9493124D727E}" type="presOf" srcId="{00D9CE1A-5903-47E2-9DB7-BBCB7D54AEA0}" destId="{0B7AD51A-38A6-4D74-B309-2442BB343F95}" srcOrd="0" destOrd="0" presId="urn:diagrams.loki3.com/BracketList"/>
-    <dgm:cxn modelId="{7283D0D7-551E-42ED-8807-B7871EB7CB3E}" type="presOf" srcId="{AD856B79-5498-4C73-8BDC-631462BDE74E}" destId="{6DC0749E-087D-45CE-A674-7249C0A1D51E}" srcOrd="0" destOrd="0" presId="urn:diagrams.loki3.com/BracketList"/>
-    <dgm:cxn modelId="{F8B212B1-B716-4311-90DB-3D35C9C160FF}" type="presOf" srcId="{1E1CF7E2-4D6D-465C-81F0-C277A0BB4345}" destId="{B0C36AE6-B147-4B0F-B073-C5A268D00559}" srcOrd="0" destOrd="0" presId="urn:diagrams.loki3.com/BracketList"/>
-    <dgm:cxn modelId="{98B8DE11-B9DB-41FA-BCA6-53A334600611}" type="presOf" srcId="{51D7916D-A50F-4FA8-AE1E-F08506881C52}" destId="{DD67210A-D50E-4789-B7A7-E67717359CC0}" srcOrd="0" destOrd="0" presId="urn:diagrams.loki3.com/BracketList"/>
-    <dgm:cxn modelId="{5F10506B-E4D1-47E0-88CE-7814343D4B5B}" type="presOf" srcId="{62089459-B46B-444B-ABD8-03963009B204}" destId="{F070F6A9-0845-43F8-B1B7-D6CC30DDB352}" srcOrd="0" destOrd="0" presId="urn:diagrams.loki3.com/BracketList"/>
-    <dgm:cxn modelId="{EAE09DAB-D51C-40FF-8707-EB1FD4AB599F}" type="presOf" srcId="{B4C63280-D0C3-4013-9CAE-2D99FB43D2D6}" destId="{FC30E5D4-CDB4-4869-870E-0194A8F1C941}" srcOrd="0" destOrd="0" presId="urn:diagrams.loki3.com/BracketList"/>
+    <dgm:cxn modelId="{0BD347F1-0F38-4A71-841A-E7E9F3CFC104}" type="presOf" srcId="{1E1CF7E2-4D6D-465C-81F0-C277A0BB4345}" destId="{B0C36AE6-B147-4B0F-B073-C5A268D00559}" srcOrd="0" destOrd="0" presId="urn:diagrams.loki3.com/BracketList"/>
+    <dgm:cxn modelId="{CCB38F82-6384-4724-A491-0B562990D548}" type="presOf" srcId="{00D9CE1A-5903-47E2-9DB7-BBCB7D54AEA0}" destId="{0B7AD51A-38A6-4D74-B309-2442BB343F95}" srcOrd="0" destOrd="0" presId="urn:diagrams.loki3.com/BracketList"/>
+    <dgm:cxn modelId="{804446E2-E612-4A6D-874D-AB6C3417A399}" type="presOf" srcId="{2E6246B8-817B-49EE-BCA6-4101316F9D5A}" destId="{3D32792B-DB30-4647-95CD-1EF59545517F}" srcOrd="0" destOrd="0" presId="urn:diagrams.loki3.com/BracketList"/>
     <dgm:cxn modelId="{6EB52AB4-CF39-44C9-AA97-A07FBCAED075}" srcId="{1E1CF7E2-4D6D-465C-81F0-C277A0BB4345}" destId="{0B7430C5-18B9-47D0-8C8F-FCF01A51C8EC}" srcOrd="3" destOrd="0" parTransId="{54A07CB1-2DA5-43BB-8604-2CDC2070CDB6}" sibTransId="{7E06F6C8-B1DB-41BE-B09D-1984F06817A6}"/>
     <dgm:cxn modelId="{FD00C783-F045-4613-84B6-3C024C5C130E}" srcId="{1E1CF7E2-4D6D-465C-81F0-C277A0BB4345}" destId="{CC86B631-B882-4B9E-AEA9-FE818C1A6592}" srcOrd="1" destOrd="0" parTransId="{E90FB240-EA1E-45EE-915C-E6CE916EC70B}" sibTransId="{E6FA90A4-D427-403E-866D-DCEA0885DACE}"/>
-    <dgm:cxn modelId="{3EEB2013-BB5C-4118-9BFE-CBC4FE24EC61}" type="presOf" srcId="{F56941AE-44B8-457A-B000-3F3E33CE7D68}" destId="{57816DBA-697F-4126-9A6C-0A9EB5222192}" srcOrd="0" destOrd="0" presId="urn:diagrams.loki3.com/BracketList"/>
+    <dgm:cxn modelId="{C8EB2BDE-EAA3-4F02-98B4-149D0F012FEA}" type="presOf" srcId="{4D21D491-C21E-4DDE-800C-45030337FC5C}" destId="{842CFA11-814F-4F96-BD79-76BB2A93CAF3}" srcOrd="0" destOrd="0" presId="urn:diagrams.loki3.com/BracketList"/>
     <dgm:cxn modelId="{30E35F77-8090-49A6-A46D-BB1994A9D852}" srcId="{2E6246B8-817B-49EE-BCA6-4101316F9D5A}" destId="{A5993110-7FA5-49C1-AF52-8C7F0D8008EF}" srcOrd="0" destOrd="0" parTransId="{6E3A7E96-614C-41D7-BD8E-1183D52F947F}" sibTransId="{65752265-CA58-47C5-9901-00308A029D0E}"/>
-    <dgm:cxn modelId="{5529B3F8-F3FF-42DE-AA4B-72527C8A2F72}" type="presOf" srcId="{CC86B631-B882-4B9E-AEA9-FE818C1A6592}" destId="{1807F594-D5FD-40B6-AE21-B86991A6B045}" srcOrd="0" destOrd="1" presId="urn:diagrams.loki3.com/BracketList"/>
-    <dgm:cxn modelId="{EBE97834-6202-4C53-BEF6-4616AD49A6FF}" type="presOf" srcId="{1F7FE612-69D2-4040-8480-989D98455F2B}" destId="{1807F594-D5FD-40B6-AE21-B86991A6B045}" srcOrd="0" destOrd="0" presId="urn:diagrams.loki3.com/BracketList"/>
-    <dgm:cxn modelId="{7AA1BA0B-22C2-42BA-B373-018E4D383ACA}" type="presOf" srcId="{4D21D491-C21E-4DDE-800C-45030337FC5C}" destId="{842CFA11-814F-4F96-BD79-76BB2A93CAF3}" srcOrd="0" destOrd="0" presId="urn:diagrams.loki3.com/BracketList"/>
+    <dgm:cxn modelId="{CE00C9C7-F9D1-43BC-8D13-4154BD4239DA}" type="presOf" srcId="{B4C63280-D0C3-4013-9CAE-2D99FB43D2D6}" destId="{FC30E5D4-CDB4-4869-870E-0194A8F1C941}" srcOrd="0" destOrd="0" presId="urn:diagrams.loki3.com/BracketList"/>
+    <dgm:cxn modelId="{E42A99F3-B880-40A4-AEA6-75B1045B6839}" type="presOf" srcId="{CC86B631-B882-4B9E-AEA9-FE818C1A6592}" destId="{1807F594-D5FD-40B6-AE21-B86991A6B045}" srcOrd="0" destOrd="1" presId="urn:diagrams.loki3.com/BracketList"/>
     <dgm:cxn modelId="{37BB1F5F-0175-4347-9EDD-ECD330752ECE}" srcId="{03B7621B-1590-4604-BA06-1497C074EB98}" destId="{62089459-B46B-444B-ABD8-03963009B204}" srcOrd="4" destOrd="0" parTransId="{C2986464-0003-434D-802A-7FE759651191}" sibTransId="{21883E1E-49C9-49BE-A45A-39E92340C1E5}"/>
-    <dgm:cxn modelId="{3DB31019-305C-4274-9BDF-209C5C49A270}" type="presOf" srcId="{99ADEE7C-4F7B-467B-89AA-CC46FB707EA6}" destId="{D3681CAA-CF29-471E-B1B1-6D8EBD377180}" srcOrd="0" destOrd="0" presId="urn:diagrams.loki3.com/BracketList"/>
+    <dgm:cxn modelId="{05B65DB0-FA0A-4614-9847-B446C9B4CCCA}" type="presOf" srcId="{52FF5061-738C-4F23-ADB6-B315B6F83D65}" destId="{1807F594-D5FD-40B6-AE21-B86991A6B045}" srcOrd="0" destOrd="2" presId="urn:diagrams.loki3.com/BracketList"/>
     <dgm:cxn modelId="{6EC3F822-0A7D-4D8F-AEB7-C62682D9C5BB}" srcId="{03B7621B-1590-4604-BA06-1497C074EB98}" destId="{99ADEE7C-4F7B-467B-89AA-CC46FB707EA6}" srcOrd="2" destOrd="0" parTransId="{579ABB0A-55F9-4549-B04B-87638BBC7918}" sibTransId="{B5117FAD-9CE9-432C-B5D2-9872DD43B283}"/>
     <dgm:cxn modelId="{4E2376F3-57C1-421D-8710-B4F93BAAAD40}" srcId="{1E1CF7E2-4D6D-465C-81F0-C277A0BB4345}" destId="{1F7FE612-69D2-4040-8480-989D98455F2B}" srcOrd="0" destOrd="0" parTransId="{81E0A603-ACF6-42D9-AE13-AFFC37EC8889}" sibTransId="{135E1C23-01DA-4D19-9179-8DE4692B706B}"/>
     <dgm:cxn modelId="{EDB7B810-CA0B-4FBE-8CC9-6708E26537D2}" srcId="{B4C63280-D0C3-4013-9CAE-2D99FB43D2D6}" destId="{A72E3688-890B-4C9A-9622-08CEB8D174A6}" srcOrd="0" destOrd="0" parTransId="{28A7A55E-FFDF-451B-8B83-47DAE1664D63}" sibTransId="{B4B6ADBC-9E61-4F48-ACD2-E8DA59E9F1FD}"/>
     <dgm:cxn modelId="{34C3CEBE-8488-49AF-8B58-9A2B665D7F76}" srcId="{62089459-B46B-444B-ABD8-03963009B204}" destId="{51D7916D-A50F-4FA8-AE1E-F08506881C52}" srcOrd="0" destOrd="0" parTransId="{A87447DE-230D-43C8-A407-6CD9145442DE}" sibTransId="{49E6438D-B4EC-41FF-914B-36955FEB48E4}"/>
-    <dgm:cxn modelId="{838A8B22-C662-44B8-A1A8-76C5A9281F91}" type="presOf" srcId="{2E6246B8-817B-49EE-BCA6-4101316F9D5A}" destId="{3D32792B-DB30-4647-95CD-1EF59545517F}" srcOrd="0" destOrd="0" presId="urn:diagrams.loki3.com/BracketList"/>
+    <dgm:cxn modelId="{A2CAF62F-B8CD-4729-B555-CBAEB8DFE698}" type="presOf" srcId="{03B7621B-1590-4604-BA06-1497C074EB98}" destId="{B8293958-A371-4862-97A7-9F34931F623C}" srcOrd="0" destOrd="0" presId="urn:diagrams.loki3.com/BracketList"/>
     <dgm:cxn modelId="{19EF396E-DAF5-4E01-9D69-89868CBC61C2}" srcId="{F56941AE-44B8-457A-B000-3F3E33CE7D68}" destId="{AD856B79-5498-4C73-8BDC-631462BDE74E}" srcOrd="0" destOrd="0" parTransId="{8B8F7311-1A09-4822-8D8F-A26A155D8E45}" sibTransId="{C6755736-C0C1-4682-B274-EF939E5E0DF6}"/>
-    <dgm:cxn modelId="{C80BF1B2-7025-4224-AB39-6A37C7A85A75}" type="presOf" srcId="{A5993110-7FA5-49C1-AF52-8C7F0D8008EF}" destId="{D4EA9FF9-69FA-4516-97A5-61732C8C8014}" srcOrd="0" destOrd="0" presId="urn:diagrams.loki3.com/BracketList"/>
-    <dgm:cxn modelId="{1BD3CBA7-6DE0-4DA9-9355-BA495B799187}" type="presOf" srcId="{A72E3688-890B-4C9A-9622-08CEB8D174A6}" destId="{BB05A4BB-07A4-4F9D-9440-5E4A90C41B26}" srcOrd="0" destOrd="0" presId="urn:diagrams.loki3.com/BracketList"/>
+    <dgm:cxn modelId="{A6AA24C4-7E0F-4086-B676-23C7F542494D}" type="presOf" srcId="{A72E3688-890B-4C9A-9622-08CEB8D174A6}" destId="{BB05A4BB-07A4-4F9D-9440-5E4A90C41B26}" srcOrd="0" destOrd="0" presId="urn:diagrams.loki3.com/BracketList"/>
+    <dgm:cxn modelId="{5EC4EA75-1CB3-42FC-9DB9-4282A2482C03}" type="presOf" srcId="{0B7430C5-18B9-47D0-8C8F-FCF01A51C8EC}" destId="{1807F594-D5FD-40B6-AE21-B86991A6B045}" srcOrd="0" destOrd="3" presId="urn:diagrams.loki3.com/BracketList"/>
+    <dgm:cxn modelId="{842F4E7A-9E15-433B-98ED-7F10B9D803A7}" type="presOf" srcId="{AD856B79-5498-4C73-8BDC-631462BDE74E}" destId="{6DC0749E-087D-45CE-A674-7249C0A1D51E}" srcOrd="0" destOrd="0" presId="urn:diagrams.loki3.com/BracketList"/>
+    <dgm:cxn modelId="{DF571183-003A-47E6-92E0-C4D25FB72B4F}" type="presOf" srcId="{1F7FE612-69D2-4040-8480-989D98455F2B}" destId="{1807F594-D5FD-40B6-AE21-B86991A6B045}" srcOrd="0" destOrd="0" presId="urn:diagrams.loki3.com/BracketList"/>
     <dgm:cxn modelId="{4E3EB835-77C2-43CA-8E63-B829A7463066}" srcId="{03B7621B-1590-4604-BA06-1497C074EB98}" destId="{2E6246B8-817B-49EE-BCA6-4101316F9D5A}" srcOrd="1" destOrd="0" parTransId="{4383954E-8BEF-4516-8649-EA969332F139}" sibTransId="{CA669C8B-BFD4-4175-ABBA-55E5620F704C}"/>
-    <dgm:cxn modelId="{64F440E4-91F4-4E31-ABD7-0F154752DFFC}" type="presOf" srcId="{03B7621B-1590-4604-BA06-1497C074EB98}" destId="{B8293958-A371-4862-97A7-9F34931F623C}" srcOrd="0" destOrd="0" presId="urn:diagrams.loki3.com/BracketList"/>
+    <dgm:cxn modelId="{EAE3843D-8CB6-4367-91E1-119A7C2FF9D4}" type="presOf" srcId="{62089459-B46B-444B-ABD8-03963009B204}" destId="{F070F6A9-0845-43F8-B1B7-D6CC30DDB352}" srcOrd="0" destOrd="0" presId="urn:diagrams.loki3.com/BracketList"/>
     <dgm:cxn modelId="{57A944FC-8AD8-4D41-BA42-BEA76BF0335F}" srcId="{03B7621B-1590-4604-BA06-1497C074EB98}" destId="{B4C63280-D0C3-4013-9CAE-2D99FB43D2D6}" srcOrd="5" destOrd="0" parTransId="{FFFF94EA-1948-470B-B689-A8CF0738F1EB}" sibTransId="{C9C012FD-5CB5-4B0B-8162-5AA00137D725}"/>
+    <dgm:cxn modelId="{78088E6B-7E9E-4A23-99D7-29C037E7A350}" type="presOf" srcId="{DE2ADE12-82B4-44A0-B621-54C5443320BA}" destId="{8753DB74-94D8-45B0-941E-6B34FFF4C2ED}" srcOrd="0" destOrd="0" presId="urn:diagrams.loki3.com/BracketList"/>
     <dgm:cxn modelId="{840B2E21-8775-4624-BE47-000250C8A45C}" srcId="{1E1CF7E2-4D6D-465C-81F0-C277A0BB4345}" destId="{52FF5061-738C-4F23-ADB6-B315B6F83D65}" srcOrd="2" destOrd="0" parTransId="{DCC0C39C-4398-4225-B692-9FD0AFB2A6BD}" sibTransId="{B4DF6205-8441-4563-94A3-BED11013D18B}"/>
-    <dgm:cxn modelId="{85020889-1EDC-40E4-9A27-635482A49ECB}" type="presParOf" srcId="{B8293958-A371-4862-97A7-9F34931F623C}" destId="{DA0B3E5B-78EF-4AE6-A83D-C65E2F272F5E}" srcOrd="0" destOrd="0" presId="urn:diagrams.loki3.com/BracketList"/>
-    <dgm:cxn modelId="{C716FBDB-B301-4C53-B3D4-C56202F24506}" type="presParOf" srcId="{DA0B3E5B-78EF-4AE6-A83D-C65E2F272F5E}" destId="{57816DBA-697F-4126-9A6C-0A9EB5222192}" srcOrd="0" destOrd="0" presId="urn:diagrams.loki3.com/BracketList"/>
-    <dgm:cxn modelId="{F4151E85-83D0-4A02-BB95-F1290CD7B122}" type="presParOf" srcId="{DA0B3E5B-78EF-4AE6-A83D-C65E2F272F5E}" destId="{AB750D45-8FC8-41BF-9407-B57D53C9CFD8}" srcOrd="1" destOrd="0" presId="urn:diagrams.loki3.com/BracketList"/>
-    <dgm:cxn modelId="{E30C8FC8-F05B-4EC9-BD9F-FF5FFD17F755}" type="presParOf" srcId="{DA0B3E5B-78EF-4AE6-A83D-C65E2F272F5E}" destId="{6E271E18-D163-482F-877E-8C29AD856486}" srcOrd="2" destOrd="0" presId="urn:diagrams.loki3.com/BracketList"/>
-    <dgm:cxn modelId="{14A8951E-A9F6-4958-82D4-7A0A586CFAC6}" type="presParOf" srcId="{DA0B3E5B-78EF-4AE6-A83D-C65E2F272F5E}" destId="{6DC0749E-087D-45CE-A674-7249C0A1D51E}" srcOrd="3" destOrd="0" presId="urn:diagrams.loki3.com/BracketList"/>
-    <dgm:cxn modelId="{6C88E21B-B586-4BDA-BD40-0E7EFA6AE8E1}" type="presParOf" srcId="{B8293958-A371-4862-97A7-9F34931F623C}" destId="{53861558-AD65-4965-AE56-C33C835B03BA}" srcOrd="1" destOrd="0" presId="urn:diagrams.loki3.com/BracketList"/>
-    <dgm:cxn modelId="{DC0BE64F-B9C4-41CD-AFF3-36BB1E70FE03}" type="presParOf" srcId="{B8293958-A371-4862-97A7-9F34931F623C}" destId="{1932973F-2CD8-429E-9608-E2D71C8F24E3}" srcOrd="2" destOrd="0" presId="urn:diagrams.loki3.com/BracketList"/>
-    <dgm:cxn modelId="{A73402AC-EEBD-4833-B381-EB78845FA442}" type="presParOf" srcId="{1932973F-2CD8-429E-9608-E2D71C8F24E3}" destId="{3D32792B-DB30-4647-95CD-1EF59545517F}" srcOrd="0" destOrd="0" presId="urn:diagrams.loki3.com/BracketList"/>
-    <dgm:cxn modelId="{7080B41C-FF74-4ACD-A8BF-914CD0ECA3A7}" type="presParOf" srcId="{1932973F-2CD8-429E-9608-E2D71C8F24E3}" destId="{78B9634B-C5A6-42A8-B29F-0D82C732DE21}" srcOrd="1" destOrd="0" presId="urn:diagrams.loki3.com/BracketList"/>
-    <dgm:cxn modelId="{6150EDF3-28E9-4863-8259-95A2698B3BA9}" type="presParOf" srcId="{1932973F-2CD8-429E-9608-E2D71C8F24E3}" destId="{31A6083E-8002-494D-B7DE-9971E618AB2E}" srcOrd="2" destOrd="0" presId="urn:diagrams.loki3.com/BracketList"/>
-    <dgm:cxn modelId="{8B35D704-344D-4FA6-A71C-BC9DCF1BD75C}" type="presParOf" srcId="{1932973F-2CD8-429E-9608-E2D71C8F24E3}" destId="{D4EA9FF9-69FA-4516-97A5-61732C8C8014}" srcOrd="3" destOrd="0" presId="urn:diagrams.loki3.com/BracketList"/>
-    <dgm:cxn modelId="{C239A7E3-43D1-489D-A6EB-C7E4E825948F}" type="presParOf" srcId="{B8293958-A371-4862-97A7-9F34931F623C}" destId="{4032F2F0-6F7C-4A9A-8D0A-C2B11DFE7D79}" srcOrd="3" destOrd="0" presId="urn:diagrams.loki3.com/BracketList"/>
-    <dgm:cxn modelId="{25A38F76-C71F-465B-8549-9B0E00089C8B}" type="presParOf" srcId="{B8293958-A371-4862-97A7-9F34931F623C}" destId="{356A9209-4A67-4F2A-A993-90A98C0901B1}" srcOrd="4" destOrd="0" presId="urn:diagrams.loki3.com/BracketList"/>
-    <dgm:cxn modelId="{EE7D507A-700F-423A-8C65-4BC1515506D4}" type="presParOf" srcId="{356A9209-4A67-4F2A-A993-90A98C0901B1}" destId="{D3681CAA-CF29-471E-B1B1-6D8EBD377180}" srcOrd="0" destOrd="0" presId="urn:diagrams.loki3.com/BracketList"/>
-    <dgm:cxn modelId="{B2B91936-C30A-4DAF-A5D5-BDA8D41D0699}" type="presParOf" srcId="{356A9209-4A67-4F2A-A993-90A98C0901B1}" destId="{E7489E49-8694-44DA-BD1F-9DAD91DE19D3}" srcOrd="1" destOrd="0" presId="urn:diagrams.loki3.com/BracketList"/>
-    <dgm:cxn modelId="{02D40124-4B65-4FAC-8A25-4E75309E68E4}" type="presParOf" srcId="{356A9209-4A67-4F2A-A993-90A98C0901B1}" destId="{BD58F8A4-D647-49AC-B04E-54F6B8DA50DC}" srcOrd="2" destOrd="0" presId="urn:diagrams.loki3.com/BracketList"/>
-    <dgm:cxn modelId="{8A753093-3660-4D92-B5A7-DAABA8C89E06}" type="presParOf" srcId="{356A9209-4A67-4F2A-A993-90A98C0901B1}" destId="{842CFA11-814F-4F96-BD79-76BB2A93CAF3}" srcOrd="3" destOrd="0" presId="urn:diagrams.loki3.com/BracketList"/>
-    <dgm:cxn modelId="{E189B7BF-AF25-498F-9366-342FD99753BA}" type="presParOf" srcId="{B8293958-A371-4862-97A7-9F34931F623C}" destId="{8A7B7DCC-C5EC-4281-876B-6B31C89964F0}" srcOrd="5" destOrd="0" presId="urn:diagrams.loki3.com/BracketList"/>
-    <dgm:cxn modelId="{FB62B3A4-79E5-4D65-9394-17EC04AB25DE}" type="presParOf" srcId="{B8293958-A371-4862-97A7-9F34931F623C}" destId="{F709A42C-1CB3-46F0-B69F-FE74C8824474}" srcOrd="6" destOrd="0" presId="urn:diagrams.loki3.com/BracketList"/>
-    <dgm:cxn modelId="{BBD94BD0-D654-48B7-A417-D6D4D4C5F2A8}" type="presParOf" srcId="{F709A42C-1CB3-46F0-B69F-FE74C8824474}" destId="{0B7AD51A-38A6-4D74-B309-2442BB343F95}" srcOrd="0" destOrd="0" presId="urn:diagrams.loki3.com/BracketList"/>
-    <dgm:cxn modelId="{A82A9D68-F9AA-4B11-9121-C3C4DAD7A031}" type="presParOf" srcId="{F709A42C-1CB3-46F0-B69F-FE74C8824474}" destId="{C0F616A9-0717-4D84-A780-7E3333C5CC2A}" srcOrd="1" destOrd="0" presId="urn:diagrams.loki3.com/BracketList"/>
-    <dgm:cxn modelId="{04E2E1EF-28AD-469F-B7D0-0C83CFBF226A}" type="presParOf" srcId="{F709A42C-1CB3-46F0-B69F-FE74C8824474}" destId="{D9AED3DF-3B80-4C32-9960-883533F53572}" srcOrd="2" destOrd="0" presId="urn:diagrams.loki3.com/BracketList"/>
-    <dgm:cxn modelId="{60A766DF-B58C-403B-8DC7-25EE3909C5EF}" type="presParOf" srcId="{F709A42C-1CB3-46F0-B69F-FE74C8824474}" destId="{8753DB74-94D8-45B0-941E-6B34FFF4C2ED}" srcOrd="3" destOrd="0" presId="urn:diagrams.loki3.com/BracketList"/>
-    <dgm:cxn modelId="{92548E63-788C-4228-B5ED-36D8EDBAD96E}" type="presParOf" srcId="{B8293958-A371-4862-97A7-9F34931F623C}" destId="{434B3FC1-EFAB-4583-B62F-5783F0B88F68}" srcOrd="7" destOrd="0" presId="urn:diagrams.loki3.com/BracketList"/>
-    <dgm:cxn modelId="{EC9B3B46-8ACD-40C1-9D20-F59F80631520}" type="presParOf" srcId="{B8293958-A371-4862-97A7-9F34931F623C}" destId="{ABCAED45-03EE-4903-9B4B-69FF6CDC0065}" srcOrd="8" destOrd="0" presId="urn:diagrams.loki3.com/BracketList"/>
-    <dgm:cxn modelId="{BAB00BB6-05D3-4657-A930-FB9EF20C7FFD}" type="presParOf" srcId="{ABCAED45-03EE-4903-9B4B-69FF6CDC0065}" destId="{F070F6A9-0845-43F8-B1B7-D6CC30DDB352}" srcOrd="0" destOrd="0" presId="urn:diagrams.loki3.com/BracketList"/>
-    <dgm:cxn modelId="{887A5A3E-5190-4955-9B02-E59A553DF506}" type="presParOf" srcId="{ABCAED45-03EE-4903-9B4B-69FF6CDC0065}" destId="{4DE35E83-9778-4643-8555-E22984921117}" srcOrd="1" destOrd="0" presId="urn:diagrams.loki3.com/BracketList"/>
-    <dgm:cxn modelId="{C9608AEB-613A-4BCF-BFD7-CFCDFCC667EB}" type="presParOf" srcId="{ABCAED45-03EE-4903-9B4B-69FF6CDC0065}" destId="{2D28D40E-CA52-4F7C-A24D-B23734018BAB}" srcOrd="2" destOrd="0" presId="urn:diagrams.loki3.com/BracketList"/>
-    <dgm:cxn modelId="{78B67976-48BC-462F-BE2A-9948927CA3E6}" type="presParOf" srcId="{ABCAED45-03EE-4903-9B4B-69FF6CDC0065}" destId="{DD67210A-D50E-4789-B7A7-E67717359CC0}" srcOrd="3" destOrd="0" presId="urn:diagrams.loki3.com/BracketList"/>
-    <dgm:cxn modelId="{5A9F5C85-71B7-4648-AC28-B384BA4C2F48}" type="presParOf" srcId="{B8293958-A371-4862-97A7-9F34931F623C}" destId="{AB7A67E3-93AC-45A4-B047-7F0F6CEC4AB4}" srcOrd="9" destOrd="0" presId="urn:diagrams.loki3.com/BracketList"/>
-    <dgm:cxn modelId="{EBF4D2D1-F2A3-4126-A733-9FA1D2945863}" type="presParOf" srcId="{B8293958-A371-4862-97A7-9F34931F623C}" destId="{F8C0EF74-86C1-42D5-B967-4D40E7264692}" srcOrd="10" destOrd="0" presId="urn:diagrams.loki3.com/BracketList"/>
-    <dgm:cxn modelId="{7B6A395B-3533-4595-AB5E-CCC175652623}" type="presParOf" srcId="{F8C0EF74-86C1-42D5-B967-4D40E7264692}" destId="{FC30E5D4-CDB4-4869-870E-0194A8F1C941}" srcOrd="0" destOrd="0" presId="urn:diagrams.loki3.com/BracketList"/>
-    <dgm:cxn modelId="{C53D92FD-6CA9-42F9-A273-71BD0F8B0086}" type="presParOf" srcId="{F8C0EF74-86C1-42D5-B967-4D40E7264692}" destId="{445EF2BF-9CCF-427F-86E7-0EE76014CEAE}" srcOrd="1" destOrd="0" presId="urn:diagrams.loki3.com/BracketList"/>
-    <dgm:cxn modelId="{5EBBFC82-ED2F-45F5-BCBB-B770BDDB46CB}" type="presParOf" srcId="{F8C0EF74-86C1-42D5-B967-4D40E7264692}" destId="{C4A5FE6A-416A-4E74-8D09-22D1B287D053}" srcOrd="2" destOrd="0" presId="urn:diagrams.loki3.com/BracketList"/>
-    <dgm:cxn modelId="{2C9FF03E-85EC-4A05-8557-6264E2CF3783}" type="presParOf" srcId="{F8C0EF74-86C1-42D5-B967-4D40E7264692}" destId="{BB05A4BB-07A4-4F9D-9440-5E4A90C41B26}" srcOrd="3" destOrd="0" presId="urn:diagrams.loki3.com/BracketList"/>
-    <dgm:cxn modelId="{C8EF0320-2605-48D0-8063-FFF59216F660}" type="presParOf" srcId="{B8293958-A371-4862-97A7-9F34931F623C}" destId="{5F79257A-4375-48CF-861D-77E7B9CCBFFC}" srcOrd="11" destOrd="0" presId="urn:diagrams.loki3.com/BracketList"/>
-    <dgm:cxn modelId="{22CD8EAC-09BE-482C-ACBA-A0CA398328B7}" type="presParOf" srcId="{B8293958-A371-4862-97A7-9F34931F623C}" destId="{7FFCB212-3644-4A99-87FA-5981779C7FE3}" srcOrd="12" destOrd="0" presId="urn:diagrams.loki3.com/BracketList"/>
-    <dgm:cxn modelId="{00FD4634-4660-4059-A1A0-A0621F268FC1}" type="presParOf" srcId="{7FFCB212-3644-4A99-87FA-5981779C7FE3}" destId="{B0C36AE6-B147-4B0F-B073-C5A268D00559}" srcOrd="0" destOrd="0" presId="urn:diagrams.loki3.com/BracketList"/>
-    <dgm:cxn modelId="{6F9035BE-1F79-49DD-85BA-39F6CF49C708}" type="presParOf" srcId="{7FFCB212-3644-4A99-87FA-5981779C7FE3}" destId="{A2A50714-4054-48E9-9F0C-8A8AA89F2D2A}" srcOrd="1" destOrd="0" presId="urn:diagrams.loki3.com/BracketList"/>
-    <dgm:cxn modelId="{7A04C0EF-4CE8-4924-AF7D-9FA027743529}" type="presParOf" srcId="{7FFCB212-3644-4A99-87FA-5981779C7FE3}" destId="{5F7340C3-F45F-49E0-8B28-7C8D5CCF33D2}" srcOrd="2" destOrd="0" presId="urn:diagrams.loki3.com/BracketList"/>
-    <dgm:cxn modelId="{E1F32398-2D81-4886-9ED0-0F0BA72EFFC5}" type="presParOf" srcId="{7FFCB212-3644-4A99-87FA-5981779C7FE3}" destId="{1807F594-D5FD-40B6-AE21-B86991A6B045}" srcOrd="3" destOrd="0" presId="urn:diagrams.loki3.com/BracketList"/>
+    <dgm:cxn modelId="{88FBFA92-6502-41D0-85C2-AA9F10961050}" type="presParOf" srcId="{B8293958-A371-4862-97A7-9F34931F623C}" destId="{DA0B3E5B-78EF-4AE6-A83D-C65E2F272F5E}" srcOrd="0" destOrd="0" presId="urn:diagrams.loki3.com/BracketList"/>
+    <dgm:cxn modelId="{FCAC6ADB-3789-46DA-905F-84CB2DBB13F7}" type="presParOf" srcId="{DA0B3E5B-78EF-4AE6-A83D-C65E2F272F5E}" destId="{57816DBA-697F-4126-9A6C-0A9EB5222192}" srcOrd="0" destOrd="0" presId="urn:diagrams.loki3.com/BracketList"/>
+    <dgm:cxn modelId="{FD0CCDD8-EA73-4216-B4A6-EA6750BF6AF3}" type="presParOf" srcId="{DA0B3E5B-78EF-4AE6-A83D-C65E2F272F5E}" destId="{AB750D45-8FC8-41BF-9407-B57D53C9CFD8}" srcOrd="1" destOrd="0" presId="urn:diagrams.loki3.com/BracketList"/>
+    <dgm:cxn modelId="{96029A8E-5571-4F05-AC0C-E75334040D2C}" type="presParOf" srcId="{DA0B3E5B-78EF-4AE6-A83D-C65E2F272F5E}" destId="{6E271E18-D163-482F-877E-8C29AD856486}" srcOrd="2" destOrd="0" presId="urn:diagrams.loki3.com/BracketList"/>
+    <dgm:cxn modelId="{36C7F4F1-9294-47C5-B929-4DB74671799A}" type="presParOf" srcId="{DA0B3E5B-78EF-4AE6-A83D-C65E2F272F5E}" destId="{6DC0749E-087D-45CE-A674-7249C0A1D51E}" srcOrd="3" destOrd="0" presId="urn:diagrams.loki3.com/BracketList"/>
+    <dgm:cxn modelId="{4C8A7721-E1B0-476C-9FF8-A76606E2F5DB}" type="presParOf" srcId="{B8293958-A371-4862-97A7-9F34931F623C}" destId="{53861558-AD65-4965-AE56-C33C835B03BA}" srcOrd="1" destOrd="0" presId="urn:diagrams.loki3.com/BracketList"/>
+    <dgm:cxn modelId="{67144D07-4839-4F96-8F3C-CAEB22F74F78}" type="presParOf" srcId="{B8293958-A371-4862-97A7-9F34931F623C}" destId="{1932973F-2CD8-429E-9608-E2D71C8F24E3}" srcOrd="2" destOrd="0" presId="urn:diagrams.loki3.com/BracketList"/>
+    <dgm:cxn modelId="{ADE101FA-02C8-4F2B-BB80-BF16E68ED941}" type="presParOf" srcId="{1932973F-2CD8-429E-9608-E2D71C8F24E3}" destId="{3D32792B-DB30-4647-95CD-1EF59545517F}" srcOrd="0" destOrd="0" presId="urn:diagrams.loki3.com/BracketList"/>
+    <dgm:cxn modelId="{724AE23C-8AF1-4CC0-9E25-80C62089F164}" type="presParOf" srcId="{1932973F-2CD8-429E-9608-E2D71C8F24E3}" destId="{78B9634B-C5A6-42A8-B29F-0D82C732DE21}" srcOrd="1" destOrd="0" presId="urn:diagrams.loki3.com/BracketList"/>
+    <dgm:cxn modelId="{553FA998-83AC-407F-B26B-C20ADD15827B}" type="presParOf" srcId="{1932973F-2CD8-429E-9608-E2D71C8F24E3}" destId="{31A6083E-8002-494D-B7DE-9971E618AB2E}" srcOrd="2" destOrd="0" presId="urn:diagrams.loki3.com/BracketList"/>
+    <dgm:cxn modelId="{3B326F9A-8A23-4F77-A710-E2D9B088A5A0}" type="presParOf" srcId="{1932973F-2CD8-429E-9608-E2D71C8F24E3}" destId="{D4EA9FF9-69FA-4516-97A5-61732C8C8014}" srcOrd="3" destOrd="0" presId="urn:diagrams.loki3.com/BracketList"/>
+    <dgm:cxn modelId="{C51B8B30-0F09-4106-9436-5F36D376E5C8}" type="presParOf" srcId="{B8293958-A371-4862-97A7-9F34931F623C}" destId="{4032F2F0-6F7C-4A9A-8D0A-C2B11DFE7D79}" srcOrd="3" destOrd="0" presId="urn:diagrams.loki3.com/BracketList"/>
+    <dgm:cxn modelId="{E70804E2-5368-4D86-A242-D3585265D789}" type="presParOf" srcId="{B8293958-A371-4862-97A7-9F34931F623C}" destId="{356A9209-4A67-4F2A-A993-90A98C0901B1}" srcOrd="4" destOrd="0" presId="urn:diagrams.loki3.com/BracketList"/>
+    <dgm:cxn modelId="{32B6C000-1EAB-4A5A-824C-FCB621556BD2}" type="presParOf" srcId="{356A9209-4A67-4F2A-A993-90A98C0901B1}" destId="{D3681CAA-CF29-471E-B1B1-6D8EBD377180}" srcOrd="0" destOrd="0" presId="urn:diagrams.loki3.com/BracketList"/>
+    <dgm:cxn modelId="{B20EEBA5-6D5F-43D0-BAA8-7D93CA3D5A0E}" type="presParOf" srcId="{356A9209-4A67-4F2A-A993-90A98C0901B1}" destId="{E7489E49-8694-44DA-BD1F-9DAD91DE19D3}" srcOrd="1" destOrd="0" presId="urn:diagrams.loki3.com/BracketList"/>
+    <dgm:cxn modelId="{F438A2CA-2BAD-401A-9F3B-A45E03850FB6}" type="presParOf" srcId="{356A9209-4A67-4F2A-A993-90A98C0901B1}" destId="{BD58F8A4-D647-49AC-B04E-54F6B8DA50DC}" srcOrd="2" destOrd="0" presId="urn:diagrams.loki3.com/BracketList"/>
+    <dgm:cxn modelId="{88C54EB9-10D8-4059-9775-28A7A9D4C098}" type="presParOf" srcId="{356A9209-4A67-4F2A-A993-90A98C0901B1}" destId="{842CFA11-814F-4F96-BD79-76BB2A93CAF3}" srcOrd="3" destOrd="0" presId="urn:diagrams.loki3.com/BracketList"/>
+    <dgm:cxn modelId="{48643239-FA8A-4FD6-9235-385CFA5F8B83}" type="presParOf" srcId="{B8293958-A371-4862-97A7-9F34931F623C}" destId="{8A7B7DCC-C5EC-4281-876B-6B31C89964F0}" srcOrd="5" destOrd="0" presId="urn:diagrams.loki3.com/BracketList"/>
+    <dgm:cxn modelId="{3E82BD07-466E-41ED-9158-071DCC2F2577}" type="presParOf" srcId="{B8293958-A371-4862-97A7-9F34931F623C}" destId="{F709A42C-1CB3-46F0-B69F-FE74C8824474}" srcOrd="6" destOrd="0" presId="urn:diagrams.loki3.com/BracketList"/>
+    <dgm:cxn modelId="{ED7A93C5-B2D5-4A96-9463-09FBB4C357FB}" type="presParOf" srcId="{F709A42C-1CB3-46F0-B69F-FE74C8824474}" destId="{0B7AD51A-38A6-4D74-B309-2442BB343F95}" srcOrd="0" destOrd="0" presId="urn:diagrams.loki3.com/BracketList"/>
+    <dgm:cxn modelId="{324CCA0D-41D2-4165-B05B-186AD3DBA0B5}" type="presParOf" srcId="{F709A42C-1CB3-46F0-B69F-FE74C8824474}" destId="{C0F616A9-0717-4D84-A780-7E3333C5CC2A}" srcOrd="1" destOrd="0" presId="urn:diagrams.loki3.com/BracketList"/>
+    <dgm:cxn modelId="{A1B9B3AF-829E-480C-9CA1-C534A3A0BDD2}" type="presParOf" srcId="{F709A42C-1CB3-46F0-B69F-FE74C8824474}" destId="{D9AED3DF-3B80-4C32-9960-883533F53572}" srcOrd="2" destOrd="0" presId="urn:diagrams.loki3.com/BracketList"/>
+    <dgm:cxn modelId="{1B04DDEA-B751-496F-A525-63146900F096}" type="presParOf" srcId="{F709A42C-1CB3-46F0-B69F-FE74C8824474}" destId="{8753DB74-94D8-45B0-941E-6B34FFF4C2ED}" srcOrd="3" destOrd="0" presId="urn:diagrams.loki3.com/BracketList"/>
+    <dgm:cxn modelId="{BAA6C75B-098F-4AB0-BBA9-E97481A4F9C5}" type="presParOf" srcId="{B8293958-A371-4862-97A7-9F34931F623C}" destId="{434B3FC1-EFAB-4583-B62F-5783F0B88F68}" srcOrd="7" destOrd="0" presId="urn:diagrams.loki3.com/BracketList"/>
+    <dgm:cxn modelId="{C902385E-24D7-42DD-8558-39D0316F98BB}" type="presParOf" srcId="{B8293958-A371-4862-97A7-9F34931F623C}" destId="{ABCAED45-03EE-4903-9B4B-69FF6CDC0065}" srcOrd="8" destOrd="0" presId="urn:diagrams.loki3.com/BracketList"/>
+    <dgm:cxn modelId="{B6145B35-6B7D-4D46-91D9-622D42574EEA}" type="presParOf" srcId="{ABCAED45-03EE-4903-9B4B-69FF6CDC0065}" destId="{F070F6A9-0845-43F8-B1B7-D6CC30DDB352}" srcOrd="0" destOrd="0" presId="urn:diagrams.loki3.com/BracketList"/>
+    <dgm:cxn modelId="{F5366BF4-AA68-4098-89EF-2DB3C9418BC4}" type="presParOf" srcId="{ABCAED45-03EE-4903-9B4B-69FF6CDC0065}" destId="{4DE35E83-9778-4643-8555-E22984921117}" srcOrd="1" destOrd="0" presId="urn:diagrams.loki3.com/BracketList"/>
+    <dgm:cxn modelId="{53240AE9-DF8A-4468-A398-9C9EABE708F7}" type="presParOf" srcId="{ABCAED45-03EE-4903-9B4B-69FF6CDC0065}" destId="{2D28D40E-CA52-4F7C-A24D-B23734018BAB}" srcOrd="2" destOrd="0" presId="urn:diagrams.loki3.com/BracketList"/>
+    <dgm:cxn modelId="{A53811BC-7F1D-42D5-AD16-954CA3487D5B}" type="presParOf" srcId="{ABCAED45-03EE-4903-9B4B-69FF6CDC0065}" destId="{DD67210A-D50E-4789-B7A7-E67717359CC0}" srcOrd="3" destOrd="0" presId="urn:diagrams.loki3.com/BracketList"/>
+    <dgm:cxn modelId="{2CA93AFF-486D-435C-873D-4997BAD5BCF6}" type="presParOf" srcId="{B8293958-A371-4862-97A7-9F34931F623C}" destId="{AB7A67E3-93AC-45A4-B047-7F0F6CEC4AB4}" srcOrd="9" destOrd="0" presId="urn:diagrams.loki3.com/BracketList"/>
+    <dgm:cxn modelId="{A50B85A1-C78F-42CB-8333-49E836615B70}" type="presParOf" srcId="{B8293958-A371-4862-97A7-9F34931F623C}" destId="{F8C0EF74-86C1-42D5-B967-4D40E7264692}" srcOrd="10" destOrd="0" presId="urn:diagrams.loki3.com/BracketList"/>
+    <dgm:cxn modelId="{08B67372-ACE4-4781-94FC-B0746602A021}" type="presParOf" srcId="{F8C0EF74-86C1-42D5-B967-4D40E7264692}" destId="{FC30E5D4-CDB4-4869-870E-0194A8F1C941}" srcOrd="0" destOrd="0" presId="urn:diagrams.loki3.com/BracketList"/>
+    <dgm:cxn modelId="{7281A6E1-A1FD-45FF-9796-D0912B03F1CE}" type="presParOf" srcId="{F8C0EF74-86C1-42D5-B967-4D40E7264692}" destId="{445EF2BF-9CCF-427F-86E7-0EE76014CEAE}" srcOrd="1" destOrd="0" presId="urn:diagrams.loki3.com/BracketList"/>
+    <dgm:cxn modelId="{2BA9C521-976B-4CAF-BCB1-D3AD92DA8295}" type="presParOf" srcId="{F8C0EF74-86C1-42D5-B967-4D40E7264692}" destId="{C4A5FE6A-416A-4E74-8D09-22D1B287D053}" srcOrd="2" destOrd="0" presId="urn:diagrams.loki3.com/BracketList"/>
+    <dgm:cxn modelId="{4B5ADCEB-C6FB-451F-9853-920EC034A8D6}" type="presParOf" srcId="{F8C0EF74-86C1-42D5-B967-4D40E7264692}" destId="{BB05A4BB-07A4-4F9D-9440-5E4A90C41B26}" srcOrd="3" destOrd="0" presId="urn:diagrams.loki3.com/BracketList"/>
+    <dgm:cxn modelId="{CF571DBE-CD12-4132-809F-4C54A64F4317}" type="presParOf" srcId="{B8293958-A371-4862-97A7-9F34931F623C}" destId="{5F79257A-4375-48CF-861D-77E7B9CCBFFC}" srcOrd="11" destOrd="0" presId="urn:diagrams.loki3.com/BracketList"/>
+    <dgm:cxn modelId="{B3681AFB-8797-42F9-8F01-B63D7D72AEFC}" type="presParOf" srcId="{B8293958-A371-4862-97A7-9F34931F623C}" destId="{7FFCB212-3644-4A99-87FA-5981779C7FE3}" srcOrd="12" destOrd="0" presId="urn:diagrams.loki3.com/BracketList"/>
+    <dgm:cxn modelId="{07646610-27A5-4DD9-88C5-0B3DEB109233}" type="presParOf" srcId="{7FFCB212-3644-4A99-87FA-5981779C7FE3}" destId="{B0C36AE6-B147-4B0F-B073-C5A268D00559}" srcOrd="0" destOrd="0" presId="urn:diagrams.loki3.com/BracketList"/>
+    <dgm:cxn modelId="{68388AA2-2DE3-4EB8-8C35-4C6473528BE8}" type="presParOf" srcId="{7FFCB212-3644-4A99-87FA-5981779C7FE3}" destId="{A2A50714-4054-48E9-9F0C-8A8AA89F2D2A}" srcOrd="1" destOrd="0" presId="urn:diagrams.loki3.com/BracketList"/>
+    <dgm:cxn modelId="{33844C84-B141-431D-9AF3-15EA8D263EBC}" type="presParOf" srcId="{7FFCB212-3644-4A99-87FA-5981779C7FE3}" destId="{5F7340C3-F45F-49E0-8B28-7C8D5CCF33D2}" srcOrd="2" destOrd="0" presId="urn:diagrams.loki3.com/BracketList"/>
+    <dgm:cxn modelId="{A845DFD7-1173-44FA-B753-569EDA2C0BBC}" type="presParOf" srcId="{7FFCB212-3644-4A99-87FA-5981779C7FE3}" destId="{1807F594-D5FD-40B6-AE21-B86991A6B045}" srcOrd="3" destOrd="0" presId="urn:diagrams.loki3.com/BracketList"/>
   </dgm:cxnLst>
   <dgm:bg/>
   <dgm:whole/>
   <dgm:extLst>
     <a:ext uri="http://schemas.microsoft.com/office/drawing/2008/diagram">
-      <dsp:dataModelExt xmlns:dsp="http://schemas.microsoft.com/office/drawing/2008/diagram" relId="rId28" minVer="http://schemas.openxmlformats.org/drawingml/2006/diagram"/>
+      <dsp:dataModelExt xmlns:dsp="http://schemas.microsoft.com/office/drawing/2008/diagram" relId="rId27" minVer="http://schemas.openxmlformats.org/drawingml/2006/diagram"/>
     </a:ext>
   </dgm:extLst>
 </dgm:dataModel>
@@ -22935,13 +22897,6 @@
         </dgm:presLayoutVars>
       </dgm:prSet>
       <dgm:spPr/>
-      <dgm:t>
-        <a:bodyPr/>
-        <a:lstStyle/>
-        <a:p>
-          <a:endParaRPr lang="en-US"/>
-        </a:p>
-      </dgm:t>
     </dgm:pt>
     <dgm:pt modelId="{B90180A3-4144-49AC-AAD3-5178A7193E1D}" type="pres">
       <dgm:prSet presAssocID="{04F96564-135C-4A9B-A976-CACB65E494FE}" presName="linNode" presStyleCnt="0"/>
@@ -23129,62 +23084,62 @@
     </dgm:pt>
   </dgm:ptLst>
   <dgm:cxnLst>
+    <dgm:cxn modelId="{ADBD0D3A-29D8-4B4E-8E3E-FA5D103489FE}" type="presOf" srcId="{867D5F36-205D-4996-933D-0065AA93A720}" destId="{3A35AB47-0F5E-41BB-BB3D-186AA070D361}" srcOrd="0" destOrd="1" presId="urn:diagrams.loki3.com/BracketList"/>
+    <dgm:cxn modelId="{A1F6BF1D-2C90-41D7-9152-2007FBADBE83}" type="presOf" srcId="{B2C2EC9E-2CFF-429D-8B41-3752BED781D7}" destId="{749AFBC4-07EA-478A-A624-1C472E4A17F6}" srcOrd="0" destOrd="0" presId="urn:diagrams.loki3.com/BracketList"/>
     <dgm:cxn modelId="{733622E2-6B42-4263-8A90-279099ADF1AE}" srcId="{B2C2EC9E-2CFF-429D-8B41-3752BED781D7}" destId="{04F96564-135C-4A9B-A976-CACB65E494FE}" srcOrd="0" destOrd="0" parTransId="{7621EE94-BE11-4FA3-84A0-88E4F4C2EBF5}" sibTransId="{18D46C5A-325E-4DFD-98E7-E327FAE7BD2C}"/>
-    <dgm:cxn modelId="{4FFA5D2A-D5D1-42DD-8D1B-110B78E6294A}" type="presOf" srcId="{04F96564-135C-4A9B-A976-CACB65E494FE}" destId="{A9558F69-A54D-411D-9B25-0616C67408CD}" srcOrd="0" destOrd="0" presId="urn:diagrams.loki3.com/BracketList"/>
-    <dgm:cxn modelId="{0036192D-5717-4CE4-913A-E3CD1ADD1653}" type="presOf" srcId="{31E3772E-8D8F-46D6-902E-EC5D20EE55BA}" destId="{F9A8ADC3-979F-4BAF-96D0-7A19CF4B4E5C}" srcOrd="0" destOrd="3" presId="urn:diagrams.loki3.com/BracketList"/>
+    <dgm:cxn modelId="{AFA39CC1-1314-4636-BA85-22CBBD1938DE}" type="presOf" srcId="{351F2F77-B933-4029-A160-0C70D1148EB9}" destId="{F9A8ADC3-979F-4BAF-96D0-7A19CF4B4E5C}" srcOrd="0" destOrd="0" presId="urn:diagrams.loki3.com/BracketList"/>
     <dgm:cxn modelId="{8B39BDBF-A60D-484D-8F33-1456325F10E8}" srcId="{B2C2EC9E-2CFF-429D-8B41-3752BED781D7}" destId="{94DB83C1-670A-4E5D-83BA-CF128FE3AFF2}" srcOrd="3" destOrd="0" parTransId="{7B654B94-A767-4B0F-A917-487F1220A0F8}" sibTransId="{9BE6FBB7-4870-46FA-831E-9B3C3CBFE2A1}"/>
+    <dgm:cxn modelId="{0F06FC46-6D17-4827-B574-521819F55EB3}" type="presOf" srcId="{E4496EA9-B01D-4663-9C0C-FF97CF20193D}" destId="{39421C60-D9EC-4196-B514-82024BEACE31}" srcOrd="0" destOrd="0" presId="urn:diagrams.loki3.com/BracketList"/>
+    <dgm:cxn modelId="{C76863E4-8CB0-4B62-B77A-B138E63F174B}" type="presOf" srcId="{31E3772E-8D8F-46D6-902E-EC5D20EE55BA}" destId="{F9A8ADC3-979F-4BAF-96D0-7A19CF4B4E5C}" srcOrd="0" destOrd="3" presId="urn:diagrams.loki3.com/BracketList"/>
     <dgm:cxn modelId="{4C0EA529-6196-47DD-979C-CBC7FEB67EAA}" srcId="{94DB83C1-670A-4E5D-83BA-CF128FE3AFF2}" destId="{E73E686C-8EC9-4DA1-9C26-9F07C1ACF0C8}" srcOrd="0" destOrd="0" parTransId="{90FE1203-DD39-41E2-9D56-A00370D92172}" sibTransId="{14BF84E9-5CD3-41C2-B112-6F3F11C82E01}"/>
     <dgm:cxn modelId="{D85F9ED9-51BB-445A-AB45-AFB1DF954A37}" srcId="{E4496EA9-B01D-4663-9C0C-FF97CF20193D}" destId="{41FA5F6A-513A-4811-9FD6-846DC9B613DD}" srcOrd="1" destOrd="0" parTransId="{35DE384F-A1F6-43D9-963E-9792230563BA}" sibTransId="{088FE84B-D2DF-4A63-A4FD-F78499270CCA}"/>
     <dgm:cxn modelId="{29DD737B-87F3-4C66-A93B-49A93AA76A82}" srcId="{B2C2EC9E-2CFF-429D-8B41-3752BED781D7}" destId="{AD760B07-3524-4195-9145-A4078B87EEFD}" srcOrd="2" destOrd="0" parTransId="{B83CA0CF-4385-41B4-8C05-CE825F5E12B8}" sibTransId="{88AF0E90-7608-4220-B19D-C80405225C96}"/>
     <dgm:cxn modelId="{7109285E-AFDA-4422-AF7D-9112AC490CDB}" srcId="{E4496EA9-B01D-4663-9C0C-FF97CF20193D}" destId="{351F2F77-B933-4029-A160-0C70D1148EB9}" srcOrd="0" destOrd="0" parTransId="{5E3188DA-BEA7-41CA-A928-C32D1B435790}" sibTransId="{372DC7E5-E7E5-4462-A872-1F1A3A7872C2}"/>
-    <dgm:cxn modelId="{B8F0A614-564E-4D35-A3CA-63BF1008C74F}" type="presOf" srcId="{0AC049D3-E36C-4A45-8636-98A83EAA272E}" destId="{7FB9C01E-BC15-437E-AE82-8DE465E9456C}" srcOrd="0" destOrd="1" presId="urn:diagrams.loki3.com/BracketList"/>
-    <dgm:cxn modelId="{C4DB6EA3-5604-40BA-91AF-472A7BEFF8B4}" type="presOf" srcId="{6E8A5D12-DF30-4542-8D71-F5E0A398807B}" destId="{F9A8ADC3-979F-4BAF-96D0-7A19CF4B4E5C}" srcOrd="0" destOrd="2" presId="urn:diagrams.loki3.com/BracketList"/>
-    <dgm:cxn modelId="{E4977D48-5550-4C5E-B5F9-EBD309553005}" type="presOf" srcId="{E4496EA9-B01D-4663-9C0C-FF97CF20193D}" destId="{39421C60-D9EC-4196-B514-82024BEACE31}" srcOrd="0" destOrd="0" presId="urn:diagrams.loki3.com/BracketList"/>
+    <dgm:cxn modelId="{C77BE273-7BF7-4AE7-BFFA-9142E44C34AE}" type="presOf" srcId="{E73E686C-8EC9-4DA1-9C26-9F07C1ACF0C8}" destId="{CB30EA6C-06AF-4CA2-AFD5-728775BF7653}" srcOrd="0" destOrd="0" presId="urn:diagrams.loki3.com/BracketList"/>
+    <dgm:cxn modelId="{954D650D-6B33-44CC-A93A-DBF191B7CDFE}" type="presOf" srcId="{94DB83C1-670A-4E5D-83BA-CF128FE3AFF2}" destId="{A1A5DC75-7D95-4FFB-8AC6-233BDEB7CCBE}" srcOrd="0" destOrd="0" presId="urn:diagrams.loki3.com/BracketList"/>
+    <dgm:cxn modelId="{F4112395-CBE0-48E0-96AD-6A3F23099CBC}" type="presOf" srcId="{04F96564-135C-4A9B-A976-CACB65E494FE}" destId="{A9558F69-A54D-411D-9B25-0616C67408CD}" srcOrd="0" destOrd="0" presId="urn:diagrams.loki3.com/BracketList"/>
     <dgm:cxn modelId="{0DAB9B74-C937-4B21-948E-76636CC2166B}" srcId="{04F96564-135C-4A9B-A976-CACB65E494FE}" destId="{867D5F36-205D-4996-933D-0065AA93A720}" srcOrd="1" destOrd="0" parTransId="{AC396D69-D9A2-4D89-A155-370AB5F6CE3F}" sibTransId="{7EBA6DAA-71CC-434F-B5C6-076E6E29A60F}"/>
-    <dgm:cxn modelId="{1161B72E-627D-4A59-B207-2A85938F0CEF}" type="presOf" srcId="{B2C2EC9E-2CFF-429D-8B41-3752BED781D7}" destId="{749AFBC4-07EA-478A-A624-1C472E4A17F6}" srcOrd="0" destOrd="0" presId="urn:diagrams.loki3.com/BracketList"/>
     <dgm:cxn modelId="{4BE3DD37-BE09-4F81-98F5-B87FC2C25818}" srcId="{E4496EA9-B01D-4663-9C0C-FF97CF20193D}" destId="{6E8A5D12-DF30-4542-8D71-F5E0A398807B}" srcOrd="2" destOrd="0" parTransId="{E4B3FAA6-82F7-44D9-9B63-DE3BD77C65C2}" sibTransId="{9DAB7E88-6D25-418D-96C6-0B8C14CD9568}"/>
     <dgm:cxn modelId="{6B04C954-3066-44F6-A529-F744696C9BE5}" srcId="{AD760B07-3524-4195-9145-A4078B87EEFD}" destId="{0AC049D3-E36C-4A45-8636-98A83EAA272E}" srcOrd="1" destOrd="0" parTransId="{B456731C-34D9-434F-AC1A-860ADEAD6F2E}" sibTransId="{4170BE3E-40CB-480E-9CE6-71AE2537D06F}"/>
     <dgm:cxn modelId="{471474AC-0A97-4918-929D-DECB4D01F267}" srcId="{E4496EA9-B01D-4663-9C0C-FF97CF20193D}" destId="{31E3772E-8D8F-46D6-902E-EC5D20EE55BA}" srcOrd="3" destOrd="0" parTransId="{EAF08589-F5E7-4909-8873-F0A843952608}" sibTransId="{DC9D163A-1E29-48DF-A124-2D302029A17E}"/>
     <dgm:cxn modelId="{EC85781F-82BF-4436-8E9B-E2152D65848A}" srcId="{B2C2EC9E-2CFF-429D-8B41-3752BED781D7}" destId="{E4496EA9-B01D-4663-9C0C-FF97CF20193D}" srcOrd="1" destOrd="0" parTransId="{0D4B92BB-E759-4DC7-ABAF-2A07595CD6CC}" sibTransId="{BA234709-7BEC-4F88-9466-5B5994BFB556}"/>
-    <dgm:cxn modelId="{3FAC9C5E-E806-482F-A14C-70E4EC0AC3A5}" type="presOf" srcId="{351F2F77-B933-4029-A160-0C70D1148EB9}" destId="{F9A8ADC3-979F-4BAF-96D0-7A19CF4B4E5C}" srcOrd="0" destOrd="0" presId="urn:diagrams.loki3.com/BracketList"/>
+    <dgm:cxn modelId="{B4BB9445-B57A-49C3-8114-8735C16C93B6}" type="presOf" srcId="{87FB4198-ACC9-44BE-8112-C5504039AB29}" destId="{7FB9C01E-BC15-437E-AE82-8DE465E9456C}" srcOrd="0" destOrd="0" presId="urn:diagrams.loki3.com/BracketList"/>
+    <dgm:cxn modelId="{EB6B39B4-5B89-495E-B803-36487E452191}" type="presOf" srcId="{0AC049D3-E36C-4A45-8636-98A83EAA272E}" destId="{7FB9C01E-BC15-437E-AE82-8DE465E9456C}" srcOrd="0" destOrd="1" presId="urn:diagrams.loki3.com/BracketList"/>
     <dgm:cxn modelId="{DBFBA056-3E5B-4DBC-8F92-2D995240E343}" srcId="{04F96564-135C-4A9B-A976-CACB65E494FE}" destId="{26E46741-0A38-4C1D-A54C-D9FEA61DB7AD}" srcOrd="0" destOrd="0" parTransId="{6E1F71E6-1EE1-4992-82C8-26B8FC12AB4D}" sibTransId="{C85C5033-7E7E-4E63-BC9E-EFB7A37BDE4F}"/>
-    <dgm:cxn modelId="{689127D0-F987-4218-BEF6-D2EB81D16B18}" type="presOf" srcId="{E73E686C-8EC9-4DA1-9C26-9F07C1ACF0C8}" destId="{CB30EA6C-06AF-4CA2-AFD5-728775BF7653}" srcOrd="0" destOrd="0" presId="urn:diagrams.loki3.com/BracketList"/>
-    <dgm:cxn modelId="{24D3114B-394E-4010-B427-9AE756066C19}" type="presOf" srcId="{867D5F36-205D-4996-933D-0065AA93A720}" destId="{3A35AB47-0F5E-41BB-BB3D-186AA070D361}" srcOrd="0" destOrd="1" presId="urn:diagrams.loki3.com/BracketList"/>
-    <dgm:cxn modelId="{EDF9C05F-EC97-4CDF-A9AE-1C411087B1DB}" type="presOf" srcId="{94DB83C1-670A-4E5D-83BA-CF128FE3AFF2}" destId="{A1A5DC75-7D95-4FFB-8AC6-233BDEB7CCBE}" srcOrd="0" destOrd="0" presId="urn:diagrams.loki3.com/BracketList"/>
-    <dgm:cxn modelId="{FD392489-DCAF-406E-BD5C-4507BEE5116D}" type="presOf" srcId="{87FB4198-ACC9-44BE-8112-C5504039AB29}" destId="{7FB9C01E-BC15-437E-AE82-8DE465E9456C}" srcOrd="0" destOrd="0" presId="urn:diagrams.loki3.com/BracketList"/>
-    <dgm:cxn modelId="{2EC0257B-2004-40C4-8E81-3EA42A86A526}" type="presOf" srcId="{41FA5F6A-513A-4811-9FD6-846DC9B613DD}" destId="{F9A8ADC3-979F-4BAF-96D0-7A19CF4B4E5C}" srcOrd="0" destOrd="1" presId="urn:diagrams.loki3.com/BracketList"/>
-    <dgm:cxn modelId="{B8D80447-A78A-46BF-B271-9695A8E06214}" type="presOf" srcId="{AD760B07-3524-4195-9145-A4078B87EEFD}" destId="{F425F5B5-F618-4901-A98B-EA83999E0797}" srcOrd="0" destOrd="0" presId="urn:diagrams.loki3.com/BracketList"/>
-    <dgm:cxn modelId="{FFC8FAC0-CBFF-45CD-9116-F13CCE6C5C05}" type="presOf" srcId="{26E46741-0A38-4C1D-A54C-D9FEA61DB7AD}" destId="{3A35AB47-0F5E-41BB-BB3D-186AA070D361}" srcOrd="0" destOrd="0" presId="urn:diagrams.loki3.com/BracketList"/>
+    <dgm:cxn modelId="{269C73A9-1594-429A-9EA5-2791CA147785}" type="presOf" srcId="{26E46741-0A38-4C1D-A54C-D9FEA61DB7AD}" destId="{3A35AB47-0F5E-41BB-BB3D-186AA070D361}" srcOrd="0" destOrd="0" presId="urn:diagrams.loki3.com/BracketList"/>
+    <dgm:cxn modelId="{67C02EFE-055C-45F3-BEEF-5CF90EB86A0E}" type="presOf" srcId="{6E8A5D12-DF30-4542-8D71-F5E0A398807B}" destId="{F9A8ADC3-979F-4BAF-96D0-7A19CF4B4E5C}" srcOrd="0" destOrd="2" presId="urn:diagrams.loki3.com/BracketList"/>
+    <dgm:cxn modelId="{6E5592CB-00D8-4408-80BD-454DE5327E92}" type="presOf" srcId="{41FA5F6A-513A-4811-9FD6-846DC9B613DD}" destId="{F9A8ADC3-979F-4BAF-96D0-7A19CF4B4E5C}" srcOrd="0" destOrd="1" presId="urn:diagrams.loki3.com/BracketList"/>
+    <dgm:cxn modelId="{9C241C8C-1DEC-4723-9B3E-2893CD69520F}" type="presOf" srcId="{AD760B07-3524-4195-9145-A4078B87EEFD}" destId="{F425F5B5-F618-4901-A98B-EA83999E0797}" srcOrd="0" destOrd="0" presId="urn:diagrams.loki3.com/BracketList"/>
     <dgm:cxn modelId="{FC702D4F-9291-4589-9AC1-8F70D91AAA9B}" srcId="{AD760B07-3524-4195-9145-A4078B87EEFD}" destId="{87FB4198-ACC9-44BE-8112-C5504039AB29}" srcOrd="0" destOrd="0" parTransId="{A9262217-75DD-4613-8076-70E0D3598773}" sibTransId="{1C8DEAF7-23EA-4A60-928B-2F654A1CF92B}"/>
-    <dgm:cxn modelId="{5370C730-AD31-4C81-B703-7F2C63AD39AE}" type="presParOf" srcId="{749AFBC4-07EA-478A-A624-1C472E4A17F6}" destId="{B90180A3-4144-49AC-AAD3-5178A7193E1D}" srcOrd="0" destOrd="0" presId="urn:diagrams.loki3.com/BracketList"/>
-    <dgm:cxn modelId="{0AAB3A43-F1A8-4D5E-91F3-4DDCE37CE25E}" type="presParOf" srcId="{B90180A3-4144-49AC-AAD3-5178A7193E1D}" destId="{A9558F69-A54D-411D-9B25-0616C67408CD}" srcOrd="0" destOrd="0" presId="urn:diagrams.loki3.com/BracketList"/>
-    <dgm:cxn modelId="{63AECC91-6D2F-4C44-86F7-9AE8DB87D1A5}" type="presParOf" srcId="{B90180A3-4144-49AC-AAD3-5178A7193E1D}" destId="{0083430D-6002-4B21-8077-311F6462F1A6}" srcOrd="1" destOrd="0" presId="urn:diagrams.loki3.com/BracketList"/>
-    <dgm:cxn modelId="{A9793344-9CD8-46A2-A021-EDC24FE93855}" type="presParOf" srcId="{B90180A3-4144-49AC-AAD3-5178A7193E1D}" destId="{3427D4AB-66A5-4476-83EE-7DA79B2BB2E8}" srcOrd="2" destOrd="0" presId="urn:diagrams.loki3.com/BracketList"/>
-    <dgm:cxn modelId="{1367BB07-A875-48DF-AF64-8726A88810CC}" type="presParOf" srcId="{B90180A3-4144-49AC-AAD3-5178A7193E1D}" destId="{3A35AB47-0F5E-41BB-BB3D-186AA070D361}" srcOrd="3" destOrd="0" presId="urn:diagrams.loki3.com/BracketList"/>
-    <dgm:cxn modelId="{82B9BCCD-989E-43CE-9CA7-F6B07AF2C39F}" type="presParOf" srcId="{749AFBC4-07EA-478A-A624-1C472E4A17F6}" destId="{3420D390-27A3-4D30-9918-AD98A701602C}" srcOrd="1" destOrd="0" presId="urn:diagrams.loki3.com/BracketList"/>
-    <dgm:cxn modelId="{2B4677CB-6779-4A4B-9AD5-05481C548980}" type="presParOf" srcId="{749AFBC4-07EA-478A-A624-1C472E4A17F6}" destId="{D8F868C8-E804-4970-BC59-2FC25D8A191B}" srcOrd="2" destOrd="0" presId="urn:diagrams.loki3.com/BracketList"/>
-    <dgm:cxn modelId="{6F8E43F9-9F78-4959-B7A0-68507E419919}" type="presParOf" srcId="{D8F868C8-E804-4970-BC59-2FC25D8A191B}" destId="{39421C60-D9EC-4196-B514-82024BEACE31}" srcOrd="0" destOrd="0" presId="urn:diagrams.loki3.com/BracketList"/>
-    <dgm:cxn modelId="{845AF6AF-B1E3-4BD2-BB82-26DAC7EC2183}" type="presParOf" srcId="{D8F868C8-E804-4970-BC59-2FC25D8A191B}" destId="{28355A26-6147-4A6E-9010-3A472FDBA137}" srcOrd="1" destOrd="0" presId="urn:diagrams.loki3.com/BracketList"/>
-    <dgm:cxn modelId="{C85BC4D3-DF32-48D1-9FD9-D25FDDC0C12D}" type="presParOf" srcId="{D8F868C8-E804-4970-BC59-2FC25D8A191B}" destId="{0FD612CE-7D7C-4A71-9790-1605935B2712}" srcOrd="2" destOrd="0" presId="urn:diagrams.loki3.com/BracketList"/>
-    <dgm:cxn modelId="{C61C4523-2533-4CAC-B536-3AA96DC76824}" type="presParOf" srcId="{D8F868C8-E804-4970-BC59-2FC25D8A191B}" destId="{F9A8ADC3-979F-4BAF-96D0-7A19CF4B4E5C}" srcOrd="3" destOrd="0" presId="urn:diagrams.loki3.com/BracketList"/>
-    <dgm:cxn modelId="{8C55964F-8661-4C88-B6FD-BAAFEF779133}" type="presParOf" srcId="{749AFBC4-07EA-478A-A624-1C472E4A17F6}" destId="{05D0361E-A06B-48CB-8ED2-7B12BC372940}" srcOrd="3" destOrd="0" presId="urn:diagrams.loki3.com/BracketList"/>
-    <dgm:cxn modelId="{F280BF78-B852-4BFF-A370-9A4C18EECDA4}" type="presParOf" srcId="{749AFBC4-07EA-478A-A624-1C472E4A17F6}" destId="{11F8D4F4-BC80-4F49-909A-FA18B9E44747}" srcOrd="4" destOrd="0" presId="urn:diagrams.loki3.com/BracketList"/>
-    <dgm:cxn modelId="{78637819-FA3C-48FB-9908-64B982718FDE}" type="presParOf" srcId="{11F8D4F4-BC80-4F49-909A-FA18B9E44747}" destId="{F425F5B5-F618-4901-A98B-EA83999E0797}" srcOrd="0" destOrd="0" presId="urn:diagrams.loki3.com/BracketList"/>
-    <dgm:cxn modelId="{C704EA5D-17CD-4027-9EB6-500067992A8F}" type="presParOf" srcId="{11F8D4F4-BC80-4F49-909A-FA18B9E44747}" destId="{9448B498-4104-4B63-A33A-E539728ECFE0}" srcOrd="1" destOrd="0" presId="urn:diagrams.loki3.com/BracketList"/>
-    <dgm:cxn modelId="{56838F61-43B7-4AE2-9CA1-1D5768440050}" type="presParOf" srcId="{11F8D4F4-BC80-4F49-909A-FA18B9E44747}" destId="{7616B233-F3DB-47B8-A5E2-B776552128AE}" srcOrd="2" destOrd="0" presId="urn:diagrams.loki3.com/BracketList"/>
-    <dgm:cxn modelId="{F46F77BC-7FE8-4B64-B8A6-617AA384435E}" type="presParOf" srcId="{11F8D4F4-BC80-4F49-909A-FA18B9E44747}" destId="{7FB9C01E-BC15-437E-AE82-8DE465E9456C}" srcOrd="3" destOrd="0" presId="urn:diagrams.loki3.com/BracketList"/>
-    <dgm:cxn modelId="{63BA95FF-BF7F-46FD-BA3F-C516510487E7}" type="presParOf" srcId="{749AFBC4-07EA-478A-A624-1C472E4A17F6}" destId="{49087253-C972-4FEC-8BC4-C96E89826E62}" srcOrd="5" destOrd="0" presId="urn:diagrams.loki3.com/BracketList"/>
-    <dgm:cxn modelId="{1BB10B7B-656A-4503-816F-7B52215FEABF}" type="presParOf" srcId="{749AFBC4-07EA-478A-A624-1C472E4A17F6}" destId="{DB6A1C53-785F-41F2-86F5-B0A2A6D57569}" srcOrd="6" destOrd="0" presId="urn:diagrams.loki3.com/BracketList"/>
-    <dgm:cxn modelId="{D052DB46-BEAF-4218-8F85-42D2012E34FB}" type="presParOf" srcId="{DB6A1C53-785F-41F2-86F5-B0A2A6D57569}" destId="{A1A5DC75-7D95-4FFB-8AC6-233BDEB7CCBE}" srcOrd="0" destOrd="0" presId="urn:diagrams.loki3.com/BracketList"/>
-    <dgm:cxn modelId="{E65A8DF2-69D5-4681-B0E1-860D936DB5B9}" type="presParOf" srcId="{DB6A1C53-785F-41F2-86F5-B0A2A6D57569}" destId="{4FE069F2-D405-4642-B765-0EB11EB172A9}" srcOrd="1" destOrd="0" presId="urn:diagrams.loki3.com/BracketList"/>
-    <dgm:cxn modelId="{4247F194-8481-4A95-A1A2-5B9C8493F4A7}" type="presParOf" srcId="{DB6A1C53-785F-41F2-86F5-B0A2A6D57569}" destId="{0338A696-682A-45DC-AC8F-2B3B179ECCDE}" srcOrd="2" destOrd="0" presId="urn:diagrams.loki3.com/BracketList"/>
-    <dgm:cxn modelId="{D8C73EF9-BC73-4B93-B1BB-2612DECDD76A}" type="presParOf" srcId="{DB6A1C53-785F-41F2-86F5-B0A2A6D57569}" destId="{CB30EA6C-06AF-4CA2-AFD5-728775BF7653}" srcOrd="3" destOrd="0" presId="urn:diagrams.loki3.com/BracketList"/>
+    <dgm:cxn modelId="{AF2F2FA0-5087-4920-B777-2A056DB366D8}" type="presParOf" srcId="{749AFBC4-07EA-478A-A624-1C472E4A17F6}" destId="{B90180A3-4144-49AC-AAD3-5178A7193E1D}" srcOrd="0" destOrd="0" presId="urn:diagrams.loki3.com/BracketList"/>
+    <dgm:cxn modelId="{CC284DA3-AD2C-4901-A660-DA10E3F9FEE7}" type="presParOf" srcId="{B90180A3-4144-49AC-AAD3-5178A7193E1D}" destId="{A9558F69-A54D-411D-9B25-0616C67408CD}" srcOrd="0" destOrd="0" presId="urn:diagrams.loki3.com/BracketList"/>
+    <dgm:cxn modelId="{7ACEFC4F-0DDD-475B-8C00-8160A6DE8C27}" type="presParOf" srcId="{B90180A3-4144-49AC-AAD3-5178A7193E1D}" destId="{0083430D-6002-4B21-8077-311F6462F1A6}" srcOrd="1" destOrd="0" presId="urn:diagrams.loki3.com/BracketList"/>
+    <dgm:cxn modelId="{70FA3082-9411-4B0F-837F-3767BF8AEB52}" type="presParOf" srcId="{B90180A3-4144-49AC-AAD3-5178A7193E1D}" destId="{3427D4AB-66A5-4476-83EE-7DA79B2BB2E8}" srcOrd="2" destOrd="0" presId="urn:diagrams.loki3.com/BracketList"/>
+    <dgm:cxn modelId="{5467DA71-265D-41BC-A95D-3DE8BAF2E566}" type="presParOf" srcId="{B90180A3-4144-49AC-AAD3-5178A7193E1D}" destId="{3A35AB47-0F5E-41BB-BB3D-186AA070D361}" srcOrd="3" destOrd="0" presId="urn:diagrams.loki3.com/BracketList"/>
+    <dgm:cxn modelId="{1E4B7D0D-FE6E-4B94-8328-C6041E8BA65B}" type="presParOf" srcId="{749AFBC4-07EA-478A-A624-1C472E4A17F6}" destId="{3420D390-27A3-4D30-9918-AD98A701602C}" srcOrd="1" destOrd="0" presId="urn:diagrams.loki3.com/BracketList"/>
+    <dgm:cxn modelId="{B1A50C79-57DF-4672-A29E-CD3803D6803C}" type="presParOf" srcId="{749AFBC4-07EA-478A-A624-1C472E4A17F6}" destId="{D8F868C8-E804-4970-BC59-2FC25D8A191B}" srcOrd="2" destOrd="0" presId="urn:diagrams.loki3.com/BracketList"/>
+    <dgm:cxn modelId="{52E01687-19E7-4E49-A521-2CBFC05A3426}" type="presParOf" srcId="{D8F868C8-E804-4970-BC59-2FC25D8A191B}" destId="{39421C60-D9EC-4196-B514-82024BEACE31}" srcOrd="0" destOrd="0" presId="urn:diagrams.loki3.com/BracketList"/>
+    <dgm:cxn modelId="{A2F985D8-F91B-4264-B853-EFE4C61D40FB}" type="presParOf" srcId="{D8F868C8-E804-4970-BC59-2FC25D8A191B}" destId="{28355A26-6147-4A6E-9010-3A472FDBA137}" srcOrd="1" destOrd="0" presId="urn:diagrams.loki3.com/BracketList"/>
+    <dgm:cxn modelId="{D954D555-310E-46F7-9558-F106353C1C9C}" type="presParOf" srcId="{D8F868C8-E804-4970-BC59-2FC25D8A191B}" destId="{0FD612CE-7D7C-4A71-9790-1605935B2712}" srcOrd="2" destOrd="0" presId="urn:diagrams.loki3.com/BracketList"/>
+    <dgm:cxn modelId="{B0FD3AA7-6A5B-4D1D-BAB7-6FB8309ADD85}" type="presParOf" srcId="{D8F868C8-E804-4970-BC59-2FC25D8A191B}" destId="{F9A8ADC3-979F-4BAF-96D0-7A19CF4B4E5C}" srcOrd="3" destOrd="0" presId="urn:diagrams.loki3.com/BracketList"/>
+    <dgm:cxn modelId="{03E8990F-F158-4238-BAA0-6A16EAC13B69}" type="presParOf" srcId="{749AFBC4-07EA-478A-A624-1C472E4A17F6}" destId="{05D0361E-A06B-48CB-8ED2-7B12BC372940}" srcOrd="3" destOrd="0" presId="urn:diagrams.loki3.com/BracketList"/>
+    <dgm:cxn modelId="{318941CA-C766-4CB0-B960-F55715508038}" type="presParOf" srcId="{749AFBC4-07EA-478A-A624-1C472E4A17F6}" destId="{11F8D4F4-BC80-4F49-909A-FA18B9E44747}" srcOrd="4" destOrd="0" presId="urn:diagrams.loki3.com/BracketList"/>
+    <dgm:cxn modelId="{6DB3A552-F1E8-47B3-B613-FC0FAE405815}" type="presParOf" srcId="{11F8D4F4-BC80-4F49-909A-FA18B9E44747}" destId="{F425F5B5-F618-4901-A98B-EA83999E0797}" srcOrd="0" destOrd="0" presId="urn:diagrams.loki3.com/BracketList"/>
+    <dgm:cxn modelId="{3D0D408F-52E9-4C32-B9D8-1D15BDE630C3}" type="presParOf" srcId="{11F8D4F4-BC80-4F49-909A-FA18B9E44747}" destId="{9448B498-4104-4B63-A33A-E539728ECFE0}" srcOrd="1" destOrd="0" presId="urn:diagrams.loki3.com/BracketList"/>
+    <dgm:cxn modelId="{E5FBA0AA-E7C1-48B2-B07E-767810858F64}" type="presParOf" srcId="{11F8D4F4-BC80-4F49-909A-FA18B9E44747}" destId="{7616B233-F3DB-47B8-A5E2-B776552128AE}" srcOrd="2" destOrd="0" presId="urn:diagrams.loki3.com/BracketList"/>
+    <dgm:cxn modelId="{0B4E2529-890A-40A9-9847-7A82A8D7C95E}" type="presParOf" srcId="{11F8D4F4-BC80-4F49-909A-FA18B9E44747}" destId="{7FB9C01E-BC15-437E-AE82-8DE465E9456C}" srcOrd="3" destOrd="0" presId="urn:diagrams.loki3.com/BracketList"/>
+    <dgm:cxn modelId="{E00E003E-8055-4083-907C-E34F5B9194A0}" type="presParOf" srcId="{749AFBC4-07EA-478A-A624-1C472E4A17F6}" destId="{49087253-C972-4FEC-8BC4-C96E89826E62}" srcOrd="5" destOrd="0" presId="urn:diagrams.loki3.com/BracketList"/>
+    <dgm:cxn modelId="{05CFDE79-4C50-4FA6-B097-92F77966A359}" type="presParOf" srcId="{749AFBC4-07EA-478A-A624-1C472E4A17F6}" destId="{DB6A1C53-785F-41F2-86F5-B0A2A6D57569}" srcOrd="6" destOrd="0" presId="urn:diagrams.loki3.com/BracketList"/>
+    <dgm:cxn modelId="{5012E22D-2E05-4776-A746-2848A44A9CAD}" type="presParOf" srcId="{DB6A1C53-785F-41F2-86F5-B0A2A6D57569}" destId="{A1A5DC75-7D95-4FFB-8AC6-233BDEB7CCBE}" srcOrd="0" destOrd="0" presId="urn:diagrams.loki3.com/BracketList"/>
+    <dgm:cxn modelId="{C07EF58B-6C3D-4AE7-8E52-7A90C2AF5267}" type="presParOf" srcId="{DB6A1C53-785F-41F2-86F5-B0A2A6D57569}" destId="{4FE069F2-D405-4642-B765-0EB11EB172A9}" srcOrd="1" destOrd="0" presId="urn:diagrams.loki3.com/BracketList"/>
+    <dgm:cxn modelId="{9CC067A9-24C3-4DED-8B92-0D371BDAACC3}" type="presParOf" srcId="{DB6A1C53-785F-41F2-86F5-B0A2A6D57569}" destId="{0338A696-682A-45DC-AC8F-2B3B179ECCDE}" srcOrd="2" destOrd="0" presId="urn:diagrams.loki3.com/BracketList"/>
+    <dgm:cxn modelId="{337321DD-77EC-4A5A-878C-3B1D953BB47A}" type="presParOf" srcId="{DB6A1C53-785F-41F2-86F5-B0A2A6D57569}" destId="{CB30EA6C-06AF-4CA2-AFD5-728775BF7653}" srcOrd="3" destOrd="0" presId="urn:diagrams.loki3.com/BracketList"/>
   </dgm:cxnLst>
   <dgm:bg/>
   <dgm:whole/>
   <dgm:extLst>
     <a:ext uri="http://schemas.microsoft.com/office/drawing/2008/diagram">
-      <dsp:dataModelExt xmlns:dsp="http://schemas.microsoft.com/office/drawing/2008/diagram" relId="rId33" minVer="http://schemas.openxmlformats.org/drawingml/2006/diagram"/>
+      <dsp:dataModelExt xmlns:dsp="http://schemas.microsoft.com/office/drawing/2008/diagram" relId="rId32" minVer="http://schemas.openxmlformats.org/drawingml/2006/diagram"/>
     </a:ext>
   </dgm:extLst>
 </dgm:dataModel>
@@ -23915,6 +23870,7 @@
             <a:rPr lang="en-US" sz="800"/>
             <a:t>EntityType (inherits from CommonType)</a:t>
           </a:r>
+          <a:endParaRPr lang="en-US" sz="800"/>
         </a:p>
       </dgm:t>
     </dgm:pt>
@@ -24470,13 +24426,6 @@
         </dgm:presLayoutVars>
       </dgm:prSet>
       <dgm:spPr/>
-      <dgm:t>
-        <a:bodyPr/>
-        <a:lstStyle/>
-        <a:p>
-          <a:endParaRPr lang="en-US"/>
-        </a:p>
-      </dgm:t>
     </dgm:pt>
     <dgm:pt modelId="{F1D4FE0D-6621-43C3-951E-0B0923648264}" type="pres">
       <dgm:prSet presAssocID="{519B183E-8621-4C4A-BDDE-972A7D4E5C71}" presName="linNode" presStyleCnt="0"/>
@@ -24537,13 +24486,6 @@
         </dgm:presLayoutVars>
       </dgm:prSet>
       <dgm:spPr/>
-      <dgm:t>
-        <a:bodyPr/>
-        <a:lstStyle/>
-        <a:p>
-          <a:endParaRPr lang="en-US"/>
-        </a:p>
-      </dgm:t>
     </dgm:pt>
     <dgm:pt modelId="{4CB6A4BC-A637-4D45-84F6-905A27C4A80D}" type="pres">
       <dgm:prSet presAssocID="{40946B00-7BC2-4849-A313-96CFF1F689CC}" presName="bracket" presStyleLbl="parChTrans1D1" presStyleIdx="1" presStyleCnt="3"/>
@@ -24560,13 +24502,6 @@
         </dgm:presLayoutVars>
       </dgm:prSet>
       <dgm:spPr/>
-      <dgm:t>
-        <a:bodyPr/>
-        <a:lstStyle/>
-        <a:p>
-          <a:endParaRPr lang="en-US"/>
-        </a:p>
-      </dgm:t>
     </dgm:pt>
     <dgm:pt modelId="{0F5FB4F6-1A79-4A77-8C26-06B9FE29A646}" type="pres">
       <dgm:prSet presAssocID="{97B75D67-26B3-4B17-A717-455A82DDFCBD}" presName="spV" presStyleCnt="0"/>
@@ -24617,94 +24552,94 @@
     </dgm:pt>
   </dgm:ptLst>
   <dgm:cxnLst>
-    <dgm:cxn modelId="{08413AFC-CF7F-4936-A3A0-3BEB4B86B9A1}" type="presOf" srcId="{5CC2A314-F68B-4E53-8880-6BFE74580D3B}" destId="{2900C83C-D0E7-4937-BD1E-34B42EDFC851}" srcOrd="0" destOrd="15" presId="urn:diagrams.loki3.com/BracketList"/>
-    <dgm:cxn modelId="{9432B052-EC0B-4B73-8E1C-11A6E8E8359B}" type="presOf" srcId="{BE192D6E-639C-4FCA-B000-2762153D2107}" destId="{34D2806E-5292-46B8-B849-8326EAEB2D35}" srcOrd="0" destOrd="1" presId="urn:diagrams.loki3.com/BracketList"/>
+    <dgm:cxn modelId="{5AA3124F-4B07-4B12-99D0-10724A45703F}" type="presOf" srcId="{1D48A98A-9B41-4469-AED5-12ECB1E5D1EB}" destId="{34D2806E-5292-46B8-B849-8326EAEB2D35}" srcOrd="0" destOrd="5" presId="urn:diagrams.loki3.com/BracketList"/>
     <dgm:cxn modelId="{2B2F1A8D-FF6D-46B2-9FFA-C21C722EA837}" srcId="{E55C067B-406A-4802-BBB4-48BEA51392C0}" destId="{C4731C6A-1288-459E-AF87-E6196B9A9883}" srcOrd="4" destOrd="0" parTransId="{625E4121-08EA-454B-A476-681C066E4A6D}" sibTransId="{2DEC8B8A-3209-46E3-B930-FFFA144A8D5E}"/>
-    <dgm:cxn modelId="{8874F615-8670-4B98-812D-D3A64A2EAF9B}" type="presOf" srcId="{C1F422D1-141A-4974-9AD5-07BBBBE174D1}" destId="{2900C83C-D0E7-4937-BD1E-34B42EDFC851}" srcOrd="0" destOrd="4" presId="urn:diagrams.loki3.com/BracketList"/>
-    <dgm:cxn modelId="{F62FCCD4-082C-4927-A59E-A3320411FB1E}" type="presOf" srcId="{346D2CD8-A73A-424E-B683-EC6CB8738EE0}" destId="{34D2806E-5292-46B8-B849-8326EAEB2D35}" srcOrd="0" destOrd="7" presId="urn:diagrams.loki3.com/BracketList"/>
-    <dgm:cxn modelId="{F02C8917-7AEA-4598-B88A-10F4AA4EF42C}" type="presOf" srcId="{EE8C8828-1328-4CF4-9786-BC56AA5645D9}" destId="{2900C83C-D0E7-4937-BD1E-34B42EDFC851}" srcOrd="0" destOrd="6" presId="urn:diagrams.loki3.com/BracketList"/>
     <dgm:cxn modelId="{1D2CF902-1716-4A6F-8451-F8DBBD00EDA0}" srcId="{BEB3C56B-3EEF-46A9-93F0-07ED541F384F}" destId="{B6D55811-5B7B-4690-A14A-01CDA9F0D63A}" srcOrd="10" destOrd="0" parTransId="{213B169C-7640-4C2E-B8A4-B609FBEF01DC}" sibTransId="{32927AA3-AA34-43BE-B8CD-E5BD0D49FDF9}"/>
     <dgm:cxn modelId="{14E4F05B-31C3-43B2-B892-477075F2B2F7}" srcId="{519B183E-8621-4C4A-BDDE-972A7D4E5C71}" destId="{7610B337-EE4B-4D47-8781-6C78B49A61E2}" srcOrd="1" destOrd="0" parTransId="{2438E674-1B34-403F-993B-11492B9235E7}" sibTransId="{06A36EFE-EC31-4C4B-BEEC-1D4EDB06BE15}"/>
-    <dgm:cxn modelId="{CD519E96-FD6C-460D-9F22-DDE10598B39D}" type="presOf" srcId="{FEA17A55-A6BE-4C35-AF95-A19790432146}" destId="{2900C83C-D0E7-4937-BD1E-34B42EDFC851}" srcOrd="0" destOrd="12" presId="urn:diagrams.loki3.com/BracketList"/>
     <dgm:cxn modelId="{440BAADD-D150-4584-A07A-15EBA978B1F7}" srcId="{E55C067B-406A-4802-BBB4-48BEA51392C0}" destId="{EE8C8828-1328-4CF4-9786-BC56AA5645D9}" srcOrd="3" destOrd="0" parTransId="{FD199976-08EA-4337-B63B-5ECEF754B361}" sibTransId="{844FBCD1-6AF6-422E-9CD7-42C0566020D9}"/>
-    <dgm:cxn modelId="{8AFF1368-9AE6-417C-81D6-294CE4499741}" type="presOf" srcId="{6C1710A6-ABE9-4FED-9A3E-A21D1FAE0D01}" destId="{2900C83C-D0E7-4937-BD1E-34B42EDFC851}" srcOrd="0" destOrd="11" presId="urn:diagrams.loki3.com/BracketList"/>
     <dgm:cxn modelId="{87AB2A02-2894-4A7F-B573-8F577EBBBE84}" srcId="{F0957AF2-5428-4BF0-BFA1-92FC590CED3B}" destId="{C1F422D1-141A-4974-9AD5-07BBBBE174D1}" srcOrd="0" destOrd="0" parTransId="{F6872E07-7FA0-4C4B-B5D4-34A3C43E4223}" sibTransId="{86D7409B-4B7A-45F8-925A-1647B5E54ED9}"/>
-    <dgm:cxn modelId="{0CB38BB1-BD31-439D-A67D-F64BFEE3BACB}" type="presOf" srcId="{A8CA055B-25DC-4C08-B74C-CCC973C7F8B9}" destId="{2900C83C-D0E7-4937-BD1E-34B42EDFC851}" srcOrd="0" destOrd="5" presId="urn:diagrams.loki3.com/BracketList"/>
-    <dgm:cxn modelId="{08097ED8-F84A-40FF-914C-FD57395FC092}" type="presOf" srcId="{3C29FAA3-7E4C-48F2-AFC9-88AE640995ED}" destId="{2900C83C-D0E7-4937-BD1E-34B42EDFC851}" srcOrd="0" destOrd="13" presId="urn:diagrams.loki3.com/BracketList"/>
     <dgm:cxn modelId="{E45A40A4-71AA-49C2-98B1-DF2646F84458}" srcId="{BEB3C56B-3EEF-46A9-93F0-07ED541F384F}" destId="{E930364D-2D37-446D-A3EC-0081DD21392B}" srcOrd="6" destOrd="0" parTransId="{534A83B0-5F38-4960-9132-F4F3E712714B}" sibTransId="{3B18812A-4EE6-4586-A98F-23CE50497618}"/>
     <dgm:cxn modelId="{F921B0AF-F46B-4F15-B809-C3B0E4C7BC53}" srcId="{E55C067B-406A-4802-BBB4-48BEA51392C0}" destId="{1D493D16-1657-4159-9981-F2AA251D5E8F}" srcOrd="6" destOrd="0" parTransId="{1CC373CC-7142-4CBC-8F14-38C661E92DE2}" sibTransId="{3B67666A-D17A-41BD-9AF2-1C27BA2D9D1D}"/>
-    <dgm:cxn modelId="{513D1CF1-9842-47AB-9E82-3C6921B0625F}" type="presOf" srcId="{40946B00-7BC2-4849-A313-96CFF1F689CC}" destId="{E6955C93-D73C-4196-8511-68F73794F725}" srcOrd="0" destOrd="0" presId="urn:diagrams.loki3.com/BracketList"/>
-    <dgm:cxn modelId="{64ADA519-2FB3-4B82-B42C-632B4760A9C2}" type="presOf" srcId="{E55C067B-406A-4802-BBB4-48BEA51392C0}" destId="{2900C83C-D0E7-4937-BD1E-34B42EDFC851}" srcOrd="0" destOrd="0" presId="urn:diagrams.loki3.com/BracketList"/>
-    <dgm:cxn modelId="{2B3481AD-15F9-4033-BEA0-AD1B2D1339F1}" type="presOf" srcId="{FF1E7E82-32C3-4A8F-9B4B-0979D133D09B}" destId="{34D2806E-5292-46B8-B849-8326EAEB2D35}" srcOrd="0" destOrd="2" presId="urn:diagrams.loki3.com/BracketList"/>
-    <dgm:cxn modelId="{C2F05CB7-01AB-4848-9DB8-E9830680F6F2}" type="presOf" srcId="{B6D55811-5B7B-4690-A14A-01CDA9F0D63A}" destId="{34D2806E-5292-46B8-B849-8326EAEB2D35}" srcOrd="0" destOrd="10" presId="urn:diagrams.loki3.com/BracketList"/>
+    <dgm:cxn modelId="{E96F42A0-BB69-4AC2-9593-D2379DE84285}" type="presOf" srcId="{519B183E-8621-4C4A-BDDE-972A7D4E5C71}" destId="{29FF1268-356E-4A36-BD82-9C2F0AB6746B}" srcOrd="0" destOrd="0" presId="urn:diagrams.loki3.com/BracketList"/>
+    <dgm:cxn modelId="{38EA3620-011A-4222-B8AF-5FC4C8209CA5}" type="presOf" srcId="{3CB53A4D-0DB9-4863-8A27-FDE82B80CE6B}" destId="{34D2806E-5292-46B8-B849-8326EAEB2D35}" srcOrd="0" destOrd="9" presId="urn:diagrams.loki3.com/BracketList"/>
+    <dgm:cxn modelId="{5EB7AA63-F14E-4220-9252-E53C85061FAF}" type="presOf" srcId="{C1F422D1-141A-4974-9AD5-07BBBBE174D1}" destId="{2900C83C-D0E7-4937-BD1E-34B42EDFC851}" srcOrd="0" destOrd="4" presId="urn:diagrams.loki3.com/BracketList"/>
     <dgm:cxn modelId="{C75DE8E7-8E21-4610-8044-B9BF1DDDD909}" srcId="{BEB3C56B-3EEF-46A9-93F0-07ED541F384F}" destId="{CA6BE2BF-4F0C-4D5A-84AB-B9268EF6EE8A}" srcOrd="8" destOrd="0" parTransId="{02ED176E-96C7-40AE-B41C-50B0D8300F18}" sibTransId="{6D7AB48E-F847-40BC-98D2-242B7644280E}"/>
+    <dgm:cxn modelId="{3AFD9352-59CA-4E03-A880-288D93A1C8F0}" type="presOf" srcId="{6C1710A6-ABE9-4FED-9A3E-A21D1FAE0D01}" destId="{2900C83C-D0E7-4937-BD1E-34B42EDFC851}" srcOrd="0" destOrd="11" presId="urn:diagrams.loki3.com/BracketList"/>
     <dgm:cxn modelId="{2FF37E97-1E50-4781-B2A2-ABF1960363C9}" srcId="{BEB3C56B-3EEF-46A9-93F0-07ED541F384F}" destId="{8CB994C3-315C-40B4-8994-557AEB59E918}" srcOrd="0" destOrd="0" parTransId="{6773F1A3-1331-450C-B66B-F75ABF774DA1}" sibTransId="{9711E548-DA3A-4512-A9BD-8792B3781F77}"/>
     <dgm:cxn modelId="{6C4CC89C-2C89-420F-A41D-72044BEB5466}" srcId="{25A7CE55-D961-4186-9E14-A19EDBE4B58F}" destId="{BEB3C56B-3EEF-46A9-93F0-07ED541F384F}" srcOrd="2" destOrd="0" parTransId="{A8416BF9-3A76-424F-9BE0-E8A4FFE8D252}" sibTransId="{014BEE30-A8F3-4787-BE5F-BDEB606D4145}"/>
-    <dgm:cxn modelId="{50183061-81A9-4921-8E0A-11CC7ECA3330}" type="presOf" srcId="{C4731C6A-1288-459E-AF87-E6196B9A9883}" destId="{2900C83C-D0E7-4937-BD1E-34B42EDFC851}" srcOrd="0" destOrd="7" presId="urn:diagrams.loki3.com/BracketList"/>
     <dgm:cxn modelId="{CB083EAD-B015-4C8D-9E61-9FE6F723CD85}" srcId="{BEB3C56B-3EEF-46A9-93F0-07ED541F384F}" destId="{3CB53A4D-0DB9-4863-8A27-FDE82B80CE6B}" srcOrd="9" destOrd="0" parTransId="{E033CF7D-8083-4DDA-9DB4-C5AED94DB265}" sibTransId="{8A79A587-9EF6-467D-B9F4-DDC29A37E3C4}"/>
+    <dgm:cxn modelId="{077D00B5-6161-4C32-B093-6724C3FD5094}" type="presOf" srcId="{7610B337-EE4B-4D47-8781-6C78B49A61E2}" destId="{2900C83C-D0E7-4937-BD1E-34B42EDFC851}" srcOrd="0" destOrd="16" presId="urn:diagrams.loki3.com/BracketList"/>
+    <dgm:cxn modelId="{808ABAAD-A0F5-492F-BDE1-D7F8B5241F7E}" type="presOf" srcId="{B431E93B-30DD-4A24-B566-1FE966DB8A5C}" destId="{2900C83C-D0E7-4937-BD1E-34B42EDFC851}" srcOrd="0" destOrd="1" presId="urn:diagrams.loki3.com/BracketList"/>
+    <dgm:cxn modelId="{80366E1D-5D76-4870-85C4-E93BC65B1044}" type="presOf" srcId="{346D2CD8-A73A-424E-B683-EC6CB8738EE0}" destId="{34D2806E-5292-46B8-B849-8326EAEB2D35}" srcOrd="0" destOrd="7" presId="urn:diagrams.loki3.com/BracketList"/>
+    <dgm:cxn modelId="{19653AEC-B7C4-4CB7-9374-4B4CF6D01E8E}" type="presOf" srcId="{FEA17A55-A6BE-4C35-AF95-A19790432146}" destId="{2900C83C-D0E7-4937-BD1E-34B42EDFC851}" srcOrd="0" destOrd="12" presId="urn:diagrams.loki3.com/BracketList"/>
+    <dgm:cxn modelId="{E163C6D6-A908-476F-8675-67278B0C5A15}" type="presOf" srcId="{E930364D-2D37-446D-A3EC-0081DD21392B}" destId="{34D2806E-5292-46B8-B849-8326EAEB2D35}" srcOrd="0" destOrd="6" presId="urn:diagrams.loki3.com/BracketList"/>
     <dgm:cxn modelId="{04806A64-8A95-4AC1-95BC-87F0018A3DDA}" srcId="{519B183E-8621-4C4A-BDDE-972A7D4E5C71}" destId="{E55C067B-406A-4802-BBB4-48BEA51392C0}" srcOrd="0" destOrd="0" parTransId="{A804F483-ABF6-4E9B-AE10-0693C9FC1D04}" sibTransId="{7F58DFED-50BA-4260-8D61-5EF09C400065}"/>
+    <dgm:cxn modelId="{A03B168A-2B95-4B24-9FE3-5B2D960F36A3}" type="presOf" srcId="{BB74BD76-A159-4D1E-BF50-DFED2D0B67C9}" destId="{2900C83C-D0E7-4937-BD1E-34B42EDFC851}" srcOrd="0" destOrd="8" presId="urn:diagrams.loki3.com/BracketList"/>
     <dgm:cxn modelId="{7195194C-C642-4727-8FC7-74A3C3D0163D}" srcId="{BEB3C56B-3EEF-46A9-93F0-07ED541F384F}" destId="{FF1E7E82-32C3-4A8F-9B4B-0979D133D09B}" srcOrd="2" destOrd="0" parTransId="{C0355B40-B273-4741-9E4C-AA16C39286BC}" sibTransId="{DCC87D65-933E-470C-83E4-47B07B76F988}"/>
-    <dgm:cxn modelId="{4CDAA243-BA05-4D95-9307-7E6A95BA6BC9}" type="presOf" srcId="{1D48A98A-9B41-4469-AED5-12ECB1E5D1EB}" destId="{34D2806E-5292-46B8-B849-8326EAEB2D35}" srcOrd="0" destOrd="5" presId="urn:diagrams.loki3.com/BracketList"/>
-    <dgm:cxn modelId="{15A8072D-F885-42ED-95E5-F16F93D266A7}" type="presOf" srcId="{1D493D16-1657-4159-9981-F2AA251D5E8F}" destId="{2900C83C-D0E7-4937-BD1E-34B42EDFC851}" srcOrd="0" destOrd="9" presId="urn:diagrams.loki3.com/BracketList"/>
+    <dgm:cxn modelId="{96C72FAC-FAB1-43E5-8417-8F62D5454A2F}" type="presOf" srcId="{CA6BE2BF-4F0C-4D5A-84AB-B9268EF6EE8A}" destId="{34D2806E-5292-46B8-B849-8326EAEB2D35}" srcOrd="0" destOrd="8" presId="urn:diagrams.loki3.com/BracketList"/>
     <dgm:cxn modelId="{76DAFE1F-6221-4D2F-BE75-1EE3C279E515}" srcId="{E55C067B-406A-4802-BBB4-48BEA51392C0}" destId="{D50431F5-87BA-421C-A2D1-F7BDFCB382E8}" srcOrd="1" destOrd="0" parTransId="{BB7F150F-A1B1-4260-A782-4D569CFFCA86}" sibTransId="{79F35713-15A7-4BFC-B22D-3E2AC7C7D6AA}"/>
+    <dgm:cxn modelId="{7FF82943-0015-40DD-8ED4-64339508373B}" type="presOf" srcId="{EE8C8828-1328-4CF4-9786-BC56AA5645D9}" destId="{2900C83C-D0E7-4937-BD1E-34B42EDFC851}" srcOrd="0" destOrd="6" presId="urn:diagrams.loki3.com/BracketList"/>
     <dgm:cxn modelId="{629A8362-1B51-41E5-850E-8E5F09A53E92}" srcId="{BEB3C56B-3EEF-46A9-93F0-07ED541F384F}" destId="{3BF9B9AC-695C-4D95-AEDB-222C1249248F}" srcOrd="4" destOrd="0" parTransId="{3B9D33D0-1645-4776-B510-4759373781C0}" sibTransId="{38EF5777-97C9-4B84-8926-4CA847387236}"/>
     <dgm:cxn modelId="{0BD949C6-8331-4FF2-95F2-E322487AB264}" srcId="{E55C067B-406A-4802-BBB4-48BEA51392C0}" destId="{BB74BD76-A159-4D1E-BF50-DFED2D0B67C9}" srcOrd="5" destOrd="0" parTransId="{C8C54E8A-247C-4DEF-BEE1-2F4383DA2B82}" sibTransId="{D927EF96-54C3-4C9A-892A-A01B33CFDB32}"/>
+    <dgm:cxn modelId="{070D7D84-1CBC-44BA-8443-F18AA509A320}" type="presOf" srcId="{8CB994C3-315C-40B4-8994-557AEB59E918}" destId="{34D2806E-5292-46B8-B849-8326EAEB2D35}" srcOrd="0" destOrd="0" presId="urn:diagrams.loki3.com/BracketList"/>
     <dgm:cxn modelId="{830FC644-9404-44F3-B86A-2D53AD78D84D}" srcId="{25A7CE55-D961-4186-9E14-A19EDBE4B58F}" destId="{519B183E-8621-4C4A-BDDE-972A7D4E5C71}" srcOrd="0" destOrd="0" parTransId="{C04F33F8-27A0-4E76-891D-344FC606D1E8}" sibTransId="{308DD159-CC90-4F9A-9B51-B971C4572368}"/>
+    <dgm:cxn modelId="{6CBB1E31-E138-49F3-87FC-800CAD161A18}" type="presOf" srcId="{BE192D6E-639C-4FCA-B000-2762153D2107}" destId="{34D2806E-5292-46B8-B849-8326EAEB2D35}" srcOrd="0" destOrd="1" presId="urn:diagrams.loki3.com/BracketList"/>
+    <dgm:cxn modelId="{888B5408-EAE0-448F-B3D9-E0F683C166EE}" type="presOf" srcId="{25A7CE55-D961-4186-9E14-A19EDBE4B58F}" destId="{3432F3E0-B10B-4029-A7D0-96F999141DA9}" srcOrd="0" destOrd="0" presId="urn:diagrams.loki3.com/BracketList"/>
     <dgm:cxn modelId="{054241CA-F55F-4DA3-B4E5-B331B5BE52B5}" srcId="{E55C067B-406A-4802-BBB4-48BEA51392C0}" destId="{6C1710A6-ABE9-4FED-9A3E-A21D1FAE0D01}" srcOrd="8" destOrd="0" parTransId="{9B694FB4-ADC5-474B-87FF-71AD8D283BDA}" sibTransId="{8E375404-5B63-4C0E-8981-B49718316E10}"/>
-    <dgm:cxn modelId="{C10E998C-CAEA-442F-8511-3B12618FC79E}" type="presOf" srcId="{8CB994C3-315C-40B4-8994-557AEB59E918}" destId="{34D2806E-5292-46B8-B849-8326EAEB2D35}" srcOrd="0" destOrd="0" presId="urn:diagrams.loki3.com/BracketList"/>
+    <dgm:cxn modelId="{CB641582-36A6-40A2-836C-28C50E69C842}" type="presOf" srcId="{D50431F5-87BA-421C-A2D1-F7BDFCB382E8}" destId="{2900C83C-D0E7-4937-BD1E-34B42EDFC851}" srcOrd="0" destOrd="2" presId="urn:diagrams.loki3.com/BracketList"/>
+    <dgm:cxn modelId="{11040257-1638-4749-BEC5-7F709CB27127}" type="presOf" srcId="{5F10E1CD-DA25-41A5-B5F4-EE96340AE851}" destId="{2900C83C-D0E7-4937-BD1E-34B42EDFC851}" srcOrd="0" destOrd="14" presId="urn:diagrams.loki3.com/BracketList"/>
     <dgm:cxn modelId="{C7862A75-E6D9-400A-BEAD-D07B8B07A5F7}" srcId="{F0957AF2-5428-4BF0-BFA1-92FC590CED3B}" destId="{A8CA055B-25DC-4C08-B74C-CCC973C7F8B9}" srcOrd="1" destOrd="0" parTransId="{CCCA70F4-C8A9-47F9-AE0A-0F76472C0ABE}" sibTransId="{4B9B404E-EBD0-4802-9EDD-3465F806B19E}"/>
-    <dgm:cxn modelId="{77874852-438D-4AB6-A6DF-D69E1DEFA211}" type="presOf" srcId="{25A7CE55-D961-4186-9E14-A19EDBE4B58F}" destId="{3432F3E0-B10B-4029-A7D0-96F999141DA9}" srcOrd="0" destOrd="0" presId="urn:diagrams.loki3.com/BracketList"/>
-    <dgm:cxn modelId="{A7D601A1-A9AD-444F-B743-C7C7F179C1D3}" type="presOf" srcId="{DDBD1DBB-2DE4-4FC4-90F9-48D6C99508E6}" destId="{34D2806E-5292-46B8-B849-8326EAEB2D35}" srcOrd="0" destOrd="3" presId="urn:diagrams.loki3.com/BracketList"/>
-    <dgm:cxn modelId="{3DF40279-0C48-44B6-A8B2-ABFB09200A26}" type="presOf" srcId="{BB74BD76-A159-4D1E-BF50-DFED2D0B67C9}" destId="{2900C83C-D0E7-4937-BD1E-34B42EDFC851}" srcOrd="0" destOrd="8" presId="urn:diagrams.loki3.com/BracketList"/>
-    <dgm:cxn modelId="{13D3CD51-8528-446B-A5F5-A6C22DC0DC8A}" type="presOf" srcId="{7610B337-EE4B-4D47-8781-6C78B49A61E2}" destId="{2900C83C-D0E7-4937-BD1E-34B42EDFC851}" srcOrd="0" destOrd="16" presId="urn:diagrams.loki3.com/BracketList"/>
+    <dgm:cxn modelId="{B07CF1FC-8A28-442A-B451-A4ABCD968338}" type="presOf" srcId="{BEB3C56B-3EEF-46A9-93F0-07ED541F384F}" destId="{AF51D3DC-E106-4A4C-8BDA-1AA0F872BF66}" srcOrd="0" destOrd="0" presId="urn:diagrams.loki3.com/BracketList"/>
     <dgm:cxn modelId="{1B079FB4-EB85-4355-83A1-9C94C8AC5EA6}" srcId="{E55C067B-406A-4802-BBB4-48BEA51392C0}" destId="{FEA17A55-A6BE-4C35-AF95-A19790432146}" srcOrd="9" destOrd="0" parTransId="{995FC599-5B7D-4B85-B35A-6F46BC950D91}" sibTransId="{C9F56744-8778-4F55-97C3-772BBFF5F0A6}"/>
     <dgm:cxn modelId="{07D7AB78-5A14-473B-B7DB-2B7CE7EFC66B}" srcId="{E55C067B-406A-4802-BBB4-48BEA51392C0}" destId="{D6595B88-2716-4ADD-B432-960859CBBDC9}" srcOrd="7" destOrd="0" parTransId="{979D8A71-A64A-4F33-8E6B-FBE982B04167}" sibTransId="{75293F57-2BDB-45EE-BCDD-740606755032}"/>
-    <dgm:cxn modelId="{8615D5B5-5DD8-485B-B7F7-5B5A2252E790}" type="presOf" srcId="{D86BDE6D-87BB-48D3-BB3B-BA4D37D69A7B}" destId="{B34752B9-D243-4F1D-866E-429234F75B23}" srcOrd="0" destOrd="0" presId="urn:diagrams.loki3.com/BracketList"/>
-    <dgm:cxn modelId="{7A8AC1B2-A635-46F9-BB4B-3E0283D4C45E}" type="presOf" srcId="{CA6BE2BF-4F0C-4D5A-84AB-B9268EF6EE8A}" destId="{34D2806E-5292-46B8-B849-8326EAEB2D35}" srcOrd="0" destOrd="8" presId="urn:diagrams.loki3.com/BracketList"/>
-    <dgm:cxn modelId="{1B3CA907-8077-4578-8951-E0D9AA4EFE8A}" type="presOf" srcId="{5F10E1CD-DA25-41A5-B5F4-EE96340AE851}" destId="{2900C83C-D0E7-4937-BD1E-34B42EDFC851}" srcOrd="0" destOrd="14" presId="urn:diagrams.loki3.com/BracketList"/>
+    <dgm:cxn modelId="{7DAF7D0B-1C08-4817-9856-2831C88334D9}" type="presOf" srcId="{3C29FAA3-7E4C-48F2-AFC9-88AE640995ED}" destId="{2900C83C-D0E7-4937-BD1E-34B42EDFC851}" srcOrd="0" destOrd="13" presId="urn:diagrams.loki3.com/BracketList"/>
     <dgm:cxn modelId="{3A84501C-BC24-4B16-9F75-566F3C33D311}" srcId="{BEB3C56B-3EEF-46A9-93F0-07ED541F384F}" destId="{BE192D6E-639C-4FCA-B000-2762153D2107}" srcOrd="1" destOrd="0" parTransId="{7236E5E0-32BB-45A6-83B8-854C4106A8BB}" sibTransId="{D6D1E57A-0C4D-43BB-B6FE-95273D83866B}"/>
     <dgm:cxn modelId="{35808CB9-91E8-407A-A1F8-C807163EBCA5}" srcId="{E55C067B-406A-4802-BBB4-48BEA51392C0}" destId="{5F10E1CD-DA25-41A5-B5F4-EE96340AE851}" srcOrd="11" destOrd="0" parTransId="{B2DF64B2-02D0-462E-9126-0BC0E9A9228B}" sibTransId="{C40C616B-9941-453B-BB18-A1B4C6BCE452}"/>
-    <dgm:cxn modelId="{7A1877E5-E4A1-4DA0-A98C-679B450DD39E}" type="presOf" srcId="{D50431F5-87BA-421C-A2D1-F7BDFCB382E8}" destId="{2900C83C-D0E7-4937-BD1E-34B42EDFC851}" srcOrd="0" destOrd="2" presId="urn:diagrams.loki3.com/BracketList"/>
+    <dgm:cxn modelId="{CC3E544A-772A-4FE5-8D9E-A3426030A71C}" type="presOf" srcId="{DDBD1DBB-2DE4-4FC4-90F9-48D6C99508E6}" destId="{34D2806E-5292-46B8-B849-8326EAEB2D35}" srcOrd="0" destOrd="3" presId="urn:diagrams.loki3.com/BracketList"/>
+    <dgm:cxn modelId="{EACBAF0C-463E-40C6-B5AA-E2B4926844A1}" type="presOf" srcId="{F0957AF2-5428-4BF0-BFA1-92FC590CED3B}" destId="{2900C83C-D0E7-4937-BD1E-34B42EDFC851}" srcOrd="0" destOrd="3" presId="urn:diagrams.loki3.com/BracketList"/>
     <dgm:cxn modelId="{BF389F38-F439-4C90-A32D-199F0225E5E2}" srcId="{E55C067B-406A-4802-BBB4-48BEA51392C0}" destId="{3C29FAA3-7E4C-48F2-AFC9-88AE640995ED}" srcOrd="10" destOrd="0" parTransId="{5D4057EB-C1B7-497A-8353-C0D30B197E43}" sibTransId="{BE239E0B-1541-4C5E-AE9B-636F7D3D4FF5}"/>
-    <dgm:cxn modelId="{4521B1C2-BDF8-4208-8AC4-45856590FD74}" type="presOf" srcId="{BEB3C56B-3EEF-46A9-93F0-07ED541F384F}" destId="{AF51D3DC-E106-4A4C-8BDA-1AA0F872BF66}" srcOrd="0" destOrd="0" presId="urn:diagrams.loki3.com/BracketList"/>
+    <dgm:cxn modelId="{3F6A3CBB-614A-4A4A-B841-6489FF8B3732}" type="presOf" srcId="{1D493D16-1657-4159-9981-F2AA251D5E8F}" destId="{2900C83C-D0E7-4937-BD1E-34B42EDFC851}" srcOrd="0" destOrd="9" presId="urn:diagrams.loki3.com/BracketList"/>
     <dgm:cxn modelId="{CC8FEB0B-D69B-4D8F-A12B-75A8C347D38E}" srcId="{BEB3C56B-3EEF-46A9-93F0-07ED541F384F}" destId="{DDBD1DBB-2DE4-4FC4-90F9-48D6C99508E6}" srcOrd="3" destOrd="0" parTransId="{9F9D4D56-4599-4498-80C6-2C69824AEF25}" sibTransId="{D23CF1E9-228E-4DC1-BBBF-E48F25F48F4D}"/>
+    <dgm:cxn modelId="{B991E94E-7B7F-4AF1-8343-01BB9C8BBA14}" type="presOf" srcId="{D86BDE6D-87BB-48D3-BB3B-BA4D37D69A7B}" destId="{B34752B9-D243-4F1D-866E-429234F75B23}" srcOrd="0" destOrd="0" presId="urn:diagrams.loki3.com/BracketList"/>
     <dgm:cxn modelId="{7C81DA9F-9324-415D-9D66-41C9032B2CAD}" srcId="{E55C067B-406A-4802-BBB4-48BEA51392C0}" destId="{B431E93B-30DD-4A24-B566-1FE966DB8A5C}" srcOrd="0" destOrd="0" parTransId="{E54D728B-6B9F-40BC-B043-AA72880DA7AC}" sibTransId="{6CCF8592-B995-496C-811E-894FB8032163}"/>
+    <dgm:cxn modelId="{C0FCF93E-7879-4319-9D60-F7024AB9159F}" type="presOf" srcId="{E55C067B-406A-4802-BBB4-48BEA51392C0}" destId="{2900C83C-D0E7-4937-BD1E-34B42EDFC851}" srcOrd="0" destOrd="0" presId="urn:diagrams.loki3.com/BracketList"/>
     <dgm:cxn modelId="{B6463AE3-70F3-452E-B9FE-2DAD01FD7656}" srcId="{E55C067B-406A-4802-BBB4-48BEA51392C0}" destId="{5CC2A314-F68B-4E53-8880-6BFE74580D3B}" srcOrd="12" destOrd="0" parTransId="{1C208D4F-BAE2-4A74-A820-F6B745DE79FA}" sibTransId="{8709779A-D87F-4454-B350-628A12C08BFC}"/>
-    <dgm:cxn modelId="{5DAD2563-89BF-4333-82C4-5B4793B5A257}" type="presOf" srcId="{F0957AF2-5428-4BF0-BFA1-92FC590CED3B}" destId="{2900C83C-D0E7-4937-BD1E-34B42EDFC851}" srcOrd="0" destOrd="3" presId="urn:diagrams.loki3.com/BracketList"/>
     <dgm:cxn modelId="{828D12B8-8F09-41DE-ADBE-1F5C4296908D}" srcId="{E55C067B-406A-4802-BBB4-48BEA51392C0}" destId="{F0957AF2-5428-4BF0-BFA1-92FC590CED3B}" srcOrd="2" destOrd="0" parTransId="{1BAAF6D1-6AC0-4ADF-9068-2F8160277142}" sibTransId="{51885C85-C98C-4CD2-8010-70A10C5634DE}"/>
-    <dgm:cxn modelId="{015F268A-61A8-422A-8EFB-FF1894522F3D}" type="presOf" srcId="{519B183E-8621-4C4A-BDDE-972A7D4E5C71}" destId="{29FF1268-356E-4A36-BD82-9C2F0AB6746B}" srcOrd="0" destOrd="0" presId="urn:diagrams.loki3.com/BracketList"/>
+    <dgm:cxn modelId="{D1C84610-B3DA-459E-AF6F-1983F22C217C}" type="presOf" srcId="{FF1E7E82-32C3-4A8F-9B4B-0979D133D09B}" destId="{34D2806E-5292-46B8-B849-8326EAEB2D35}" srcOrd="0" destOrd="2" presId="urn:diagrams.loki3.com/BracketList"/>
+    <dgm:cxn modelId="{9F93F33E-11D1-4C60-85E3-9B61BE9A750B}" type="presOf" srcId="{C4731C6A-1288-459E-AF87-E6196B9A9883}" destId="{2900C83C-D0E7-4937-BD1E-34B42EDFC851}" srcOrd="0" destOrd="7" presId="urn:diagrams.loki3.com/BracketList"/>
+    <dgm:cxn modelId="{5A11F8E8-0AB2-4E08-8794-997E7D58CAA0}" type="presOf" srcId="{5CC2A314-F68B-4E53-8880-6BFE74580D3B}" destId="{2900C83C-D0E7-4937-BD1E-34B42EDFC851}" srcOrd="0" destOrd="15" presId="urn:diagrams.loki3.com/BracketList"/>
     <dgm:cxn modelId="{3B25256E-8F74-4D91-85D1-C503BAC9DE15}" srcId="{25A7CE55-D961-4186-9E14-A19EDBE4B58F}" destId="{40946B00-7BC2-4849-A313-96CFF1F689CC}" srcOrd="1" destOrd="0" parTransId="{1F167AE0-AE77-4785-9014-10CFE1016950}" sibTransId="{97B75D67-26B3-4B17-A717-455A82DDFCBD}"/>
-    <dgm:cxn modelId="{2A0706BE-0911-45D3-92E1-327220AC6FF2}" type="presOf" srcId="{3CB53A4D-0DB9-4863-8A27-FDE82B80CE6B}" destId="{34D2806E-5292-46B8-B849-8326EAEB2D35}" srcOrd="0" destOrd="9" presId="urn:diagrams.loki3.com/BracketList"/>
-    <dgm:cxn modelId="{0FA7C079-501C-40E4-BD20-671DD43E4E9F}" type="presOf" srcId="{D6595B88-2716-4ADD-B432-960859CBBDC9}" destId="{2900C83C-D0E7-4937-BD1E-34B42EDFC851}" srcOrd="0" destOrd="10" presId="urn:diagrams.loki3.com/BracketList"/>
+    <dgm:cxn modelId="{3A91C2F9-23C7-4CAF-9B7B-2460BE75CC8B}" type="presOf" srcId="{3BF9B9AC-695C-4D95-AEDB-222C1249248F}" destId="{34D2806E-5292-46B8-B849-8326EAEB2D35}" srcOrd="0" destOrd="4" presId="urn:diagrams.loki3.com/BracketList"/>
+    <dgm:cxn modelId="{CA1AEF20-23DD-4FD2-A7CF-BBD45482BD26}" type="presOf" srcId="{40946B00-7BC2-4849-A313-96CFF1F689CC}" destId="{E6955C93-D73C-4196-8511-68F73794F725}" srcOrd="0" destOrd="0" presId="urn:diagrams.loki3.com/BracketList"/>
     <dgm:cxn modelId="{CB185A92-3DA4-4B5C-9564-E78D07B09B3D}" srcId="{BEB3C56B-3EEF-46A9-93F0-07ED541F384F}" destId="{1D48A98A-9B41-4469-AED5-12ECB1E5D1EB}" srcOrd="5" destOrd="0" parTransId="{5E604650-AEFF-4410-A2DA-02EB0E03D2DA}" sibTransId="{4AB54DCD-9FAF-4CF8-9E43-A3585C7B29DE}"/>
-    <dgm:cxn modelId="{914B5882-D682-4D0D-8B8E-6E94503146BF}" type="presOf" srcId="{B431E93B-30DD-4A24-B566-1FE966DB8A5C}" destId="{2900C83C-D0E7-4937-BD1E-34B42EDFC851}" srcOrd="0" destOrd="1" presId="urn:diagrams.loki3.com/BracketList"/>
-    <dgm:cxn modelId="{755C5FBB-A732-4470-B95C-51C8A04993CC}" type="presOf" srcId="{E930364D-2D37-446D-A3EC-0081DD21392B}" destId="{34D2806E-5292-46B8-B849-8326EAEB2D35}" srcOrd="0" destOrd="6" presId="urn:diagrams.loki3.com/BracketList"/>
+    <dgm:cxn modelId="{A969EC4F-4A60-427E-BD22-8DB06F78ADF1}" type="presOf" srcId="{A8CA055B-25DC-4C08-B74C-CCC973C7F8B9}" destId="{2900C83C-D0E7-4937-BD1E-34B42EDFC851}" srcOrd="0" destOrd="5" presId="urn:diagrams.loki3.com/BracketList"/>
     <dgm:cxn modelId="{0CAE6DAD-9EDD-4AA8-9431-BCF77E93D0B8}" srcId="{40946B00-7BC2-4849-A313-96CFF1F689CC}" destId="{D86BDE6D-87BB-48D3-BB3B-BA4D37D69A7B}" srcOrd="0" destOrd="0" parTransId="{BEB796CC-B8D3-44E2-AC81-E1B2472042E7}" sibTransId="{28CB4D05-8CE3-4569-BA30-6C41E64526DC}"/>
+    <dgm:cxn modelId="{A9EB09B3-E278-4532-A524-F86BBEF0DC6B}" type="presOf" srcId="{D6595B88-2716-4ADD-B432-960859CBBDC9}" destId="{2900C83C-D0E7-4937-BD1E-34B42EDFC851}" srcOrd="0" destOrd="10" presId="urn:diagrams.loki3.com/BracketList"/>
+    <dgm:cxn modelId="{50861DA6-A878-4730-B462-7229A6BA93F2}" type="presOf" srcId="{B6D55811-5B7B-4690-A14A-01CDA9F0D63A}" destId="{34D2806E-5292-46B8-B849-8326EAEB2D35}" srcOrd="0" destOrd="10" presId="urn:diagrams.loki3.com/BracketList"/>
     <dgm:cxn modelId="{6F9D8055-A7C9-4795-984B-6E06B99BFC38}" srcId="{BEB3C56B-3EEF-46A9-93F0-07ED541F384F}" destId="{346D2CD8-A73A-424E-B683-EC6CB8738EE0}" srcOrd="7" destOrd="0" parTransId="{1E1EEEB2-2095-4EED-A7C0-B9B907C75DBD}" sibTransId="{07A5BD33-71DE-405C-A646-E4EC8154BA28}"/>
-    <dgm:cxn modelId="{FB8B9262-13D0-4E4D-873A-B07DE1EC8B39}" type="presOf" srcId="{3BF9B9AC-695C-4D95-AEDB-222C1249248F}" destId="{34D2806E-5292-46B8-B849-8326EAEB2D35}" srcOrd="0" destOrd="4" presId="urn:diagrams.loki3.com/BracketList"/>
-    <dgm:cxn modelId="{2BEC3C71-3DBC-4AB1-BF97-899318BF77B4}" type="presParOf" srcId="{3432F3E0-B10B-4029-A7D0-96F999141DA9}" destId="{F1D4FE0D-6621-43C3-951E-0B0923648264}" srcOrd="0" destOrd="0" presId="urn:diagrams.loki3.com/BracketList"/>
-    <dgm:cxn modelId="{0B511D99-E346-4F33-BC94-BC1516EBE8C8}" type="presParOf" srcId="{F1D4FE0D-6621-43C3-951E-0B0923648264}" destId="{29FF1268-356E-4A36-BD82-9C2F0AB6746B}" srcOrd="0" destOrd="0" presId="urn:diagrams.loki3.com/BracketList"/>
-    <dgm:cxn modelId="{0AF8904F-33D3-46E2-969F-C07407ACC8AB}" type="presParOf" srcId="{F1D4FE0D-6621-43C3-951E-0B0923648264}" destId="{70E38DFF-6738-4C7C-BE26-A680FBBF3CB6}" srcOrd="1" destOrd="0" presId="urn:diagrams.loki3.com/BracketList"/>
-    <dgm:cxn modelId="{4508B063-AA6E-4E9B-AF2B-B0636C8F5492}" type="presParOf" srcId="{F1D4FE0D-6621-43C3-951E-0B0923648264}" destId="{A1F37B96-0DF4-496D-8B47-9CAAABD9B67D}" srcOrd="2" destOrd="0" presId="urn:diagrams.loki3.com/BracketList"/>
-    <dgm:cxn modelId="{B71AD852-F0F0-45D9-BCDE-37BD814658C1}" type="presParOf" srcId="{F1D4FE0D-6621-43C3-951E-0B0923648264}" destId="{2900C83C-D0E7-4937-BD1E-34B42EDFC851}" srcOrd="3" destOrd="0" presId="urn:diagrams.loki3.com/BracketList"/>
-    <dgm:cxn modelId="{1DDDF97E-3D06-440B-9AB2-A16C39A6E475}" type="presParOf" srcId="{3432F3E0-B10B-4029-A7D0-96F999141DA9}" destId="{DAFD5C67-B3B7-47C2-8659-ADD5F0D06169}" srcOrd="1" destOrd="0" presId="urn:diagrams.loki3.com/BracketList"/>
-    <dgm:cxn modelId="{C85BDCC9-884D-43CC-B240-A812B6DB37D6}" type="presParOf" srcId="{3432F3E0-B10B-4029-A7D0-96F999141DA9}" destId="{9FBFA6DD-8E38-4178-A3BC-5C3D9961F659}" srcOrd="2" destOrd="0" presId="urn:diagrams.loki3.com/BracketList"/>
-    <dgm:cxn modelId="{770C587D-1B33-4EF5-A26B-0675471A2101}" type="presParOf" srcId="{9FBFA6DD-8E38-4178-A3BC-5C3D9961F659}" destId="{E6955C93-D73C-4196-8511-68F73794F725}" srcOrd="0" destOrd="0" presId="urn:diagrams.loki3.com/BracketList"/>
-    <dgm:cxn modelId="{CAB06BA8-03C4-4558-80DF-34C5C7F15F66}" type="presParOf" srcId="{9FBFA6DD-8E38-4178-A3BC-5C3D9961F659}" destId="{4CB6A4BC-A637-4D45-84F6-905A27C4A80D}" srcOrd="1" destOrd="0" presId="urn:diagrams.loki3.com/BracketList"/>
-    <dgm:cxn modelId="{19110428-079B-4AB2-8911-1C4B7895CA6B}" type="presParOf" srcId="{9FBFA6DD-8E38-4178-A3BC-5C3D9961F659}" destId="{79CA844D-3CF3-4B32-84D9-D64044AA3348}" srcOrd="2" destOrd="0" presId="urn:diagrams.loki3.com/BracketList"/>
-    <dgm:cxn modelId="{0C47E019-6D90-4173-B2B3-836DC7D20EEC}" type="presParOf" srcId="{9FBFA6DD-8E38-4178-A3BC-5C3D9961F659}" destId="{B34752B9-D243-4F1D-866E-429234F75B23}" srcOrd="3" destOrd="0" presId="urn:diagrams.loki3.com/BracketList"/>
-    <dgm:cxn modelId="{78610838-7ABB-4DC8-AA56-8C353984803A}" type="presParOf" srcId="{3432F3E0-B10B-4029-A7D0-96F999141DA9}" destId="{0F5FB4F6-1A79-4A77-8C26-06B9FE29A646}" srcOrd="3" destOrd="0" presId="urn:diagrams.loki3.com/BracketList"/>
-    <dgm:cxn modelId="{E18B03AE-5A72-4445-B810-07DA23F00A68}" type="presParOf" srcId="{3432F3E0-B10B-4029-A7D0-96F999141DA9}" destId="{FD758901-3953-499C-841E-78773A0BE6A9}" srcOrd="4" destOrd="0" presId="urn:diagrams.loki3.com/BracketList"/>
-    <dgm:cxn modelId="{CDFC755F-C2E6-4FF2-B8FE-8D99C9FE9AF8}" type="presParOf" srcId="{FD758901-3953-499C-841E-78773A0BE6A9}" destId="{AF51D3DC-E106-4A4C-8BDA-1AA0F872BF66}" srcOrd="0" destOrd="0" presId="urn:diagrams.loki3.com/BracketList"/>
-    <dgm:cxn modelId="{6F4838F0-A39F-4F43-BAB1-91A7242C5729}" type="presParOf" srcId="{FD758901-3953-499C-841E-78773A0BE6A9}" destId="{3A3DDA83-9F5A-4B6C-BDB4-4967DF190810}" srcOrd="1" destOrd="0" presId="urn:diagrams.loki3.com/BracketList"/>
-    <dgm:cxn modelId="{241C69D0-9439-48DB-85BB-490F89829FD5}" type="presParOf" srcId="{FD758901-3953-499C-841E-78773A0BE6A9}" destId="{AF6B54EE-C000-4409-ABC6-34B0F28B1C02}" srcOrd="2" destOrd="0" presId="urn:diagrams.loki3.com/BracketList"/>
-    <dgm:cxn modelId="{F419E929-F043-44C1-A08B-03C697437C0F}" type="presParOf" srcId="{FD758901-3953-499C-841E-78773A0BE6A9}" destId="{34D2806E-5292-46B8-B849-8326EAEB2D35}" srcOrd="3" destOrd="0" presId="urn:diagrams.loki3.com/BracketList"/>
+    <dgm:cxn modelId="{1A2F487E-4072-4455-94D1-A043043CC4E4}" type="presParOf" srcId="{3432F3E0-B10B-4029-A7D0-96F999141DA9}" destId="{F1D4FE0D-6621-43C3-951E-0B0923648264}" srcOrd="0" destOrd="0" presId="urn:diagrams.loki3.com/BracketList"/>
+    <dgm:cxn modelId="{A9AB67AD-2C26-4F2B-8990-EB48D08D199A}" type="presParOf" srcId="{F1D4FE0D-6621-43C3-951E-0B0923648264}" destId="{29FF1268-356E-4A36-BD82-9C2F0AB6746B}" srcOrd="0" destOrd="0" presId="urn:diagrams.loki3.com/BracketList"/>
+    <dgm:cxn modelId="{5F91379C-6524-4A61-907F-513A124D9595}" type="presParOf" srcId="{F1D4FE0D-6621-43C3-951E-0B0923648264}" destId="{70E38DFF-6738-4C7C-BE26-A680FBBF3CB6}" srcOrd="1" destOrd="0" presId="urn:diagrams.loki3.com/BracketList"/>
+    <dgm:cxn modelId="{D5B76488-6BA8-40D8-999A-57EE7D67040B}" type="presParOf" srcId="{F1D4FE0D-6621-43C3-951E-0B0923648264}" destId="{A1F37B96-0DF4-496D-8B47-9CAAABD9B67D}" srcOrd="2" destOrd="0" presId="urn:diagrams.loki3.com/BracketList"/>
+    <dgm:cxn modelId="{6A5883CB-A2B1-4883-B9A7-8037A6BA623A}" type="presParOf" srcId="{F1D4FE0D-6621-43C3-951E-0B0923648264}" destId="{2900C83C-D0E7-4937-BD1E-34B42EDFC851}" srcOrd="3" destOrd="0" presId="urn:diagrams.loki3.com/BracketList"/>
+    <dgm:cxn modelId="{5AD5A342-E830-492D-956A-D020D6570149}" type="presParOf" srcId="{3432F3E0-B10B-4029-A7D0-96F999141DA9}" destId="{DAFD5C67-B3B7-47C2-8659-ADD5F0D06169}" srcOrd="1" destOrd="0" presId="urn:diagrams.loki3.com/BracketList"/>
+    <dgm:cxn modelId="{ED035D37-CEC8-4FAE-949E-C620A39A882B}" type="presParOf" srcId="{3432F3E0-B10B-4029-A7D0-96F999141DA9}" destId="{9FBFA6DD-8E38-4178-A3BC-5C3D9961F659}" srcOrd="2" destOrd="0" presId="urn:diagrams.loki3.com/BracketList"/>
+    <dgm:cxn modelId="{39143835-6FA0-47BF-99C1-6906ECBFF566}" type="presParOf" srcId="{9FBFA6DD-8E38-4178-A3BC-5C3D9961F659}" destId="{E6955C93-D73C-4196-8511-68F73794F725}" srcOrd="0" destOrd="0" presId="urn:diagrams.loki3.com/BracketList"/>
+    <dgm:cxn modelId="{F60E06D9-09C6-4ABB-9058-6283E52602DE}" type="presParOf" srcId="{9FBFA6DD-8E38-4178-A3BC-5C3D9961F659}" destId="{4CB6A4BC-A637-4D45-84F6-905A27C4A80D}" srcOrd="1" destOrd="0" presId="urn:diagrams.loki3.com/BracketList"/>
+    <dgm:cxn modelId="{7DD2CCCD-ECFF-43EC-8723-6F9AEE609E60}" type="presParOf" srcId="{9FBFA6DD-8E38-4178-A3BC-5C3D9961F659}" destId="{79CA844D-3CF3-4B32-84D9-D64044AA3348}" srcOrd="2" destOrd="0" presId="urn:diagrams.loki3.com/BracketList"/>
+    <dgm:cxn modelId="{2029007C-A338-4A53-90F4-DEF6176A7BDF}" type="presParOf" srcId="{9FBFA6DD-8E38-4178-A3BC-5C3D9961F659}" destId="{B34752B9-D243-4F1D-866E-429234F75B23}" srcOrd="3" destOrd="0" presId="urn:diagrams.loki3.com/BracketList"/>
+    <dgm:cxn modelId="{F593C2A2-B456-44EA-908C-7A7C63AE43EB}" type="presParOf" srcId="{3432F3E0-B10B-4029-A7D0-96F999141DA9}" destId="{0F5FB4F6-1A79-4A77-8C26-06B9FE29A646}" srcOrd="3" destOrd="0" presId="urn:diagrams.loki3.com/BracketList"/>
+    <dgm:cxn modelId="{E12015C3-E72C-461F-B706-FE56EB9587DB}" type="presParOf" srcId="{3432F3E0-B10B-4029-A7D0-96F999141DA9}" destId="{FD758901-3953-499C-841E-78773A0BE6A9}" srcOrd="4" destOrd="0" presId="urn:diagrams.loki3.com/BracketList"/>
+    <dgm:cxn modelId="{27E9120A-39DC-44F5-B7C4-7A2B9E9786CE}" type="presParOf" srcId="{FD758901-3953-499C-841E-78773A0BE6A9}" destId="{AF51D3DC-E106-4A4C-8BDA-1AA0F872BF66}" srcOrd="0" destOrd="0" presId="urn:diagrams.loki3.com/BracketList"/>
+    <dgm:cxn modelId="{32B3A6E8-B555-4EAF-9830-464968EE3CDC}" type="presParOf" srcId="{FD758901-3953-499C-841E-78773A0BE6A9}" destId="{3A3DDA83-9F5A-4B6C-BDB4-4967DF190810}" srcOrd="1" destOrd="0" presId="urn:diagrams.loki3.com/BracketList"/>
+    <dgm:cxn modelId="{E3390A2C-8295-4EBB-A288-BF7A09991194}" type="presParOf" srcId="{FD758901-3953-499C-841E-78773A0BE6A9}" destId="{AF6B54EE-C000-4409-ABC6-34B0F28B1C02}" srcOrd="2" destOrd="0" presId="urn:diagrams.loki3.com/BracketList"/>
+    <dgm:cxn modelId="{4D6DAA4E-0FC5-4584-A932-27E91301BE8F}" type="presParOf" srcId="{FD758901-3953-499C-841E-78773A0BE6A9}" destId="{34D2806E-5292-46B8-B849-8326EAEB2D35}" srcOrd="3" destOrd="0" presId="urn:diagrams.loki3.com/BracketList"/>
   </dgm:cxnLst>
   <dgm:bg/>
   <dgm:whole/>
   <dgm:extLst>
     <a:ext uri="http://schemas.microsoft.com/office/drawing/2008/diagram">
-      <dsp:dataModelExt xmlns:dsp="http://schemas.microsoft.com/office/drawing/2008/diagram" relId="rId38" minVer="http://schemas.openxmlformats.org/drawingml/2006/diagram"/>
+      <dsp:dataModelExt xmlns:dsp="http://schemas.microsoft.com/office/drawing/2008/diagram" relId="rId37" minVer="http://schemas.openxmlformats.org/drawingml/2006/diagram"/>
     </a:ext>
   </dgm:extLst>
 </dgm:dataModel>
@@ -25097,13 +25032,6 @@
         </dgm:presLayoutVars>
       </dgm:prSet>
       <dgm:spPr/>
-      <dgm:t>
-        <a:bodyPr/>
-        <a:lstStyle/>
-        <a:p>
-          <a:endParaRPr lang="en-US"/>
-        </a:p>
-      </dgm:t>
     </dgm:pt>
     <dgm:pt modelId="{A08FD178-FB24-46E1-BEEA-A90F44B1F6DD}" type="pres">
       <dgm:prSet presAssocID="{130E2B67-EBF7-406A-8438-58CC14996FE4}" presName="linNode" presStyleCnt="0"/>
@@ -25164,13 +25092,6 @@
         </dgm:presLayoutVars>
       </dgm:prSet>
       <dgm:spPr/>
-      <dgm:t>
-        <a:bodyPr/>
-        <a:lstStyle/>
-        <a:p>
-          <a:endParaRPr lang="en-US"/>
-        </a:p>
-      </dgm:t>
     </dgm:pt>
     <dgm:pt modelId="{1D66A1F3-6457-421A-8734-FA46D72D3474}" type="pres">
       <dgm:prSet presAssocID="{5481B9B8-8131-4DAD-9EBE-964670AF3B07}" presName="bracket" presStyleLbl="parChTrans1D1" presStyleIdx="1" presStyleCnt="4"/>
@@ -25293,52 +25214,52 @@
   <dgm:cxnLst>
     <dgm:cxn modelId="{1CD3A55B-750C-4107-A5B7-377EAD59CCB7}" srcId="{5481B9B8-8131-4DAD-9EBE-964670AF3B07}" destId="{C38BFACE-26B5-45FB-93D4-F4D704759AEF}" srcOrd="0" destOrd="0" parTransId="{1442A4C7-7272-4D6D-924E-FD3DC61F0208}" sibTransId="{3ECC56BB-42A2-44FB-877A-FF765C8157A0}"/>
     <dgm:cxn modelId="{3A765553-4ED8-4D9A-8BFA-4D8E952786E5}" srcId="{130E2B67-EBF7-406A-8438-58CC14996FE4}" destId="{27741760-6B7A-42EF-A4DD-D21BB5F18D6B}" srcOrd="0" destOrd="0" parTransId="{4B9E1C33-2E92-4428-B00B-846BE9E91948}" sibTransId="{BAF56C5E-9E01-43F1-A0C2-0271FEB9697A}"/>
-    <dgm:cxn modelId="{5CC46373-4E04-44D3-81F1-4153541F5F8C}" type="presOf" srcId="{130E2B67-EBF7-406A-8438-58CC14996FE4}" destId="{50D8F8A7-E8E5-4DC6-8C33-92A6A72CA63B}" srcOrd="0" destOrd="0" presId="urn:diagrams.loki3.com/BracketList"/>
     <dgm:cxn modelId="{91809FCE-A2D2-47E1-B404-8AFFC4AED9F8}" srcId="{E5F9AC35-3D8B-4714-9D00-9B9CE155547F}" destId="{24F44BAA-544E-4A77-AB6D-AB07DA7ABEF0}" srcOrd="2" destOrd="0" parTransId="{5C2B9A9D-128B-4FF6-BD55-6E4D70790A5E}" sibTransId="{60F37870-CA55-46A8-9D0E-76FC49E1978A}"/>
+    <dgm:cxn modelId="{3564DFB5-2296-43B7-A96D-673FC671B257}" type="presOf" srcId="{F3DC8D9B-201A-4E66-95A0-2FCB264241CE}" destId="{9983F4B8-E70C-4815-AD65-52077A2FFDDC}" srcOrd="0" destOrd="0" presId="urn:diagrams.loki3.com/BracketList"/>
+    <dgm:cxn modelId="{A7A6EA47-0281-42B6-88E7-3E8700557682}" type="presOf" srcId="{24F44BAA-544E-4A77-AB6D-AB07DA7ABEF0}" destId="{00AB9795-C846-407A-8991-FF4DFA777949}" srcOrd="0" destOrd="0" presId="urn:diagrams.loki3.com/BracketList"/>
     <dgm:cxn modelId="{3192FFB6-56BB-4D74-A010-F8F735C0B337}" srcId="{E5F9AC35-3D8B-4714-9D00-9B9CE155547F}" destId="{F3DC8D9B-201A-4E66-95A0-2FCB264241CE}" srcOrd="3" destOrd="0" parTransId="{097E535E-8C3F-4E1D-BF38-510A6B46902C}" sibTransId="{223E794C-A55A-4387-9E16-C4EFC73D8928}"/>
     <dgm:cxn modelId="{DF1F9ED8-C575-45DC-869F-9656E0828692}" srcId="{5481B9B8-8131-4DAD-9EBE-964670AF3B07}" destId="{2C15CB96-6BFF-4752-997C-F4271720278C}" srcOrd="1" destOrd="0" parTransId="{9F858961-04CF-4EAB-B929-605B35AE1B16}" sibTransId="{A6FFCF0E-E9E1-4F07-BF57-04989A1CE67A}"/>
     <dgm:cxn modelId="{28F915EF-138A-4ECF-8AC9-C97599EC6C42}" srcId="{24F44BAA-544E-4A77-AB6D-AB07DA7ABEF0}" destId="{6959E726-9353-447A-AE47-2F5CF45D6C86}" srcOrd="0" destOrd="0" parTransId="{8F359782-2A19-44DF-9716-264F3CA09AC2}" sibTransId="{189E19CB-0467-4BDE-B6FE-BB614E7889E4}"/>
-    <dgm:cxn modelId="{2A824B4E-EB41-4D43-AA07-7669BDC8F5C8}" type="presOf" srcId="{6959E726-9353-447A-AE47-2F5CF45D6C86}" destId="{319C7F87-9695-4EB0-A659-4B42034F4EB3}" srcOrd="0" destOrd="0" presId="urn:diagrams.loki3.com/BracketList"/>
-    <dgm:cxn modelId="{006A976B-63FF-4520-968C-480E25D91E16}" type="presOf" srcId="{2C15CB96-6BFF-4752-997C-F4271720278C}" destId="{46082504-DE80-4B89-8670-F92DCC98405C}" srcOrd="0" destOrd="1" presId="urn:diagrams.loki3.com/BracketList"/>
+    <dgm:cxn modelId="{72B3AFC0-5956-46D2-A114-43232AC70865}" type="presOf" srcId="{130E2B67-EBF7-406A-8438-58CC14996FE4}" destId="{50D8F8A7-E8E5-4DC6-8C33-92A6A72CA63B}" srcOrd="0" destOrd="0" presId="urn:diagrams.loki3.com/BracketList"/>
+    <dgm:cxn modelId="{D6C2756F-D2A4-4994-85D0-D8FFF47FAC68}" type="presOf" srcId="{24A9653A-1E0B-4D66-BE04-B17DC0F09A94}" destId="{1ACDE5E6-7906-411C-AA5C-050A0D0E70FC}" srcOrd="0" destOrd="0" presId="urn:diagrams.loki3.com/BracketList"/>
+    <dgm:cxn modelId="{07D03ACE-AE1F-4BD6-8F7D-D09953DB4BFA}" type="presOf" srcId="{2C15CB96-6BFF-4752-997C-F4271720278C}" destId="{46082504-DE80-4B89-8670-F92DCC98405C}" srcOrd="0" destOrd="1" presId="urn:diagrams.loki3.com/BracketList"/>
+    <dgm:cxn modelId="{193E61C6-3B15-4A72-8897-DA7681465D54}" type="presOf" srcId="{C38BFACE-26B5-45FB-93D4-F4D704759AEF}" destId="{46082504-DE80-4B89-8670-F92DCC98405C}" srcOrd="0" destOrd="0" presId="urn:diagrams.loki3.com/BracketList"/>
     <dgm:cxn modelId="{1B5C2B2C-BF32-4E2C-86D0-1D36B695F8E2}" srcId="{E5F9AC35-3D8B-4714-9D00-9B9CE155547F}" destId="{5481B9B8-8131-4DAD-9EBE-964670AF3B07}" srcOrd="1" destOrd="0" parTransId="{C6EAE101-3AA0-4C6A-A87D-E65B1D8CDA80}" sibTransId="{324C3FEA-1243-4863-B432-CC3A13389855}"/>
+    <dgm:cxn modelId="{8056B4F4-7941-43DE-B23C-9AECA055EA0B}" type="presOf" srcId="{6959E726-9353-447A-AE47-2F5CF45D6C86}" destId="{319C7F87-9695-4EB0-A659-4B42034F4EB3}" srcOrd="0" destOrd="0" presId="urn:diagrams.loki3.com/BracketList"/>
     <dgm:cxn modelId="{5F4296F5-BB4E-4B89-B6E1-978559F193EF}" srcId="{E5F9AC35-3D8B-4714-9D00-9B9CE155547F}" destId="{130E2B67-EBF7-406A-8438-58CC14996FE4}" srcOrd="0" destOrd="0" parTransId="{330BB03D-B95A-49FA-B384-0E4D4FD23F02}" sibTransId="{01FB8B92-3DD3-4AF7-AA8E-9D657F2AF32E}"/>
     <dgm:cxn modelId="{B79ECB72-16CA-4275-A8A7-68376EB45505}" srcId="{F3DC8D9B-201A-4E66-95A0-2FCB264241CE}" destId="{24A9653A-1E0B-4D66-BE04-B17DC0F09A94}" srcOrd="0" destOrd="0" parTransId="{12B0843E-8D4C-4AF2-9DB8-9AF809FDBB25}" sibTransId="{3893B77F-806C-478C-BBC8-69AB510EA446}"/>
-    <dgm:cxn modelId="{D4D1C408-98C0-4B5C-8A25-D764A9F0C027}" type="presOf" srcId="{C38BFACE-26B5-45FB-93D4-F4D704759AEF}" destId="{46082504-DE80-4B89-8670-F92DCC98405C}" srcOrd="0" destOrd="0" presId="urn:diagrams.loki3.com/BracketList"/>
-    <dgm:cxn modelId="{5617A6DD-44CA-4CC1-B8C4-746B6F8F3772}" type="presOf" srcId="{24F44BAA-544E-4A77-AB6D-AB07DA7ABEF0}" destId="{00AB9795-C846-407A-8991-FF4DFA777949}" srcOrd="0" destOrd="0" presId="urn:diagrams.loki3.com/BracketList"/>
-    <dgm:cxn modelId="{F5DCDAAB-6EE5-4798-8D3D-F16783F59CD9}" type="presOf" srcId="{E5F9AC35-3D8B-4714-9D00-9B9CE155547F}" destId="{20B8A8EE-C4D6-4850-9EEC-9D390E42E2A1}" srcOrd="0" destOrd="0" presId="urn:diagrams.loki3.com/BracketList"/>
-    <dgm:cxn modelId="{07C4F0FA-6369-45B4-8B25-805404BF5E66}" type="presOf" srcId="{5481B9B8-8131-4DAD-9EBE-964670AF3B07}" destId="{D3515464-CF03-461E-878C-83810C241999}" srcOrd="0" destOrd="0" presId="urn:diagrams.loki3.com/BracketList"/>
-    <dgm:cxn modelId="{E8E26BDB-50A7-4341-8DD5-9D70659E8C9B}" type="presOf" srcId="{27741760-6B7A-42EF-A4DD-D21BB5F18D6B}" destId="{615400CC-4E8B-42D7-9E1D-BBCBD9C03017}" srcOrd="0" destOrd="0" presId="urn:diagrams.loki3.com/BracketList"/>
-    <dgm:cxn modelId="{722094CA-1259-47D8-AFC6-36510BEC712C}" type="presOf" srcId="{24A9653A-1E0B-4D66-BE04-B17DC0F09A94}" destId="{1ACDE5E6-7906-411C-AA5C-050A0D0E70FC}" srcOrd="0" destOrd="0" presId="urn:diagrams.loki3.com/BracketList"/>
-    <dgm:cxn modelId="{ACDE6A3F-99DF-45CB-A5B9-24674872B8B2}" type="presOf" srcId="{F3DC8D9B-201A-4E66-95A0-2FCB264241CE}" destId="{9983F4B8-E70C-4815-AD65-52077A2FFDDC}" srcOrd="0" destOrd="0" presId="urn:diagrams.loki3.com/BracketList"/>
-    <dgm:cxn modelId="{43939651-9F81-4168-9F61-1ADE639A3446}" type="presParOf" srcId="{20B8A8EE-C4D6-4850-9EEC-9D390E42E2A1}" destId="{A08FD178-FB24-46E1-BEEA-A90F44B1F6DD}" srcOrd="0" destOrd="0" presId="urn:diagrams.loki3.com/BracketList"/>
-    <dgm:cxn modelId="{084169E8-CE00-4968-831D-920780BDE51E}" type="presParOf" srcId="{A08FD178-FB24-46E1-BEEA-A90F44B1F6DD}" destId="{50D8F8A7-E8E5-4DC6-8C33-92A6A72CA63B}" srcOrd="0" destOrd="0" presId="urn:diagrams.loki3.com/BracketList"/>
-    <dgm:cxn modelId="{19E30495-0231-42C1-AF0D-46F3F739EEBC}" type="presParOf" srcId="{A08FD178-FB24-46E1-BEEA-A90F44B1F6DD}" destId="{E56BB228-F407-4ED1-924F-8FAE9B39BFF4}" srcOrd="1" destOrd="0" presId="urn:diagrams.loki3.com/BracketList"/>
-    <dgm:cxn modelId="{4E1F0A04-A2C2-40A2-8563-C3F1CCDE0564}" type="presParOf" srcId="{A08FD178-FB24-46E1-BEEA-A90F44B1F6DD}" destId="{816101F8-278F-44EF-AD7E-40C9DA877F40}" srcOrd="2" destOrd="0" presId="urn:diagrams.loki3.com/BracketList"/>
-    <dgm:cxn modelId="{F40DEB71-FE1C-4B5D-90B4-82CEA0B4DBD6}" type="presParOf" srcId="{A08FD178-FB24-46E1-BEEA-A90F44B1F6DD}" destId="{615400CC-4E8B-42D7-9E1D-BBCBD9C03017}" srcOrd="3" destOrd="0" presId="urn:diagrams.loki3.com/BracketList"/>
-    <dgm:cxn modelId="{80CA22D5-AFD6-40BD-8907-2023703D50B5}" type="presParOf" srcId="{20B8A8EE-C4D6-4850-9EEC-9D390E42E2A1}" destId="{7760E034-D434-4DE9-A304-EF94E16AD909}" srcOrd="1" destOrd="0" presId="urn:diagrams.loki3.com/BracketList"/>
-    <dgm:cxn modelId="{43EC98AB-314A-4C92-9D14-567977DB53EF}" type="presParOf" srcId="{20B8A8EE-C4D6-4850-9EEC-9D390E42E2A1}" destId="{0FC90F34-DF29-4736-B340-4298AC4ADE10}" srcOrd="2" destOrd="0" presId="urn:diagrams.loki3.com/BracketList"/>
-    <dgm:cxn modelId="{309CE48B-6FC6-447B-9367-D16FC51C2400}" type="presParOf" srcId="{0FC90F34-DF29-4736-B340-4298AC4ADE10}" destId="{D3515464-CF03-461E-878C-83810C241999}" srcOrd="0" destOrd="0" presId="urn:diagrams.loki3.com/BracketList"/>
-    <dgm:cxn modelId="{8B004A12-5B1F-476E-928A-7F3B090300CF}" type="presParOf" srcId="{0FC90F34-DF29-4736-B340-4298AC4ADE10}" destId="{1D66A1F3-6457-421A-8734-FA46D72D3474}" srcOrd="1" destOrd="0" presId="urn:diagrams.loki3.com/BracketList"/>
-    <dgm:cxn modelId="{D36CFF0E-F142-4ADD-B68A-4E6942373357}" type="presParOf" srcId="{0FC90F34-DF29-4736-B340-4298AC4ADE10}" destId="{12820A82-652D-4939-8710-1CF28AEEF10B}" srcOrd="2" destOrd="0" presId="urn:diagrams.loki3.com/BracketList"/>
-    <dgm:cxn modelId="{9F794F61-7986-4F92-AAAF-4B47A954BD88}" type="presParOf" srcId="{0FC90F34-DF29-4736-B340-4298AC4ADE10}" destId="{46082504-DE80-4B89-8670-F92DCC98405C}" srcOrd="3" destOrd="0" presId="urn:diagrams.loki3.com/BracketList"/>
-    <dgm:cxn modelId="{51EB374C-15F4-43B7-BFE0-9A459C5C529F}" type="presParOf" srcId="{20B8A8EE-C4D6-4850-9EEC-9D390E42E2A1}" destId="{E062BB73-6D61-4608-AD1E-81FBDCFF2376}" srcOrd="3" destOrd="0" presId="urn:diagrams.loki3.com/BracketList"/>
-    <dgm:cxn modelId="{CFB00FE9-A791-4158-8DC8-B62E07CC2281}" type="presParOf" srcId="{20B8A8EE-C4D6-4850-9EEC-9D390E42E2A1}" destId="{B74E05C5-8C25-4AC4-ADA0-8D4D2BE30904}" srcOrd="4" destOrd="0" presId="urn:diagrams.loki3.com/BracketList"/>
-    <dgm:cxn modelId="{28D8E764-C4C8-4AF0-8DB3-859AC0EC52A8}" type="presParOf" srcId="{B74E05C5-8C25-4AC4-ADA0-8D4D2BE30904}" destId="{00AB9795-C846-407A-8991-FF4DFA777949}" srcOrd="0" destOrd="0" presId="urn:diagrams.loki3.com/BracketList"/>
-    <dgm:cxn modelId="{94D63440-C4AA-4750-9B01-59D7D1C56772}" type="presParOf" srcId="{B74E05C5-8C25-4AC4-ADA0-8D4D2BE30904}" destId="{2B6786C0-B4A8-4898-9BF2-49DE0D2156D0}" srcOrd="1" destOrd="0" presId="urn:diagrams.loki3.com/BracketList"/>
-    <dgm:cxn modelId="{2A227226-CE5B-4718-8BF4-EBFB16113BD3}" type="presParOf" srcId="{B74E05C5-8C25-4AC4-ADA0-8D4D2BE30904}" destId="{75E227CF-DC91-4EB2-8A1E-6F492B9DED06}" srcOrd="2" destOrd="0" presId="urn:diagrams.loki3.com/BracketList"/>
-    <dgm:cxn modelId="{8524E089-AC94-44FA-9A89-A04EA2D0E36A}" type="presParOf" srcId="{B74E05C5-8C25-4AC4-ADA0-8D4D2BE30904}" destId="{319C7F87-9695-4EB0-A659-4B42034F4EB3}" srcOrd="3" destOrd="0" presId="urn:diagrams.loki3.com/BracketList"/>
-    <dgm:cxn modelId="{B2313D96-9B86-410A-95E4-D5B8051BA404}" type="presParOf" srcId="{20B8A8EE-C4D6-4850-9EEC-9D390E42E2A1}" destId="{47ECC3A9-DD70-40DB-90C8-46547275EA12}" srcOrd="5" destOrd="0" presId="urn:diagrams.loki3.com/BracketList"/>
-    <dgm:cxn modelId="{0E318931-9D65-4C42-AD6A-5A81D1E64EAA}" type="presParOf" srcId="{20B8A8EE-C4D6-4850-9EEC-9D390E42E2A1}" destId="{66AFEAA8-9E3C-4C72-A0A3-54102FA66FB9}" srcOrd="6" destOrd="0" presId="urn:diagrams.loki3.com/BracketList"/>
-    <dgm:cxn modelId="{917E0FB9-A30A-4095-A05E-5800BBF31857}" type="presParOf" srcId="{66AFEAA8-9E3C-4C72-A0A3-54102FA66FB9}" destId="{9983F4B8-E70C-4815-AD65-52077A2FFDDC}" srcOrd="0" destOrd="0" presId="urn:diagrams.loki3.com/BracketList"/>
-    <dgm:cxn modelId="{42F68A3B-96BA-4D9A-85B7-0A4E4F72072D}" type="presParOf" srcId="{66AFEAA8-9E3C-4C72-A0A3-54102FA66FB9}" destId="{2C43DFC9-5B1C-45AE-8889-5F918C017516}" srcOrd="1" destOrd="0" presId="urn:diagrams.loki3.com/BracketList"/>
-    <dgm:cxn modelId="{37F9A915-4389-4AB8-BA67-A89F78F7E3AF}" type="presParOf" srcId="{66AFEAA8-9E3C-4C72-A0A3-54102FA66FB9}" destId="{B07898E8-7681-4492-8ADC-3729B83238A8}" srcOrd="2" destOrd="0" presId="urn:diagrams.loki3.com/BracketList"/>
-    <dgm:cxn modelId="{543E94F7-6D75-414A-86B1-C105350B6D45}" type="presParOf" srcId="{66AFEAA8-9E3C-4C72-A0A3-54102FA66FB9}" destId="{1ACDE5E6-7906-411C-AA5C-050A0D0E70FC}" srcOrd="3" destOrd="0" presId="urn:diagrams.loki3.com/BracketList"/>
+    <dgm:cxn modelId="{2ECAE6AA-0EF3-4E16-A58E-DDE9A3791212}" type="presOf" srcId="{27741760-6B7A-42EF-A4DD-D21BB5F18D6B}" destId="{615400CC-4E8B-42D7-9E1D-BBCBD9C03017}" srcOrd="0" destOrd="0" presId="urn:diagrams.loki3.com/BracketList"/>
+    <dgm:cxn modelId="{603265E7-E073-40DC-96F1-2AB6A8E4B0D5}" type="presOf" srcId="{E5F9AC35-3D8B-4714-9D00-9B9CE155547F}" destId="{20B8A8EE-C4D6-4850-9EEC-9D390E42E2A1}" srcOrd="0" destOrd="0" presId="urn:diagrams.loki3.com/BracketList"/>
+    <dgm:cxn modelId="{CF3FBFFC-B516-41F3-B0FA-364693EE02C7}" type="presOf" srcId="{5481B9B8-8131-4DAD-9EBE-964670AF3B07}" destId="{D3515464-CF03-461E-878C-83810C241999}" srcOrd="0" destOrd="0" presId="urn:diagrams.loki3.com/BracketList"/>
+    <dgm:cxn modelId="{DA6DB3E2-9F03-4FFD-8322-316BD1449337}" type="presParOf" srcId="{20B8A8EE-C4D6-4850-9EEC-9D390E42E2A1}" destId="{A08FD178-FB24-46E1-BEEA-A90F44B1F6DD}" srcOrd="0" destOrd="0" presId="urn:diagrams.loki3.com/BracketList"/>
+    <dgm:cxn modelId="{8CBA9E7B-C216-4CFE-80BD-315F84A9B9D1}" type="presParOf" srcId="{A08FD178-FB24-46E1-BEEA-A90F44B1F6DD}" destId="{50D8F8A7-E8E5-4DC6-8C33-92A6A72CA63B}" srcOrd="0" destOrd="0" presId="urn:diagrams.loki3.com/BracketList"/>
+    <dgm:cxn modelId="{0D3081EC-943D-4C71-B8AB-4E89E30D8335}" type="presParOf" srcId="{A08FD178-FB24-46E1-BEEA-A90F44B1F6DD}" destId="{E56BB228-F407-4ED1-924F-8FAE9B39BFF4}" srcOrd="1" destOrd="0" presId="urn:diagrams.loki3.com/BracketList"/>
+    <dgm:cxn modelId="{F711B72D-9B3F-4528-A8AB-EEBC5A5BC1CE}" type="presParOf" srcId="{A08FD178-FB24-46E1-BEEA-A90F44B1F6DD}" destId="{816101F8-278F-44EF-AD7E-40C9DA877F40}" srcOrd="2" destOrd="0" presId="urn:diagrams.loki3.com/BracketList"/>
+    <dgm:cxn modelId="{3A59195E-957D-4D84-B988-E4B4479F33A8}" type="presParOf" srcId="{A08FD178-FB24-46E1-BEEA-A90F44B1F6DD}" destId="{615400CC-4E8B-42D7-9E1D-BBCBD9C03017}" srcOrd="3" destOrd="0" presId="urn:diagrams.loki3.com/BracketList"/>
+    <dgm:cxn modelId="{53B2C48D-62A6-4F6E-8967-B176F58AF5B9}" type="presParOf" srcId="{20B8A8EE-C4D6-4850-9EEC-9D390E42E2A1}" destId="{7760E034-D434-4DE9-A304-EF94E16AD909}" srcOrd="1" destOrd="0" presId="urn:diagrams.loki3.com/BracketList"/>
+    <dgm:cxn modelId="{9049A02D-320C-4DAF-A2D5-431E291C7978}" type="presParOf" srcId="{20B8A8EE-C4D6-4850-9EEC-9D390E42E2A1}" destId="{0FC90F34-DF29-4736-B340-4298AC4ADE10}" srcOrd="2" destOrd="0" presId="urn:diagrams.loki3.com/BracketList"/>
+    <dgm:cxn modelId="{9D281D7C-BE64-4C62-8815-13F7224D7EF3}" type="presParOf" srcId="{0FC90F34-DF29-4736-B340-4298AC4ADE10}" destId="{D3515464-CF03-461E-878C-83810C241999}" srcOrd="0" destOrd="0" presId="urn:diagrams.loki3.com/BracketList"/>
+    <dgm:cxn modelId="{0A0ED717-FBD2-4D63-AE54-97C9E4894480}" type="presParOf" srcId="{0FC90F34-DF29-4736-B340-4298AC4ADE10}" destId="{1D66A1F3-6457-421A-8734-FA46D72D3474}" srcOrd="1" destOrd="0" presId="urn:diagrams.loki3.com/BracketList"/>
+    <dgm:cxn modelId="{0FD90784-DC99-456C-A939-3AA668D74C8F}" type="presParOf" srcId="{0FC90F34-DF29-4736-B340-4298AC4ADE10}" destId="{12820A82-652D-4939-8710-1CF28AEEF10B}" srcOrd="2" destOrd="0" presId="urn:diagrams.loki3.com/BracketList"/>
+    <dgm:cxn modelId="{6119ED1A-B660-4BC0-B8B1-48CB5BC09642}" type="presParOf" srcId="{0FC90F34-DF29-4736-B340-4298AC4ADE10}" destId="{46082504-DE80-4B89-8670-F92DCC98405C}" srcOrd="3" destOrd="0" presId="urn:diagrams.loki3.com/BracketList"/>
+    <dgm:cxn modelId="{18A817D9-E29E-41D1-A054-12083F23857E}" type="presParOf" srcId="{20B8A8EE-C4D6-4850-9EEC-9D390E42E2A1}" destId="{E062BB73-6D61-4608-AD1E-81FBDCFF2376}" srcOrd="3" destOrd="0" presId="urn:diagrams.loki3.com/BracketList"/>
+    <dgm:cxn modelId="{D203361A-3161-4F1C-BA8B-E751BCB9957A}" type="presParOf" srcId="{20B8A8EE-C4D6-4850-9EEC-9D390E42E2A1}" destId="{B74E05C5-8C25-4AC4-ADA0-8D4D2BE30904}" srcOrd="4" destOrd="0" presId="urn:diagrams.loki3.com/BracketList"/>
+    <dgm:cxn modelId="{926FE434-2C03-4D9E-8C11-C538CAF3A97F}" type="presParOf" srcId="{B74E05C5-8C25-4AC4-ADA0-8D4D2BE30904}" destId="{00AB9795-C846-407A-8991-FF4DFA777949}" srcOrd="0" destOrd="0" presId="urn:diagrams.loki3.com/BracketList"/>
+    <dgm:cxn modelId="{5760BA82-EF4A-4CA8-A335-CD0F761458D9}" type="presParOf" srcId="{B74E05C5-8C25-4AC4-ADA0-8D4D2BE30904}" destId="{2B6786C0-B4A8-4898-9BF2-49DE0D2156D0}" srcOrd="1" destOrd="0" presId="urn:diagrams.loki3.com/BracketList"/>
+    <dgm:cxn modelId="{3DD4095D-C10E-46A9-AFA5-A667E09E2F95}" type="presParOf" srcId="{B74E05C5-8C25-4AC4-ADA0-8D4D2BE30904}" destId="{75E227CF-DC91-4EB2-8A1E-6F492B9DED06}" srcOrd="2" destOrd="0" presId="urn:diagrams.loki3.com/BracketList"/>
+    <dgm:cxn modelId="{AD10891D-0394-4685-B1EB-A92657B97DC1}" type="presParOf" srcId="{B74E05C5-8C25-4AC4-ADA0-8D4D2BE30904}" destId="{319C7F87-9695-4EB0-A659-4B42034F4EB3}" srcOrd="3" destOrd="0" presId="urn:diagrams.loki3.com/BracketList"/>
+    <dgm:cxn modelId="{9449C3EB-9B5D-4C54-85DD-F663C205B6B9}" type="presParOf" srcId="{20B8A8EE-C4D6-4850-9EEC-9D390E42E2A1}" destId="{47ECC3A9-DD70-40DB-90C8-46547275EA12}" srcOrd="5" destOrd="0" presId="urn:diagrams.loki3.com/BracketList"/>
+    <dgm:cxn modelId="{C9D6F96F-60A9-4AA8-BBBA-19C09836B1E9}" type="presParOf" srcId="{20B8A8EE-C4D6-4850-9EEC-9D390E42E2A1}" destId="{66AFEAA8-9E3C-4C72-A0A3-54102FA66FB9}" srcOrd="6" destOrd="0" presId="urn:diagrams.loki3.com/BracketList"/>
+    <dgm:cxn modelId="{23973B1D-D721-4132-8A6B-A7EE432BA510}" type="presParOf" srcId="{66AFEAA8-9E3C-4C72-A0A3-54102FA66FB9}" destId="{9983F4B8-E70C-4815-AD65-52077A2FFDDC}" srcOrd="0" destOrd="0" presId="urn:diagrams.loki3.com/BracketList"/>
+    <dgm:cxn modelId="{6449368A-935E-4AC1-8E1A-912F7B564666}" type="presParOf" srcId="{66AFEAA8-9E3C-4C72-A0A3-54102FA66FB9}" destId="{2C43DFC9-5B1C-45AE-8889-5F918C017516}" srcOrd="1" destOrd="0" presId="urn:diagrams.loki3.com/BracketList"/>
+    <dgm:cxn modelId="{25EB6D06-0607-4F04-B9AD-E16027D0352B}" type="presParOf" srcId="{66AFEAA8-9E3C-4C72-A0A3-54102FA66FB9}" destId="{B07898E8-7681-4492-8ADC-3729B83238A8}" srcOrd="2" destOrd="0" presId="urn:diagrams.loki3.com/BracketList"/>
+    <dgm:cxn modelId="{9D984F60-6364-49ED-AE36-6132C7387FC9}" type="presParOf" srcId="{66AFEAA8-9E3C-4C72-A0A3-54102FA66FB9}" destId="{1ACDE5E6-7906-411C-AA5C-050A0D0E70FC}" srcOrd="3" destOrd="0" presId="urn:diagrams.loki3.com/BracketList"/>
   </dgm:cxnLst>
   <dgm:bg/>
   <dgm:whole/>
   <dgm:extLst>
     <a:ext uri="http://schemas.microsoft.com/office/drawing/2008/diagram">
-      <dsp:dataModelExt xmlns:dsp="http://schemas.microsoft.com/office/drawing/2008/diagram" relId="rId43" minVer="http://schemas.openxmlformats.org/drawingml/2006/diagram"/>
+      <dsp:dataModelExt xmlns:dsp="http://schemas.microsoft.com/office/drawing/2008/diagram" relId="rId42" minVer="http://schemas.openxmlformats.org/drawingml/2006/diagram"/>
     </a:ext>
   </dgm:extLst>
 </dgm:dataModel>
@@ -25369,6 +25290,7 @@
             <a:rPr lang="en-US" sz="1000"/>
             <a:t>+Redfish Service Conformance Test Suite</a:t>
           </a:r>
+          <a:endParaRPr lang="en-US" sz="1000"/>
         </a:p>
       </dgm:t>
     </dgm:pt>
@@ -25453,6 +25375,7 @@
             <a:rPr lang="en-US" sz="1000"/>
             <a:t>Contains implementation of assertions extracted from section 7 of redfish specification</a:t>
           </a:r>
+          <a:endParaRPr lang="en-US" sz="1000"/>
         </a:p>
       </dgm:t>
     </dgm:pt>
@@ -25547,6 +25470,7 @@
             <a:rPr lang="en-US" sz="1000"/>
             <a:t>Contains implementation of assertions extracted from section 8 of redfish specification</a:t>
           </a:r>
+          <a:endParaRPr lang="en-US" sz="1000"/>
         </a:p>
       </dgm:t>
     </dgm:pt>
@@ -25594,6 +25518,7 @@
             <a:rPr lang="en-US" sz="1000"/>
             <a:t>Contains implementation of assertions extracted from section 9 of redfish specification</a:t>
           </a:r>
+          <a:endParaRPr lang="en-US" sz="1000"/>
         </a:p>
       </dgm:t>
     </dgm:pt>
@@ -25675,13 +25600,6 @@
         </dgm:presLayoutVars>
       </dgm:prSet>
       <dgm:spPr/>
-      <dgm:t>
-        <a:bodyPr/>
-        <a:lstStyle/>
-        <a:p>
-          <a:endParaRPr lang="en-US"/>
-        </a:p>
-      </dgm:t>
     </dgm:pt>
     <dgm:pt modelId="{27375C67-80F1-4B9A-82B9-EDDF211E2F7B}" type="pres">
       <dgm:prSet presAssocID="{9C60A50E-E535-4B96-8E57-9C049DD6EEFE}" presName="linNode" presStyleCnt="0"/>
@@ -25728,32 +25646,32 @@
     </dgm:pt>
   </dgm:ptLst>
   <dgm:cxnLst>
-    <dgm:cxn modelId="{0F57A20E-7732-497B-92E6-B1CCC85767EC}" type="presOf" srcId="{CD8B15B0-7A69-4FC8-9AB2-267C3CAF030D}" destId="{649B1A8A-7D6D-4D12-BBD4-A82B7388A68C}" srcOrd="0" destOrd="5" presId="urn:diagrams.loki3.com/BracketList"/>
+    <dgm:cxn modelId="{6A6496EC-FDD6-4FCD-91B8-CF337802C8BB}" type="presOf" srcId="{CD8B15B0-7A69-4FC8-9AB2-267C3CAF030D}" destId="{649B1A8A-7D6D-4D12-BBD4-A82B7388A68C}" srcOrd="0" destOrd="5" presId="urn:diagrams.loki3.com/BracketList"/>
     <dgm:cxn modelId="{A172F377-97E1-43E1-B317-F5A6B68E6F37}" srcId="{9C60A50E-E535-4B96-8E57-9C049DD6EEFE}" destId="{CD8B15B0-7A69-4FC8-9AB2-267C3CAF030D}" srcOrd="4" destOrd="0" parTransId="{0444F3F6-9CA4-4758-9FF7-3D18190BBD5E}" sibTransId="{CD56D939-A8C7-4337-AFA1-FE988905A19A}"/>
-    <dgm:cxn modelId="{360B0ED1-575B-4F6B-A04A-3A4177C77282}" type="presOf" srcId="{9C60A50E-E535-4B96-8E57-9C049DD6EEFE}" destId="{5BD2BF55-9433-4EA4-8BA2-AE695FD7DA16}" srcOrd="0" destOrd="0" presId="urn:diagrams.loki3.com/BracketList"/>
-    <dgm:cxn modelId="{AC5A59D6-7AC3-4D3C-B1C1-E5BC73A17B19}" type="presOf" srcId="{358D805C-A135-4E59-92E3-4EF2532111B2}" destId="{649B1A8A-7D6D-4D12-BBD4-A82B7388A68C}" srcOrd="0" destOrd="0" presId="urn:diagrams.loki3.com/BracketList"/>
-    <dgm:cxn modelId="{521626E7-CC33-4C9E-B1A2-F016E68B2B52}" type="presOf" srcId="{F9222D57-EF4F-41B0-93EA-CFADE221A7B8}" destId="{649B1A8A-7D6D-4D12-BBD4-A82B7388A68C}" srcOrd="0" destOrd="1" presId="urn:diagrams.loki3.com/BracketList"/>
-    <dgm:cxn modelId="{88A65F1E-E020-4CA3-A503-F8E477599F16}" type="presOf" srcId="{4C2B5A28-14E6-45BA-ACC9-A42474BF38C9}" destId="{649B1A8A-7D6D-4D12-BBD4-A82B7388A68C}" srcOrd="0" destOrd="2" presId="urn:diagrams.loki3.com/BracketList"/>
-    <dgm:cxn modelId="{C8DB0BF9-6F08-46ED-B1BE-804BADA8CF2E}" type="presOf" srcId="{4745307C-A65A-4D0C-9A8D-5B17ACE5DF5D}" destId="{649B1A8A-7D6D-4D12-BBD4-A82B7388A68C}" srcOrd="0" destOrd="4" presId="urn:diagrams.loki3.com/BracketList"/>
-    <dgm:cxn modelId="{54574B40-0269-46A5-9683-980C33672E53}" type="presOf" srcId="{53799415-272A-430D-8398-0FF64F333327}" destId="{649B1A8A-7D6D-4D12-BBD4-A82B7388A68C}" srcOrd="0" destOrd="3" presId="urn:diagrams.loki3.com/BracketList"/>
+    <dgm:cxn modelId="{27C3FC2C-174E-4F72-93EC-EB85191CCA57}" type="presOf" srcId="{9C60A50E-E535-4B96-8E57-9C049DD6EEFE}" destId="{5BD2BF55-9433-4EA4-8BA2-AE695FD7DA16}" srcOrd="0" destOrd="0" presId="urn:diagrams.loki3.com/BracketList"/>
+    <dgm:cxn modelId="{F5C5C49A-89D2-4AB0-A546-F4E7A7F76B2B}" type="presOf" srcId="{358D805C-A135-4E59-92E3-4EF2532111B2}" destId="{649B1A8A-7D6D-4D12-BBD4-A82B7388A68C}" srcOrd="0" destOrd="0" presId="urn:diagrams.loki3.com/BracketList"/>
+    <dgm:cxn modelId="{295D5B44-CD2B-4F08-B047-4A36164ACCF5}" type="presOf" srcId="{53799415-272A-430D-8398-0FF64F333327}" destId="{649B1A8A-7D6D-4D12-BBD4-A82B7388A68C}" srcOrd="0" destOrd="3" presId="urn:diagrams.loki3.com/BracketList"/>
+    <dgm:cxn modelId="{28E13037-1ECF-4640-A197-A456F1322A8B}" type="presOf" srcId="{F9222D57-EF4F-41B0-93EA-CFADE221A7B8}" destId="{649B1A8A-7D6D-4D12-BBD4-A82B7388A68C}" srcOrd="0" destOrd="1" presId="urn:diagrams.loki3.com/BracketList"/>
     <dgm:cxn modelId="{9626878A-87BB-40F1-8F31-DBD1F84498F0}" srcId="{9C60A50E-E535-4B96-8E57-9C049DD6EEFE}" destId="{53799415-272A-430D-8398-0FF64F333327}" srcOrd="2" destOrd="0" parTransId="{11035537-A862-4E6F-9072-475FEC25A0D7}" sibTransId="{2C7BC944-99AB-4D4C-9047-E3DFC7C02F54}"/>
     <dgm:cxn modelId="{140022A9-FD9E-4084-863B-1F69314DD563}" srcId="{358D805C-A135-4E59-92E3-4EF2532111B2}" destId="{F9222D57-EF4F-41B0-93EA-CFADE221A7B8}" srcOrd="0" destOrd="0" parTransId="{5EDC0007-43AB-4C19-8E72-CEF9A98CE412}" sibTransId="{D8B78F4E-BE2D-4093-9035-F0A72229D974}"/>
-    <dgm:cxn modelId="{DF86F9E1-4B5A-44E9-9BC1-587DA48119E3}" type="presOf" srcId="{A79DD21A-2808-4336-995C-7D67E1647CD3}" destId="{6D676DF4-7C80-4464-8730-CB7C89218163}" srcOrd="0" destOrd="0" presId="urn:diagrams.loki3.com/BracketList"/>
     <dgm:cxn modelId="{E56443DB-3045-4AFE-8898-81B7E27B52FE}" srcId="{9C60A50E-E535-4B96-8E57-9C049DD6EEFE}" destId="{4745307C-A65A-4D0C-9A8D-5B17ACE5DF5D}" srcOrd="3" destOrd="0" parTransId="{2AC9EB9E-C074-4D3F-A717-1FBF2FE656B9}" sibTransId="{831FC5F9-B615-41E9-8906-2105A8D3EADD}"/>
     <dgm:cxn modelId="{C1EC062B-59B6-4733-8D95-AA7C9141239B}" srcId="{9C60A50E-E535-4B96-8E57-9C049DD6EEFE}" destId="{4C2B5A28-14E6-45BA-ACC9-A42474BF38C9}" srcOrd="1" destOrd="0" parTransId="{0C8F4E8A-EE71-450B-AA4A-61118BFEEABE}" sibTransId="{CD55BB23-B72A-4EEF-B0E5-AFD3656F2677}"/>
     <dgm:cxn modelId="{6E8FE169-CEF7-415B-A2DA-5837698528D7}" srcId="{9C60A50E-E535-4B96-8E57-9C049DD6EEFE}" destId="{358D805C-A135-4E59-92E3-4EF2532111B2}" srcOrd="0" destOrd="0" parTransId="{7E470CAA-D3F3-49AE-82C5-907C0C0AD647}" sibTransId="{2CB4CF25-56BA-40CB-B826-2319CF3CE36B}"/>
+    <dgm:cxn modelId="{C1D1CBCD-C8DC-4AAE-8A8B-4747DB3304C6}" type="presOf" srcId="{4C2B5A28-14E6-45BA-ACC9-A42474BF38C9}" destId="{649B1A8A-7D6D-4D12-BBD4-A82B7388A68C}" srcOrd="0" destOrd="2" presId="urn:diagrams.loki3.com/BracketList"/>
+    <dgm:cxn modelId="{11228BE6-4769-4D98-A286-5956AD9738E5}" type="presOf" srcId="{A79DD21A-2808-4336-995C-7D67E1647CD3}" destId="{6D676DF4-7C80-4464-8730-CB7C89218163}" srcOrd="0" destOrd="0" presId="urn:diagrams.loki3.com/BracketList"/>
     <dgm:cxn modelId="{B32075F5-29D8-409B-8812-C83A05EBC5AD}" srcId="{A79DD21A-2808-4336-995C-7D67E1647CD3}" destId="{9C60A50E-E535-4B96-8E57-9C049DD6EEFE}" srcOrd="0" destOrd="0" parTransId="{2E931813-536E-4CA1-9780-23545239D685}" sibTransId="{B1BA91BD-51EF-46F5-BACF-E77B06117433}"/>
-    <dgm:cxn modelId="{76669A71-0D23-49FD-92C7-8457AB13B443}" type="presParOf" srcId="{6D676DF4-7C80-4464-8730-CB7C89218163}" destId="{27375C67-80F1-4B9A-82B9-EDDF211E2F7B}" srcOrd="0" destOrd="0" presId="urn:diagrams.loki3.com/BracketList"/>
-    <dgm:cxn modelId="{1008A948-1ADB-429C-9FB5-30D184A52651}" type="presParOf" srcId="{27375C67-80F1-4B9A-82B9-EDDF211E2F7B}" destId="{5BD2BF55-9433-4EA4-8BA2-AE695FD7DA16}" srcOrd="0" destOrd="0" presId="urn:diagrams.loki3.com/BracketList"/>
-    <dgm:cxn modelId="{A14BFE58-570F-4C9A-9A16-6A202BAC9771}" type="presParOf" srcId="{27375C67-80F1-4B9A-82B9-EDDF211E2F7B}" destId="{460DDD9B-D435-47CA-BD5A-9FDE5FDCF8B9}" srcOrd="1" destOrd="0" presId="urn:diagrams.loki3.com/BracketList"/>
-    <dgm:cxn modelId="{5C561605-7F96-4CDD-AA48-ED75F94CC6DB}" type="presParOf" srcId="{27375C67-80F1-4B9A-82B9-EDDF211E2F7B}" destId="{C5A16D5F-2149-4A72-9E43-8C7A5D6D3E49}" srcOrd="2" destOrd="0" presId="urn:diagrams.loki3.com/BracketList"/>
-    <dgm:cxn modelId="{95973450-A193-4B1D-B6E6-643C3A77C4F8}" type="presParOf" srcId="{27375C67-80F1-4B9A-82B9-EDDF211E2F7B}" destId="{649B1A8A-7D6D-4D12-BBD4-A82B7388A68C}" srcOrd="3" destOrd="0" presId="urn:diagrams.loki3.com/BracketList"/>
+    <dgm:cxn modelId="{04203CEC-E1F7-49F6-80FC-AE6E0E7D0A9B}" type="presOf" srcId="{4745307C-A65A-4D0C-9A8D-5B17ACE5DF5D}" destId="{649B1A8A-7D6D-4D12-BBD4-A82B7388A68C}" srcOrd="0" destOrd="4" presId="urn:diagrams.loki3.com/BracketList"/>
+    <dgm:cxn modelId="{161ADC44-09D1-4EE6-B2C0-61881DD4DBCF}" type="presParOf" srcId="{6D676DF4-7C80-4464-8730-CB7C89218163}" destId="{27375C67-80F1-4B9A-82B9-EDDF211E2F7B}" srcOrd="0" destOrd="0" presId="urn:diagrams.loki3.com/BracketList"/>
+    <dgm:cxn modelId="{95B43EFB-51F6-491C-8BB4-781B9412082B}" type="presParOf" srcId="{27375C67-80F1-4B9A-82B9-EDDF211E2F7B}" destId="{5BD2BF55-9433-4EA4-8BA2-AE695FD7DA16}" srcOrd="0" destOrd="0" presId="urn:diagrams.loki3.com/BracketList"/>
+    <dgm:cxn modelId="{8AE70B1F-8C86-4775-8AD4-A8B0FE79EE56}" type="presParOf" srcId="{27375C67-80F1-4B9A-82B9-EDDF211E2F7B}" destId="{460DDD9B-D435-47CA-BD5A-9FDE5FDCF8B9}" srcOrd="1" destOrd="0" presId="urn:diagrams.loki3.com/BracketList"/>
+    <dgm:cxn modelId="{BD0E9909-D07A-43E9-96C9-DDAB13D9FA4D}" type="presParOf" srcId="{27375C67-80F1-4B9A-82B9-EDDF211E2F7B}" destId="{C5A16D5F-2149-4A72-9E43-8C7A5D6D3E49}" srcOrd="2" destOrd="0" presId="urn:diagrams.loki3.com/BracketList"/>
+    <dgm:cxn modelId="{5FD5CB0D-D8B7-4E4F-A7F9-0231E215B71F}" type="presParOf" srcId="{27375C67-80F1-4B9A-82B9-EDDF211E2F7B}" destId="{649B1A8A-7D6D-4D12-BBD4-A82B7388A68C}" srcOrd="3" destOrd="0" presId="urn:diagrams.loki3.com/BracketList"/>
   </dgm:cxnLst>
   <dgm:bg/>
   <dgm:whole/>
   <dgm:extLst>
     <a:ext uri="http://schemas.microsoft.com/office/drawing/2008/diagram">
-      <dsp:dataModelExt xmlns:dsp="http://schemas.microsoft.com/office/drawing/2008/diagram" relId="rId48" minVer="http://schemas.openxmlformats.org/drawingml/2006/diagram"/>
+      <dsp:dataModelExt xmlns:dsp="http://schemas.microsoft.com/office/drawing/2008/diagram" relId="rId47" minVer="http://schemas.openxmlformats.org/drawingml/2006/diagram"/>
     </a:ext>
   </dgm:extLst>
 </dgm:dataModel>
@@ -30665,6 +30583,7 @@
             <a:rPr lang="en-US" sz="800" kern="1200"/>
             <a:t>EntityType (inherits from CommonType)</a:t>
           </a:r>
+          <a:endParaRPr lang="en-US" sz="800" kern="1200"/>
         </a:p>
         <a:p>
           <a:pPr marL="114300" lvl="2" indent="-57150" algn="l" defTabSz="355600">
@@ -32387,6 +32306,7 @@
             <a:rPr lang="en-US" sz="1000" kern="1200"/>
             <a:t>+Redfish Service Conformance Test Suite</a:t>
           </a:r>
+          <a:endParaRPr lang="en-US" sz="1000" kern="1200"/>
         </a:p>
       </dsp:txBody>
       <dsp:txXfrm>
@@ -32599,6 +32519,7 @@
             <a:rPr lang="en-US" sz="1000" kern="1200"/>
             <a:t>Contains implementation of assertions extracted from section 7 of redfish specification</a:t>
           </a:r>
+          <a:endParaRPr lang="en-US" sz="1000" kern="1200"/>
         </a:p>
         <a:p>
           <a:pPr marL="57150" lvl="1" indent="-57150" algn="l" defTabSz="444500">
@@ -32628,6 +32549,7 @@
             <a:rPr lang="en-US" sz="1000" kern="1200"/>
             <a:t>Contains implementation of assertions extracted from section 8 of redfish specification</a:t>
           </a:r>
+          <a:endParaRPr lang="en-US" sz="1000" kern="1200"/>
         </a:p>
         <a:p>
           <a:pPr marL="57150" lvl="1" indent="-57150" algn="l" defTabSz="444500">
@@ -32657,6 +32579,7 @@
             <a:rPr lang="en-US" sz="1000" kern="1200"/>
             <a:t>Contains implementation of assertions extracted from section 9 of redfish specification</a:t>
           </a:r>
+          <a:endParaRPr lang="en-US" sz="1000" kern="1200"/>
         </a:p>
       </dsp:txBody>
       <dsp:txXfrm>
@@ -42841,6 +42764,546 @@
 </dgm:styleDef>
 </file>
 
+<file path=word/glossary/document.xml><?xml version="1.0" encoding="utf-8"?>
+<w:glossaryDocument xmlns:wpc="http://schemas.microsoft.com/office/word/2010/wordprocessingCanvas" xmlns:mc="http://schemas.openxmlformats.org/markup-compatibility/2006" xmlns:o="urn:schemas-microsoft-com:office:office" xmlns:r="http://schemas.openxmlformats.org/officeDocument/2006/relationships" xmlns:m="http://schemas.openxmlformats.org/officeDocument/2006/math" xmlns:v="urn:schemas-microsoft-com:vml" xmlns:wp14="http://schemas.microsoft.com/office/word/2010/wordprocessingDrawing" xmlns:wp="http://schemas.openxmlformats.org/drawingml/2006/wordprocessingDrawing" xmlns:w10="urn:schemas-microsoft-com:office:word" xmlns:w="http://schemas.openxmlformats.org/wordprocessingml/2006/main" xmlns:w14="http://schemas.microsoft.com/office/word/2010/wordml" xmlns:w15="http://schemas.microsoft.com/office/word/2012/wordml" xmlns:wpg="http://schemas.microsoft.com/office/word/2010/wordprocessingGroup" xmlns:wpi="http://schemas.microsoft.com/office/word/2010/wordprocessingInk" xmlns:wne="http://schemas.microsoft.com/office/word/2006/wordml" xmlns:wps="http://schemas.microsoft.com/office/word/2010/wordprocessingShape" mc:Ignorable="w14 w15 wp14"/>
+</file>
+
+<file path=word/glossary/fontTable.xml><?xml version="1.0" encoding="utf-8"?>
+<w:fonts xmlns:mc="http://schemas.openxmlformats.org/markup-compatibility/2006" xmlns:r="http://schemas.openxmlformats.org/officeDocument/2006/relationships" xmlns:w="http://schemas.openxmlformats.org/wordprocessingml/2006/main" xmlns:w14="http://schemas.microsoft.com/office/word/2010/wordml" xmlns:w15="http://schemas.microsoft.com/office/word/2012/wordml" mc:Ignorable="w14 w15">
+  <w:font w:name="Times New Roman">
+    <w:panose1 w:val="02020603050405020304"/>
+    <w:charset w:val="00"/>
+    <w:family w:val="roman"/>
+    <w:pitch w:val="variable"/>
+    <w:sig w:usb0="E0002EFF" w:usb1="C0007843" w:usb2="00000009" w:usb3="00000000" w:csb0="000001FF" w:csb1="00000000"/>
+  </w:font>
+  <w:font w:name="Courier New">
+    <w:panose1 w:val="02070309020205020404"/>
+    <w:charset w:val="00"/>
+    <w:family w:val="modern"/>
+    <w:pitch w:val="fixed"/>
+    <w:sig w:usb0="E0002AFF" w:usb1="C0007843" w:usb2="00000009" w:usb3="00000000" w:csb0="000001FF" w:csb1="00000000"/>
+  </w:font>
+  <w:font w:name="Wingdings">
+    <w:panose1 w:val="05000000000000000000"/>
+    <w:charset w:val="02"/>
+    <w:family w:val="auto"/>
+    <w:pitch w:val="variable"/>
+    <w:sig w:usb0="00000000" w:usb1="10000000" w:usb2="00000000" w:usb3="00000000" w:csb0="80000000" w:csb1="00000000"/>
+  </w:font>
+  <w:font w:name="Symbol">
+    <w:panose1 w:val="05050102010706020507"/>
+    <w:charset w:val="02"/>
+    <w:family w:val="roman"/>
+    <w:pitch w:val="variable"/>
+    <w:sig w:usb0="00000000" w:usb1="10000000" w:usb2="00000000" w:usb3="00000000" w:csb0="80000000" w:csb1="00000000"/>
+  </w:font>
+  <w:font w:name="Calibri">
+    <w:panose1 w:val="020F0502020204030204"/>
+    <w:charset w:val="00"/>
+    <w:family w:val="swiss"/>
+    <w:pitch w:val="variable"/>
+    <w:sig w:usb0="E00002FF" w:usb1="4000ACFF" w:usb2="00000001" w:usb3="00000000" w:csb0="0000019F" w:csb1="00000000"/>
+  </w:font>
+  <w:font w:name="Calibri Light">
+    <w:panose1 w:val="020F0302020204030204"/>
+    <w:charset w:val="00"/>
+    <w:family w:val="swiss"/>
+    <w:pitch w:val="variable"/>
+    <w:sig w:usb0="A00002EF" w:usb1="4000207B" w:usb2="00000000" w:usb3="00000000" w:csb0="0000019F" w:csb1="00000000"/>
+  </w:font>
+  <w:font w:name="Consolas">
+    <w:panose1 w:val="020B0609020204030204"/>
+    <w:charset w:val="00"/>
+    <w:family w:val="modern"/>
+    <w:pitch w:val="fixed"/>
+    <w:sig w:usb0="E10002FF" w:usb1="4000FCFF" w:usb2="00000009" w:usb3="00000000" w:csb0="0000019F" w:csb1="00000000"/>
+  </w:font>
+</w:fonts>
+</file>
+
+<file path=word/glossary/settings.xml><?xml version="1.0" encoding="utf-8"?>
+<w:settings xmlns:mc="http://schemas.openxmlformats.org/markup-compatibility/2006" xmlns:o="urn:schemas-microsoft-com:office:office" xmlns:r="http://schemas.openxmlformats.org/officeDocument/2006/relationships" xmlns:m="http://schemas.openxmlformats.org/officeDocument/2006/math" xmlns:v="urn:schemas-microsoft-com:vml" xmlns:w10="urn:schemas-microsoft-com:office:word" xmlns:w="http://schemas.openxmlformats.org/wordprocessingml/2006/main" xmlns:w14="http://schemas.microsoft.com/office/word/2010/wordml" xmlns:w15="http://schemas.microsoft.com/office/word/2012/wordml" xmlns:sl="http://schemas.openxmlformats.org/schemaLibrary/2006/main" mc:Ignorable="w14 w15">
+  <w:view w:val="normal"/>
+  <w:defaultTabStop w:val="720"/>
+  <w:characterSpacingControl w:val="doNotCompress"/>
+  <w:compat>
+    <w:useFELayout/>
+    <w:compatSetting w:name="compatibilityMode" w:uri="http://schemas.microsoft.com/office/word" w:val="15"/>
+    <w:compatSetting w:name="overrideTableStyleFontSizeAndJustification" w:uri="http://schemas.microsoft.com/office/word" w:val="1"/>
+    <w:compatSetting w:name="enableOpenTypeFeatures" w:uri="http://schemas.microsoft.com/office/word" w:val="1"/>
+    <w:compatSetting w:name="doNotFlipMirrorIndents" w:uri="http://schemas.microsoft.com/office/word" w:val="1"/>
+    <w:compatSetting w:name="differentiateMultirowTableHeaders" w:uri="http://schemas.microsoft.com/office/word" w:val="1"/>
+  </w:compat>
+  <w:rsids>
+    <w:rsidRoot w:val="00170B3C"/>
+    <w:rsid w:val="00170B3C"/>
+    <w:rsid w:val="00DF072A"/>
+  </w:rsids>
+  <m:mathPr>
+    <m:mathFont m:val="Cambria Math"/>
+    <m:brkBin m:val="before"/>
+    <m:brkBinSub m:val="--"/>
+    <m:smallFrac m:val="0"/>
+    <m:dispDef/>
+    <m:lMargin m:val="0"/>
+    <m:rMargin m:val="0"/>
+    <m:defJc m:val="centerGroup"/>
+    <m:wrapIndent m:val="1440"/>
+    <m:intLim m:val="subSup"/>
+    <m:naryLim m:val="undOvr"/>
+  </m:mathPr>
+  <w:themeFontLang w:val="en-US"/>
+  <w:clrSchemeMapping w:bg1="light1" w:t1="dark1" w:bg2="light2" w:t2="dark2" w:accent1="accent1" w:accent2="accent2" w:accent3="accent3" w:accent4="accent4" w:accent5="accent5" w:accent6="accent6" w:hyperlink="hyperlink" w:followedHyperlink="followedHyperlink"/>
+  <w:decimalSymbol w:val="."/>
+  <w:listSeparator w:val=","/>
+  <w15:chartTrackingRefBased/>
+</w:settings>
+</file>
+
+<file path=word/glossary/styles.xml><?xml version="1.0" encoding="utf-8"?>
+<w:styles xmlns:mc="http://schemas.openxmlformats.org/markup-compatibility/2006" xmlns:r="http://schemas.openxmlformats.org/officeDocument/2006/relationships" xmlns:w="http://schemas.openxmlformats.org/wordprocessingml/2006/main" xmlns:w14="http://schemas.microsoft.com/office/word/2010/wordml" xmlns:w15="http://schemas.microsoft.com/office/word/2012/wordml" mc:Ignorable="w14 w15">
+  <w:docDefaults>
+    <w:rPrDefault>
+      <w:rPr>
+        <w:rFonts w:asciiTheme="minorHAnsi" w:eastAsiaTheme="minorEastAsia" w:hAnsiTheme="minorHAnsi" w:cstheme="minorBidi"/>
+        <w:sz w:val="22"/>
+        <w:szCs w:val="22"/>
+        <w:lang w:val="en-US" w:eastAsia="en-US" w:bidi="ar-SA"/>
+      </w:rPr>
+    </w:rPrDefault>
+    <w:pPrDefault>
+      <w:pPr>
+        <w:spacing w:after="160" w:line="259" w:lineRule="auto"/>
+      </w:pPr>
+    </w:pPrDefault>
+  </w:docDefaults>
+  <w:latentStyles w:defLockedState="0" w:defUIPriority="99" w:defSemiHidden="0" w:defUnhideWhenUsed="0" w:defQFormat="0" w:count="371">
+    <w:lsdException w:name="Normal" w:uiPriority="0" w:qFormat="1"/>
+    <w:lsdException w:name="heading 1" w:uiPriority="9" w:qFormat="1"/>
+    <w:lsdException w:name="heading 2" w:semiHidden="1" w:uiPriority="9" w:unhideWhenUsed="1" w:qFormat="1"/>
+    <w:lsdException w:name="heading 3" w:semiHidden="1" w:uiPriority="9" w:unhideWhenUsed="1" w:qFormat="1"/>
+    <w:lsdException w:name="heading 4" w:semiHidden="1" w:uiPriority="9" w:unhideWhenUsed="1" w:qFormat="1"/>
+    <w:lsdException w:name="heading 5" w:semiHidden="1" w:uiPriority="9" w:unhideWhenUsed="1" w:qFormat="1"/>
+    <w:lsdException w:name="heading 6" w:semiHidden="1" w:uiPriority="9" w:unhideWhenUsed="1" w:qFormat="1"/>
+    <w:lsdException w:name="heading 7" w:semiHidden="1" w:uiPriority="9" w:unhideWhenUsed="1" w:qFormat="1"/>
+    <w:lsdException w:name="heading 8" w:semiHidden="1" w:uiPriority="9" w:unhideWhenUsed="1" w:qFormat="1"/>
+    <w:lsdException w:name="heading 9" w:semiHidden="1" w:uiPriority="9" w:unhideWhenUsed="1" w:qFormat="1"/>
+    <w:lsdException w:name="index 1" w:semiHidden="1" w:unhideWhenUsed="1"/>
+    <w:lsdException w:name="index 2" w:semiHidden="1" w:unhideWhenUsed="1"/>
+    <w:lsdException w:name="index 3" w:semiHidden="1" w:unhideWhenUsed="1"/>
+    <w:lsdException w:name="index 4" w:semiHidden="1" w:unhideWhenUsed="1"/>
+    <w:lsdException w:name="index 5" w:semiHidden="1" w:unhideWhenUsed="1"/>
+    <w:lsdException w:name="index 6" w:semiHidden="1" w:unhideWhenUsed="1"/>
+    <w:lsdException w:name="index 7" w:semiHidden="1" w:unhideWhenUsed="1"/>
+    <w:lsdException w:name="index 8" w:semiHidden="1" w:unhideWhenUsed="1"/>
+    <w:lsdException w:name="index 9" w:semiHidden="1" w:unhideWhenUsed="1"/>
+    <w:lsdException w:name="toc 1" w:semiHidden="1" w:uiPriority="39" w:unhideWhenUsed="1"/>
+    <w:lsdException w:name="toc 2" w:semiHidden="1" w:uiPriority="39" w:unhideWhenUsed="1"/>
+    <w:lsdException w:name="toc 3" w:semiHidden="1" w:uiPriority="39" w:unhideWhenUsed="1"/>
+    <w:lsdException w:name="toc 4" w:semiHidden="1" w:uiPriority="39" w:unhideWhenUsed="1"/>
+    <w:lsdException w:name="toc 5" w:semiHidden="1" w:uiPriority="39" w:unhideWhenUsed="1"/>
+    <w:lsdException w:name="toc 6" w:semiHidden="1" w:uiPriority="39" w:unhideWhenUsed="1"/>
+    <w:lsdException w:name="toc 7" w:semiHidden="1" w:uiPriority="39" w:unhideWhenUsed="1"/>
+    <w:lsdException w:name="toc 8" w:semiHidden="1" w:uiPriority="39" w:unhideWhenUsed="1"/>
+    <w:lsdException w:name="toc 9" w:semiHidden="1" w:uiPriority="39" w:unhideWhenUsed="1"/>
+    <w:lsdException w:name="Normal Indent" w:semiHidden="1" w:unhideWhenUsed="1"/>
+    <w:lsdException w:name="footnote text" w:semiHidden="1" w:unhideWhenUsed="1"/>
+    <w:lsdException w:name="annotation text" w:semiHidden="1" w:unhideWhenUsed="1"/>
+    <w:lsdException w:name="header" w:semiHidden="1" w:unhideWhenUsed="1"/>
+    <w:lsdException w:name="footer" w:semiHidden="1" w:unhideWhenUsed="1"/>
+    <w:lsdException w:name="index heading" w:semiHidden="1" w:unhideWhenUsed="1"/>
+    <w:lsdException w:name="caption" w:semiHidden="1" w:uiPriority="35" w:unhideWhenUsed="1" w:qFormat="1"/>
+    <w:lsdException w:name="table of figures" w:semiHidden="1" w:unhideWhenUsed="1"/>
+    <w:lsdException w:name="envelope address" w:semiHidden="1" w:unhideWhenUsed="1"/>
+    <w:lsdException w:name="envelope return" w:semiHidden="1" w:unhideWhenUsed="1"/>
+    <w:lsdException w:name="footnote reference" w:semiHidden="1" w:unhideWhenUsed="1"/>
+    <w:lsdException w:name="annotation reference" w:semiHidden="1" w:unhideWhenUsed="1"/>
+    <w:lsdException w:name="line number" w:semiHidden="1" w:unhideWhenUsed="1"/>
+    <w:lsdException w:name="page number" w:semiHidden="1" w:unhideWhenUsed="1"/>
+    <w:lsdException w:name="endnote reference" w:semiHidden="1" w:unhideWhenUsed="1"/>
+    <w:lsdException w:name="endnote text" w:semiHidden="1" w:unhideWhenUsed="1"/>
+    <w:lsdException w:name="table of authorities" w:semiHidden="1" w:unhideWhenUsed="1"/>
+    <w:lsdException w:name="macro" w:semiHidden="1" w:unhideWhenUsed="1"/>
+    <w:lsdException w:name="toa heading" w:semiHidden="1" w:unhideWhenUsed="1"/>
+    <w:lsdException w:name="List" w:semiHidden="1" w:unhideWhenUsed="1"/>
+    <w:lsdException w:name="List Bullet" w:semiHidden="1" w:unhideWhenUsed="1"/>
+    <w:lsdException w:name="List Number" w:semiHidden="1" w:unhideWhenUsed="1"/>
+    <w:lsdException w:name="List 2" w:semiHidden="1" w:unhideWhenUsed="1"/>
+    <w:lsdException w:name="List 3" w:semiHidden="1" w:unhideWhenUsed="1"/>
+    <w:lsdException w:name="List 4" w:semiHidden="1" w:unhideWhenUsed="1"/>
+    <w:lsdException w:name="List 5" w:semiHidden="1" w:unhideWhenUsed="1"/>
+    <w:lsdException w:name="List Bullet 2" w:semiHidden="1" w:unhideWhenUsed="1"/>
+    <w:lsdException w:name="List Bullet 3" w:semiHidden="1" w:unhideWhenUsed="1"/>
+    <w:lsdException w:name="List Bullet 4" w:semiHidden="1" w:unhideWhenUsed="1"/>
+    <w:lsdException w:name="List Bullet 5" w:semiHidden="1" w:unhideWhenUsed="1"/>
+    <w:lsdException w:name="List Number 2" w:semiHidden="1" w:unhideWhenUsed="1"/>
+    <w:lsdException w:name="List Number 3" w:semiHidden="1" w:unhideWhenUsed="1"/>
+    <w:lsdException w:name="List Number 4" w:semiHidden="1" w:unhideWhenUsed="1"/>
+    <w:lsdException w:name="List Number 5" w:semiHidden="1" w:unhideWhenUsed="1"/>
+    <w:lsdException w:name="Title" w:uiPriority="10" w:qFormat="1"/>
+    <w:lsdException w:name="Closing" w:semiHidden="1" w:unhideWhenUsed="1"/>
+    <w:lsdException w:name="Signature" w:semiHidden="1" w:unhideWhenUsed="1"/>
+    <w:lsdException w:name="Default Paragraph Font" w:semiHidden="1" w:uiPriority="1" w:unhideWhenUsed="1"/>
+    <w:lsdException w:name="Body Text" w:semiHidden="1" w:unhideWhenUsed="1"/>
+    <w:lsdException w:name="Body Text Indent" w:semiHidden="1" w:unhideWhenUsed="1"/>
+    <w:lsdException w:name="List Continue" w:semiHidden="1" w:unhideWhenUsed="1"/>
+    <w:lsdException w:name="List Continue 2" w:semiHidden="1" w:unhideWhenUsed="1"/>
+    <w:lsdException w:name="List Continue 3" w:semiHidden="1" w:unhideWhenUsed="1"/>
+    <w:lsdException w:name="List Continue 4" w:semiHidden="1" w:unhideWhenUsed="1"/>
+    <w:lsdException w:name="List Continue 5" w:semiHidden="1" w:unhideWhenUsed="1"/>
+    <w:lsdException w:name="Message Header" w:semiHidden="1" w:unhideWhenUsed="1"/>
+    <w:lsdException w:name="Subtitle" w:uiPriority="11" w:qFormat="1"/>
+    <w:lsdException w:name="Salutation" w:semiHidden="1" w:unhideWhenUsed="1"/>
+    <w:lsdException w:name="Date" w:semiHidden="1" w:unhideWhenUsed="1"/>
+    <w:lsdException w:name="Body Text First Indent" w:semiHidden="1" w:unhideWhenUsed="1"/>
+    <w:lsdException w:name="Body Text First Indent 2" w:semiHidden="1" w:unhideWhenUsed="1"/>
+    <w:lsdException w:name="Note Heading" w:semiHidden="1" w:unhideWhenUsed="1"/>
+    <w:lsdException w:name="Body Text 2" w:semiHidden="1" w:unhideWhenUsed="1"/>
+    <w:lsdException w:name="Body Text 3" w:semiHidden="1" w:unhideWhenUsed="1"/>
+    <w:lsdException w:name="Body Text Indent 2" w:semiHidden="1" w:unhideWhenUsed="1"/>
+    <w:lsdException w:name="Body Text Indent 3" w:semiHidden="1" w:unhideWhenUsed="1"/>
+    <w:lsdException w:name="Block Text" w:semiHidden="1" w:unhideWhenUsed="1"/>
+    <w:lsdException w:name="Hyperlink" w:semiHidden="1" w:unhideWhenUsed="1"/>
+    <w:lsdException w:name="FollowedHyperlink" w:semiHidden="1" w:unhideWhenUsed="1"/>
+    <w:lsdException w:name="Strong" w:uiPriority="22" w:qFormat="1"/>
+    <w:lsdException w:name="Emphasis" w:uiPriority="20" w:qFormat="1"/>
+    <w:lsdException w:name="Document Map" w:semiHidden="1" w:unhideWhenUsed="1"/>
+    <w:lsdException w:name="Plain Text" w:semiHidden="1" w:unhideWhenUsed="1"/>
+    <w:lsdException w:name="E-mail Signature" w:semiHidden="1" w:unhideWhenUsed="1"/>
+    <w:lsdException w:name="HTML Top of Form" w:semiHidden="1" w:unhideWhenUsed="1"/>
+    <w:lsdException w:name="HTML Bottom of Form" w:semiHidden="1" w:unhideWhenUsed="1"/>
+    <w:lsdException w:name="Normal (Web)" w:semiHidden="1" w:unhideWhenUsed="1"/>
+    <w:lsdException w:name="HTML Acronym" w:semiHidden="1" w:unhideWhenUsed="1"/>
+    <w:lsdException w:name="HTML Address" w:semiHidden="1" w:unhideWhenUsed="1"/>
+    <w:lsdException w:name="HTML Cite" w:semiHidden="1" w:unhideWhenUsed="1"/>
+    <w:lsdException w:name="HTML Code" w:semiHidden="1" w:unhideWhenUsed="1"/>
+    <w:lsdException w:name="HTML Definition" w:semiHidden="1" w:unhideWhenUsed="1"/>
+    <w:lsdException w:name="HTML Keyboard" w:semiHidden="1" w:unhideWhenUsed="1"/>
+    <w:lsdException w:name="HTML Preformatted" w:semiHidden="1" w:unhideWhenUsed="1"/>
+    <w:lsdException w:name="HTML Sample" w:semiHidden="1" w:unhideWhenUsed="1"/>
+    <w:lsdException w:name="HTML Typewriter" w:semiHidden="1" w:unhideWhenUsed="1"/>
+    <w:lsdException w:name="HTML Variable" w:semiHidden="1" w:unhideWhenUsed="1"/>
+    <w:lsdException w:name="Normal Table" w:semiHidden="1" w:unhideWhenUsed="1"/>
+    <w:lsdException w:name="annotation subject" w:semiHidden="1" w:unhideWhenUsed="1"/>
+    <w:lsdException w:name="No List" w:semiHidden="1" w:unhideWhenUsed="1"/>
+    <w:lsdException w:name="Outline List 1" w:semiHidden="1" w:unhideWhenUsed="1"/>
+    <w:lsdException w:name="Outline List 2" w:semiHidden="1" w:unhideWhenUsed="1"/>
+    <w:lsdException w:name="Outline List 3" w:semiHidden="1" w:unhideWhenUsed="1"/>
+    <w:lsdException w:name="Table Simple 1" w:semiHidden="1" w:unhideWhenUsed="1"/>
+    <w:lsdException w:name="Table Simple 2" w:semiHidden="1" w:unhideWhenUsed="1"/>
+    <w:lsdException w:name="Table Simple 3" w:semiHidden="1" w:unhideWhenUsed="1"/>
+    <w:lsdException w:name="Table Classic 1" w:semiHidden="1" w:unhideWhenUsed="1"/>
+    <w:lsdException w:name="Table Classic 2" w:semiHidden="1" w:unhideWhenUsed="1"/>
+    <w:lsdException w:name="Table Classic 3" w:semiHidden="1" w:unhideWhenUsed="1"/>
+    <w:lsdException w:name="Table Classic 4" w:semiHidden="1" w:unhideWhenUsed="1"/>
+    <w:lsdException w:name="Table Colorful 1" w:semiHidden="1" w:unhideWhenUsed="1"/>
+    <w:lsdException w:name="Table Colorful 2" w:semiHidden="1" w:unhideWhenUsed="1"/>
+    <w:lsdException w:name="Table Colorful 3" w:semiHidden="1" w:unhideWhenUsed="1"/>
+    <w:lsdException w:name="Table Columns 1" w:semiHidden="1" w:unhideWhenUsed="1"/>
+    <w:lsdException w:name="Table Columns 2" w:semiHidden="1" w:unhideWhenUsed="1"/>
+    <w:lsdException w:name="Table Columns 3" w:semiHidden="1" w:unhideWhenUsed="1"/>
+    <w:lsdException w:name="Table Columns 4" w:semiHidden="1" w:unhideWhenUsed="1"/>
+    <w:lsdException w:name="Table Columns 5" w:semiHidden="1" w:unhideWhenUsed="1"/>
+    <w:lsdException w:name="Table Grid 1" w:semiHidden="1" w:unhideWhenUsed="1"/>
+    <w:lsdException w:name="Table Grid 2" w:semiHidden="1" w:unhideWhenUsed="1"/>
+    <w:lsdException w:name="Table Grid 3" w:semiHidden="1" w:unhideWhenUsed="1"/>
+    <w:lsdException w:name="Table Grid 4" w:semiHidden="1" w:unhideWhenUsed="1"/>
+    <w:lsdException w:name="Table Grid 5" w:semiHidden="1" w:unhideWhenUsed="1"/>
+    <w:lsdException w:name="Table Grid 6" w:semiHidden="1" w:unhideWhenUsed="1"/>
+    <w:lsdException w:name="Table Grid 7" w:semiHidden="1" w:unhideWhenUsed="1"/>
+    <w:lsdException w:name="Table Grid 8" w:semiHidden="1" w:unhideWhenUsed="1"/>
+    <w:lsdException w:name="Table List 1" w:semiHidden="1" w:unhideWhenUsed="1"/>
+    <w:lsdException w:name="Table List 2" w:semiHidden="1" w:unhideWhenUsed="1"/>
+    <w:lsdException w:name="Table List 3" w:semiHidden="1" w:unhideWhenUsed="1"/>
+    <w:lsdException w:name="Table List 4" w:semiHidden="1" w:unhideWhenUsed="1"/>
+    <w:lsdException w:name="Table List 5" w:semiHidden="1" w:unhideWhenUsed="1"/>
+    <w:lsdException w:name="Table List 6" w:semiHidden="1" w:unhideWhenUsed="1"/>
+    <w:lsdException w:name="Table List 7" w:semiHidden="1" w:unhideWhenUsed="1"/>
+    <w:lsdException w:name="Table List 8" w:semiHidden="1" w:unhideWhenUsed="1"/>
+    <w:lsdException w:name="Table 3D effects 1" w:semiHidden="1" w:unhideWhenUsed="1"/>
+    <w:lsdException w:name="Table 3D effects 2" w:semiHidden="1" w:unhideWhenUsed="1"/>
+    <w:lsdException w:name="Table 3D effects 3" w:semiHidden="1" w:unhideWhenUsed="1"/>
+    <w:lsdException w:name="Table Contemporary" w:semiHidden="1" w:unhideWhenUsed="1"/>
+    <w:lsdException w:name="Table Elegant" w:semiHidden="1" w:unhideWhenUsed="1"/>
+    <w:lsdException w:name="Table Professional" w:semiHidden="1" w:unhideWhenUsed="1"/>
+    <w:lsdException w:name="Table Subtle 1" w:semiHidden="1" w:unhideWhenUsed="1"/>
+    <w:lsdException w:name="Table Subtle 2" w:semiHidden="1" w:unhideWhenUsed="1"/>
+    <w:lsdException w:name="Table Web 1" w:semiHidden="1" w:unhideWhenUsed="1"/>
+    <w:lsdException w:name="Table Web 2" w:semiHidden="1" w:unhideWhenUsed="1"/>
+    <w:lsdException w:name="Table Web 3" w:semiHidden="1" w:unhideWhenUsed="1"/>
+    <w:lsdException w:name="Balloon Text" w:semiHidden="1" w:unhideWhenUsed="1"/>
+    <w:lsdException w:name="Table Grid" w:uiPriority="39"/>
+    <w:lsdException w:name="Table Theme" w:semiHidden="1" w:unhideWhenUsed="1"/>
+    <w:lsdException w:name="Placeholder Text" w:semiHidden="1"/>
+    <w:lsdException w:name="No Spacing" w:uiPriority="1" w:qFormat="1"/>
+    <w:lsdException w:name="Light Shading" w:uiPriority="60"/>
+    <w:lsdException w:name="Light List" w:uiPriority="61"/>
+    <w:lsdException w:name="Light Grid" w:uiPriority="62"/>
+    <w:lsdException w:name="Medium Shading 1" w:uiPriority="63"/>
+    <w:lsdException w:name="Medium Shading 2" w:uiPriority="64"/>
+    <w:lsdException w:name="Medium List 1" w:uiPriority="65"/>
+    <w:lsdException w:name="Medium List 2" w:uiPriority="66"/>
+    <w:lsdException w:name="Medium Grid 1" w:uiPriority="67"/>
+    <w:lsdException w:name="Medium Grid 2" w:uiPriority="68"/>
+    <w:lsdException w:name="Medium Grid 3" w:uiPriority="69"/>
+    <w:lsdException w:name="Dark List" w:uiPriority="70"/>
+    <w:lsdException w:name="Colorful Shading" w:uiPriority="71"/>
+    <w:lsdException w:name="Colorful List" w:uiPriority="72"/>
+    <w:lsdException w:name="Colorful Grid" w:uiPriority="73"/>
+    <w:lsdException w:name="Light Shading Accent 1" w:uiPriority="60"/>
+    <w:lsdException w:name="Light List Accent 1" w:uiPriority="61"/>
+    <w:lsdException w:name="Light Grid Accent 1" w:uiPriority="62"/>
+    <w:lsdException w:name="Medium Shading 1 Accent 1" w:uiPriority="63"/>
+    <w:lsdException w:name="Medium Shading 2 Accent 1" w:uiPriority="64"/>
+    <w:lsdException w:name="Medium List 1 Accent 1" w:uiPriority="65"/>
+    <w:lsdException w:name="Revision" w:semiHidden="1"/>
+    <w:lsdException w:name="List Paragraph" w:uiPriority="34" w:qFormat="1"/>
+    <w:lsdException w:name="Quote" w:uiPriority="29" w:qFormat="1"/>
+    <w:lsdException w:name="Intense Quote" w:uiPriority="30" w:qFormat="1"/>
+    <w:lsdException w:name="Medium List 2 Accent 1" w:uiPriority="66"/>
+    <w:lsdException w:name="Medium Grid 1 Accent 1" w:uiPriority="67"/>
+    <w:lsdException w:name="Medium Grid 2 Accent 1" w:uiPriority="68"/>
+    <w:lsdException w:name="Medium Grid 3 Accent 1" w:uiPriority="69"/>
+    <w:lsdException w:name="Dark List Accent 1" w:uiPriority="70"/>
+    <w:lsdException w:name="Colorful Shading Accent 1" w:uiPriority="71"/>
+    <w:lsdException w:name="Colorful List Accent 1" w:uiPriority="72"/>
+    <w:lsdException w:name="Colorful Grid Accent 1" w:uiPriority="73"/>
+    <w:lsdException w:name="Light Shading Accent 2" w:uiPriority="60"/>
+    <w:lsdException w:name="Light List Accent 2" w:uiPriority="61"/>
+    <w:lsdException w:name="Light Grid Accent 2" w:uiPriority="62"/>
+    <w:lsdException w:name="Medium Shading 1 Accent 2" w:uiPriority="63"/>
+    <w:lsdException w:name="Medium Shading 2 Accent 2" w:uiPriority="64"/>
+    <w:lsdException w:name="Medium List 1 Accent 2" w:uiPriority="65"/>
+    <w:lsdException w:name="Medium List 2 Accent 2" w:uiPriority="66"/>
+    <w:lsdException w:name="Medium Grid 1 Accent 2" w:uiPriority="67"/>
+    <w:lsdException w:name="Medium Grid 2 Accent 2" w:uiPriority="68"/>
+    <w:lsdException w:name="Medium Grid 3 Accent 2" w:uiPriority="69"/>
+    <w:lsdException w:name="Dark List Accent 2" w:uiPriority="70"/>
+    <w:lsdException w:name="Colorful Shading Accent 2" w:uiPriority="71"/>
+    <w:lsdException w:name="Colorful List Accent 2" w:uiPriority="72"/>
+    <w:lsdException w:name="Colorful Grid Accent 2" w:uiPriority="73"/>
+    <w:lsdException w:name="Light Shading Accent 3" w:uiPriority="60"/>
+    <w:lsdException w:name="Light List Accent 3" w:uiPriority="61"/>
+    <w:lsdException w:name="Light Grid Accent 3" w:uiPriority="62"/>
+    <w:lsdException w:name="Medium Shading 1 Accent 3" w:uiPriority="63"/>
+    <w:lsdException w:name="Medium Shading 2 Accent 3" w:uiPriority="64"/>
+    <w:lsdException w:name="Medium List 1 Accent 3" w:uiPriority="65"/>
+    <w:lsdException w:name="Medium List 2 Accent 3" w:uiPriority="66"/>
+    <w:lsdException w:name="Medium Grid 1 Accent 3" w:uiPriority="67"/>
+    <w:lsdException w:name="Medium Grid 2 Accent 3" w:uiPriority="68"/>
+    <w:lsdException w:name="Medium Grid 3 Accent 3" w:uiPriority="69"/>
+    <w:lsdException w:name="Dark List Accent 3" w:uiPriority="70"/>
+    <w:lsdException w:name="Colorful Shading Accent 3" w:uiPriority="71"/>
+    <w:lsdException w:name="Colorful List Accent 3" w:uiPriority="72"/>
+    <w:lsdException w:name="Colorful Grid Accent 3" w:uiPriority="73"/>
+    <w:lsdException w:name="Light Shading Accent 4" w:uiPriority="60"/>
+    <w:lsdException w:name="Light List Accent 4" w:uiPriority="61"/>
+    <w:lsdException w:name="Light Grid Accent 4" w:uiPriority="62"/>
+    <w:lsdException w:name="Medium Shading 1 Accent 4" w:uiPriority="63"/>
+    <w:lsdException w:name="Medium Shading 2 Accent 4" w:uiPriority="64"/>
+    <w:lsdException w:name="Medium List 1 Accent 4" w:uiPriority="65"/>
+    <w:lsdException w:name="Medium List 2 Accent 4" w:uiPriority="66"/>
+    <w:lsdException w:name="Medium Grid 1 Accent 4" w:uiPriority="67"/>
+    <w:lsdException w:name="Medium Grid 2 Accent 4" w:uiPriority="68"/>
+    <w:lsdException w:name="Medium Grid 3 Accent 4" w:uiPriority="69"/>
+    <w:lsdException w:name="Dark List Accent 4" w:uiPriority="70"/>
+    <w:lsdException w:name="Colorful Shading Accent 4" w:uiPriority="71"/>
+    <w:lsdException w:name="Colorful List Accent 4" w:uiPriority="72"/>
+    <w:lsdException w:name="Colorful Grid Accent 4" w:uiPriority="73"/>
+    <w:lsdException w:name="Light Shading Accent 5" w:uiPriority="60"/>
+    <w:lsdException w:name="Light List Accent 5" w:uiPriority="61"/>
+    <w:lsdException w:name="Light Grid Accent 5" w:uiPriority="62"/>
+    <w:lsdException w:name="Medium Shading 1 Accent 5" w:uiPriority="63"/>
+    <w:lsdException w:name="Medium Shading 2 Accent 5" w:uiPriority="64"/>
+    <w:lsdException w:name="Medium List 1 Accent 5" w:uiPriority="65"/>
+    <w:lsdException w:name="Medium List 2 Accent 5" w:uiPriority="66"/>
+    <w:lsdException w:name="Medium Grid 1 Accent 5" w:uiPriority="67"/>
+    <w:lsdException w:name="Medium Grid 2 Accent 5" w:uiPriority="68"/>
+    <w:lsdException w:name="Medium Grid 3 Accent 5" w:uiPriority="69"/>
+    <w:lsdException w:name="Dark List Accent 5" w:uiPriority="70"/>
+    <w:lsdException w:name="Colorful Shading Accent 5" w:uiPriority="71"/>
+    <w:lsdException w:name="Colorful List Accent 5" w:uiPriority="72"/>
+    <w:lsdException w:name="Colorful Grid Accent 5" w:uiPriority="73"/>
+    <w:lsdException w:name="Light Shading Accent 6" w:uiPriority="60"/>
+    <w:lsdException w:name="Light List Accent 6" w:uiPriority="61"/>
+    <w:lsdException w:name="Light Grid Accent 6" w:uiPriority="62"/>
+    <w:lsdException w:name="Medium Shading 1 Accent 6" w:uiPriority="63"/>
+    <w:lsdException w:name="Medium Shading 2 Accent 6" w:uiPriority="64"/>
+    <w:lsdException w:name="Medium List 1 Accent 6" w:uiPriority="65"/>
+    <w:lsdException w:name="Medium List 2 Accent 6" w:uiPriority="66"/>
+    <w:lsdException w:name="Medium Grid 1 Accent 6" w:uiPriority="67"/>
+    <w:lsdException w:name="Medium Grid 2 Accent 6" w:uiPriority="68"/>
+    <w:lsdException w:name="Medium Grid 3 Accent 6" w:uiPriority="69"/>
+    <w:lsdException w:name="Dark List Accent 6" w:uiPriority="70"/>
+    <w:lsdException w:name="Colorful Shading Accent 6" w:uiPriority="71"/>
+    <w:lsdException w:name="Colorful List Accent 6" w:uiPriority="72"/>
+    <w:lsdException w:name="Colorful Grid Accent 6" w:uiPriority="73"/>
+    <w:lsdException w:name="Subtle Emphasis" w:uiPriority="19" w:qFormat="1"/>
+    <w:lsdException w:name="Intense Emphasis" w:uiPriority="21" w:qFormat="1"/>
+    <w:lsdException w:name="Subtle Reference" w:uiPriority="31" w:qFormat="1"/>
+    <w:lsdException w:name="Intense Reference" w:uiPriority="32" w:qFormat="1"/>
+    <w:lsdException w:name="Book Title" w:uiPriority="33" w:qFormat="1"/>
+    <w:lsdException w:name="Bibliography" w:semiHidden="1" w:uiPriority="37" w:unhideWhenUsed="1"/>
+    <w:lsdException w:name="TOC Heading" w:semiHidden="1" w:uiPriority="39" w:unhideWhenUsed="1" w:qFormat="1"/>
+    <w:lsdException w:name="Plain Table 1" w:uiPriority="41"/>
+    <w:lsdException w:name="Plain Table 2" w:uiPriority="42"/>
+    <w:lsdException w:name="Plain Table 3" w:uiPriority="43"/>
+    <w:lsdException w:name="Plain Table 4" w:uiPriority="44"/>
+    <w:lsdException w:name="Plain Table 5" w:uiPriority="45"/>
+    <w:lsdException w:name="Grid Table Light" w:uiPriority="40"/>
+    <w:lsdException w:name="Grid Table 1 Light" w:uiPriority="46"/>
+    <w:lsdException w:name="Grid Table 2" w:uiPriority="47"/>
+    <w:lsdException w:name="Grid Table 3" w:uiPriority="48"/>
+    <w:lsdException w:name="Grid Table 4" w:uiPriority="49"/>
+    <w:lsdException w:name="Grid Table 5 Dark" w:uiPriority="50"/>
+    <w:lsdException w:name="Grid Table 6 Colorful" w:uiPriority="51"/>
+    <w:lsdException w:name="Grid Table 7 Colorful" w:uiPriority="52"/>
+    <w:lsdException w:name="Grid Table 1 Light Accent 1" w:uiPriority="46"/>
+    <w:lsdException w:name="Grid Table 2 Accent 1" w:uiPriority="47"/>
+    <w:lsdException w:name="Grid Table 3 Accent 1" w:uiPriority="48"/>
+    <w:lsdException w:name="Grid Table 4 Accent 1" w:uiPriority="49"/>
+    <w:lsdException w:name="Grid Table 5 Dark Accent 1" w:uiPriority="50"/>
+    <w:lsdException w:name="Grid Table 6 Colorful Accent 1" w:uiPriority="51"/>
+    <w:lsdException w:name="Grid Table 7 Colorful Accent 1" w:uiPriority="52"/>
+    <w:lsdException w:name="Grid Table 1 Light Accent 2" w:uiPriority="46"/>
+    <w:lsdException w:name="Grid Table 2 Accent 2" w:uiPriority="47"/>
+    <w:lsdException w:name="Grid Table 3 Accent 2" w:uiPriority="48"/>
+    <w:lsdException w:name="Grid Table 4 Accent 2" w:uiPriority="49"/>
+    <w:lsdException w:name="Grid Table 5 Dark Accent 2" w:uiPriority="50"/>
+    <w:lsdException w:name="Grid Table 6 Colorful Accent 2" w:uiPriority="51"/>
+    <w:lsdException w:name="Grid Table 7 Colorful Accent 2" w:uiPriority="52"/>
+    <w:lsdException w:name="Grid Table 1 Light Accent 3" w:uiPriority="46"/>
+    <w:lsdException w:name="Grid Table 2 Accent 3" w:uiPriority="47"/>
+    <w:lsdException w:name="Grid Table 3 Accent 3" w:uiPriority="48"/>
+    <w:lsdException w:name="Grid Table 4 Accent 3" w:uiPriority="49"/>
+    <w:lsdException w:name="Grid Table 5 Dark Accent 3" w:uiPriority="50"/>
+    <w:lsdException w:name="Grid Table 6 Colorful Accent 3" w:uiPriority="51"/>
+    <w:lsdException w:name="Grid Table 7 Colorful Accent 3" w:uiPriority="52"/>
+    <w:lsdException w:name="Grid Table 1 Light Accent 4" w:uiPriority="46"/>
+    <w:lsdException w:name="Grid Table 2 Accent 4" w:uiPriority="47"/>
+    <w:lsdException w:name="Grid Table 3 Accent 4" w:uiPriority="48"/>
+    <w:lsdException w:name="Grid Table 4 Accent 4" w:uiPriority="49"/>
+    <w:lsdException w:name="Grid Table 5 Dark Accent 4" w:uiPriority="50"/>
+    <w:lsdException w:name="Grid Table 6 Colorful Accent 4" w:uiPriority="51"/>
+    <w:lsdException w:name="Grid Table 7 Colorful Accent 4" w:uiPriority="52"/>
+    <w:lsdException w:name="Grid Table 1 Light Accent 5" w:uiPriority="46"/>
+    <w:lsdException w:name="Grid Table 2 Accent 5" w:uiPriority="47"/>
+    <w:lsdException w:name="Grid Table 3 Accent 5" w:uiPriority="48"/>
+    <w:lsdException w:name="Grid Table 4 Accent 5" w:uiPriority="49"/>
+    <w:lsdException w:name="Grid Table 5 Dark Accent 5" w:uiPriority="50"/>
+    <w:lsdException w:name="Grid Table 6 Colorful Accent 5" w:uiPriority="51"/>
+    <w:lsdException w:name="Grid Table 7 Colorful Accent 5" w:uiPriority="52"/>
+    <w:lsdException w:name="Grid Table 1 Light Accent 6" w:uiPriority="46"/>
+    <w:lsdException w:name="Grid Table 2 Accent 6" w:uiPriority="47"/>
+    <w:lsdException w:name="Grid Table 3 Accent 6" w:uiPriority="48"/>
+    <w:lsdException w:name="Grid Table 4 Accent 6" w:uiPriority="49"/>
+    <w:lsdException w:name="Grid Table 5 Dark Accent 6" w:uiPriority="50"/>
+    <w:lsdException w:name="Grid Table 6 Colorful Accent 6" w:uiPriority="51"/>
+    <w:lsdException w:name="Grid Table 7 Colorful Accent 6" w:uiPriority="52"/>
+    <w:lsdException w:name="List Table 1 Light" w:uiPriority="46"/>
+    <w:lsdException w:name="List Table 2" w:uiPriority="47"/>
+    <w:lsdException w:name="List Table 3" w:uiPriority="48"/>
+    <w:lsdException w:name="List Table 4" w:uiPriority="49"/>
+    <w:lsdException w:name="List Table 5 Dark" w:uiPriority="50"/>
+    <w:lsdException w:name="List Table 6 Colorful" w:uiPriority="51"/>
+    <w:lsdException w:name="List Table 7 Colorful" w:uiPriority="52"/>
+    <w:lsdException w:name="List Table 1 Light Accent 1" w:uiPriority="46"/>
+    <w:lsdException w:name="List Table 2 Accent 1" w:uiPriority="47"/>
+    <w:lsdException w:name="List Table 3 Accent 1" w:uiPriority="48"/>
+    <w:lsdException w:name="List Table 4 Accent 1" w:uiPriority="49"/>
+    <w:lsdException w:name="List Table 5 Dark Accent 1" w:uiPriority="50"/>
+    <w:lsdException w:name="List Table 6 Colorful Accent 1" w:uiPriority="51"/>
+    <w:lsdException w:name="List Table 7 Colorful Accent 1" w:uiPriority="52"/>
+    <w:lsdException w:name="List Table 1 Light Accent 2" w:uiPriority="46"/>
+    <w:lsdException w:name="List Table 2 Accent 2" w:uiPriority="47"/>
+    <w:lsdException w:name="List Table 3 Accent 2" w:uiPriority="48"/>
+    <w:lsdException w:name="List Table 4 Accent 2" w:uiPriority="49"/>
+    <w:lsdException w:name="List Table 5 Dark Accent 2" w:uiPriority="50"/>
+    <w:lsdException w:name="List Table 6 Colorful Accent 2" w:uiPriority="51"/>
+    <w:lsdException w:name="List Table 7 Colorful Accent 2" w:uiPriority="52"/>
+    <w:lsdException w:name="List Table 1 Light Accent 3" w:uiPriority="46"/>
+    <w:lsdException w:name="List Table 2 Accent 3" w:uiPriority="47"/>
+    <w:lsdException w:name="List Table 3 Accent 3" w:uiPriority="48"/>
+    <w:lsdException w:name="List Table 4 Accent 3" w:uiPriority="49"/>
+    <w:lsdException w:name="List Table 5 Dark Accent 3" w:uiPriority="50"/>
+    <w:lsdException w:name="List Table 6 Colorful Accent 3" w:uiPriority="51"/>
+    <w:lsdException w:name="List Table 7 Colorful Accent 3" w:uiPriority="52"/>
+    <w:lsdException w:name="List Table 1 Light Accent 4" w:uiPriority="46"/>
+    <w:lsdException w:name="List Table 2 Accent 4" w:uiPriority="47"/>
+    <w:lsdException w:name="List Table 3 Accent 4" w:uiPriority="48"/>
+    <w:lsdException w:name="List Table 4 Accent 4" w:uiPriority="49"/>
+    <w:lsdException w:name="List Table 5 Dark Accent 4" w:uiPriority="50"/>
+    <w:lsdException w:name="List Table 6 Colorful Accent 4" w:uiPriority="51"/>
+    <w:lsdException w:name="List Table 7 Colorful Accent 4" w:uiPriority="52"/>
+    <w:lsdException w:name="List Table 1 Light Accent 5" w:uiPriority="46"/>
+    <w:lsdException w:name="List Table 2 Accent 5" w:uiPriority="47"/>
+    <w:lsdException w:name="List Table 3 Accent 5" w:uiPriority="48"/>
+    <w:lsdException w:name="List Table 4 Accent 5" w:uiPriority="49"/>
+    <w:lsdException w:name="List Table 5 Dark Accent 5" w:uiPriority="50"/>
+    <w:lsdException w:name="List Table 6 Colorful Accent 5" w:uiPriority="51"/>
+    <w:lsdException w:name="List Table 7 Colorful Accent 5" w:uiPriority="52"/>
+    <w:lsdException w:name="List Table 1 Light Accent 6" w:uiPriority="46"/>
+    <w:lsdException w:name="List Table 2 Accent 6" w:uiPriority="47"/>
+    <w:lsdException w:name="List Table 3 Accent 6" w:uiPriority="48"/>
+    <w:lsdException w:name="List Table 4 Accent 6" w:uiPriority="49"/>
+    <w:lsdException w:name="List Table 5 Dark Accent 6" w:uiPriority="50"/>
+    <w:lsdException w:name="List Table 6 Colorful Accent 6" w:uiPriority="51"/>
+    <w:lsdException w:name="List Table 7 Colorful Accent 6" w:uiPriority="52"/>
+  </w:latentStyles>
+  <w:style w:type="paragraph" w:default="1" w:styleId="Normal">
+    <w:name w:val="Normal"/>
+    <w:qFormat/>
+  </w:style>
+  <w:style w:type="character" w:default="1" w:styleId="DefaultParagraphFont">
+    <w:name w:val="Default Paragraph Font"/>
+    <w:uiPriority w:val="1"/>
+    <w:semiHidden/>
+    <w:unhideWhenUsed/>
+  </w:style>
+  <w:style w:type="table" w:default="1" w:styleId="TableNormal">
+    <w:name w:val="Normal Table"/>
+    <w:uiPriority w:val="99"/>
+    <w:semiHidden/>
+    <w:unhideWhenUsed/>
+    <w:tblPr>
+      <w:tblInd w:w="0" w:type="dxa"/>
+      <w:tblCellMar>
+        <w:top w:w="0" w:type="dxa"/>
+        <w:left w:w="108" w:type="dxa"/>
+        <w:bottom w:w="0" w:type="dxa"/>
+        <w:right w:w="108" w:type="dxa"/>
+      </w:tblCellMar>
+    </w:tblPr>
+  </w:style>
+  <w:style w:type="numbering" w:default="1" w:styleId="NoList">
+    <w:name w:val="No List"/>
+    <w:uiPriority w:val="99"/>
+    <w:semiHidden/>
+    <w:unhideWhenUsed/>
+  </w:style>
+  <w:style w:type="paragraph" w:customStyle="1" w:styleId="FE3A0F7191C64ABC9789E6CE2E3DD184">
+    <w:name w:val="FE3A0F7191C64ABC9789E6CE2E3DD184"/>
+    <w:rsid w:val="00170B3C"/>
+  </w:style>
+  <w:style w:type="paragraph" w:customStyle="1" w:styleId="54D211C0CCD6445ABFF9F2F3C2F38F89">
+    <w:name w:val="54D211C0CCD6445ABFF9F2F3C2F38F89"/>
+    <w:rsid w:val="00170B3C"/>
+  </w:style>
+  <w:style w:type="paragraph" w:customStyle="1" w:styleId="892AADF10E1C486C8F6F9E6ADF6C2AF8">
+    <w:name w:val="892AADF10E1C486C8F6F9E6ADF6C2AF8"/>
+    <w:rsid w:val="00170B3C"/>
+  </w:style>
+</w:styles>
+</file>
+
+<file path=word/glossary/webSettings.xml><?xml version="1.0" encoding="utf-8"?>
+<w:webSettings xmlns:mc="http://schemas.openxmlformats.org/markup-compatibility/2006" xmlns:r="http://schemas.openxmlformats.org/officeDocument/2006/relationships" xmlns:w="http://schemas.openxmlformats.org/wordprocessingml/2006/main" xmlns:w14="http://schemas.microsoft.com/office/word/2010/wordml" xmlns:w15="http://schemas.microsoft.com/office/word/2012/wordml" mc:Ignorable="w14 w15">
+  <w:optimizeForBrowser/>
+  <w:allowPNG/>
+</w:webSettings>
+</file>
+
 <file path=word/theme/theme1.xml><?xml version="1.0" encoding="utf-8"?>
 <a:theme xmlns:a="http://schemas.openxmlformats.org/drawingml/2006/main" name="Office Theme">
   <a:themeElements>
@@ -43107,7 +43570,7 @@
 </file>
 
 <file path=customXml/itemProps1.xml><?xml version="1.0" encoding="utf-8"?>
-<ds:datastoreItem xmlns:ds="http://schemas.openxmlformats.org/officeDocument/2006/customXml" ds:itemID="{9D0090C7-D0B4-4AF7-A955-1FBBA19A8EEB}">
+<ds:datastoreItem xmlns:ds="http://schemas.openxmlformats.org/officeDocument/2006/customXml" ds:itemID="{985EF3FD-C089-47D9-BCEA-A48CC7B2E7B4}">
   <ds:schemaRefs>
     <ds:schemaRef ds:uri="http://schemas.openxmlformats.org/officeDocument/2006/bibliography"/>
   </ds:schemaRefs>

</xml_diff>